<commit_message>
Updating the final project report - edited abstract and added more sections
</commit_message>
<xml_diff>
--- a/Documentation/Project Report - Final.docx
+++ b/Documentation/Project Report - Final.docx
@@ -16,8 +16,6 @@
       <w:r>
         <w:t xml:space="preserve"> and AST</w:t>
       </w:r>
-      <w:bookmarkStart w:id="0" w:name="_GoBack"/>
-      <w:bookmarkEnd w:id="0"/>
     </w:p>
     <w:p/>
     <w:p>
@@ -285,10 +283,40 @@
         <w:t>provides an i</w:t>
       </w:r>
       <w:r>
-        <w:t xml:space="preserve">ntroduction to Mutation Testing and Eclipse JDT. </w:t>
-      </w:r>
-      <w:r>
-        <w:t xml:space="preserve">IT gives an approach to write program to generate mutants for a given project using JDT without making any changes to the actual code. </w:t>
+        <w:t>ntr</w:t>
+      </w:r>
+      <w:r>
+        <w:t>oduction to Mutation Testing,</w:t>
+      </w:r>
+      <w:r>
+        <w:t xml:space="preserve"> Eclipse JDT</w:t>
+      </w:r>
+      <w:r>
+        <w:t xml:space="preserve"> and AST</w:t>
+      </w:r>
+      <w:r>
+        <w:t xml:space="preserve">. </w:t>
+      </w:r>
+      <w:r>
+        <w:t>It</w:t>
+      </w:r>
+      <w:r>
+        <w:t xml:space="preserve"> gives an approach to write </w:t>
+      </w:r>
+      <w:r>
+        <w:t xml:space="preserve">a </w:t>
+      </w:r>
+      <w:r>
+        <w:t xml:space="preserve">program to generate mutants for a given project using JDT </w:t>
+      </w:r>
+      <w:r>
+        <w:t xml:space="preserve">while </w:t>
+      </w:r>
+      <w:r>
+        <w:t xml:space="preserve">taking the help of AST </w:t>
+      </w:r>
+      <w:r>
+        <w:t xml:space="preserve">without making any changes to the actual code. </w:t>
       </w:r>
       <w:r>
         <w:t>One real word java program</w:t>
@@ -306,6 +334,9 @@
         <w:t xml:space="preserve"> (</w:t>
       </w:r>
       <w:r>
+        <w:t>&gt;</w:t>
+      </w:r>
+      <w:r>
         <w:t>50 tests</w:t>
       </w:r>
       <w:r>
@@ -328,6 +359,9 @@
       </w:r>
       <w:r>
         <w:t>ill be executed for the project to determine the quality and correctness of the unit test cases for the project.</w:t>
+      </w:r>
+      <w:r>
+        <w:t xml:space="preserve"> Depending on the number of test cases passed, the mutants are killed and the mutation score is calculated.</w:t>
       </w:r>
     </w:p>
     <w:p>
@@ -715,84 +749,25 @@
       <w:r>
         <w:t xml:space="preserve">We intend to analyze a real world Java project with more than 1000 lines of code and more than 50 JUnit tests. </w:t>
       </w:r>
-      <w:r>
-        <w:t>We plan to write a Java program with the help of Eclipse JDT and ma</w:t>
-      </w:r>
-      <w:r>
-        <w:t xml:space="preserve">nipulate the source code of the project under consideration. With the help of Eclipse JDT, we shall change the operators to start with and generate mutants. These mutants will be executed as </w:t>
-      </w:r>
-      <w:r>
-        <w:t>a</w:t>
-      </w:r>
-      <w:r>
-        <w:t xml:space="preserve"> project</w:t>
-      </w:r>
-      <w:r>
-        <w:t xml:space="preserve"> and checked if it is killed by any test.</w:t>
-      </w:r>
-      <w:r>
-        <w:t xml:space="preserve"> Based on what mutants are killed, the quality of the unit tests will be obtained.</w:t>
+    </w:p>
+    <w:p>
+      <w:pPr>
+        <w:pStyle w:val="Heading2"/>
+      </w:pPr>
+      <w:r>
+        <w:t>Mutation Score</w:t>
+      </w:r>
+    </w:p>
+    <w:p>
+      <w:pPr>
+        <w:spacing w:after="120"/>
+      </w:pPr>
+      <w:r>
+        <w:t>The mutation score</w:t>
       </w:r>
       <w:r>
         <w:t xml:space="preserve"> </w:t>
       </w:r>
-    </w:p>
-    <w:p>
-      <w:pPr>
-        <w:spacing w:after="120"/>
-      </w:pPr>
-      <w:r>
-        <w:t>To further create more mutants, the operands will also be changed. This will give a more precise information about the quality and effectiveness of the unit tests.</w:t>
-      </w:r>
-      <w:r>
-        <w:t xml:space="preserve"> Our aim is to generate mutants by applying commonly used Mutation operators for Java.</w:t>
-      </w:r>
-      <w:r>
-        <w:t xml:space="preserve"> The more mutant we generate, the more detailed result is obtained.</w:t>
-      </w:r>
-    </w:p>
-    <w:p>
-      <w:pPr>
-        <w:spacing w:after="120"/>
-      </w:pPr>
-      <w:r>
-        <w:t>By generating all the mutants and executing the test cases on them, we store the number of mutants that are alive after the execution.</w:t>
-      </w:r>
-      <w:r>
-        <w:t xml:space="preserve"> Once the count is noted,</w:t>
-      </w:r>
-      <w:r>
-        <w:t xml:space="preserve"> we determine and come to a </w:t>
-      </w:r>
-      <w:r>
-        <w:t>solid conclu</w:t>
-      </w:r>
-      <w:r>
-        <w:t>sion on</w:t>
-      </w:r>
-      <w:r>
-        <w:t xml:space="preserve"> the quality and correctness of the unit test cases written in the project.</w:t>
-      </w:r>
-    </w:p>
-    <w:p>
-      <w:pPr>
-        <w:pStyle w:val="Heading2"/>
-      </w:pPr>
-      <w:r>
-        <w:lastRenderedPageBreak/>
-        <w:t>Mutation Score</w:t>
-      </w:r>
-    </w:p>
-    <w:p>
-      <w:pPr>
-        <w:spacing w:after="120"/>
-      </w:pPr>
-      <w:r>
-        <w:t>The mutation score</w:t>
-      </w:r>
-      <w:r>
-        <w:t xml:space="preserve"> </w:t>
-      </w:r>
       <w:r>
         <w:rPr>
           <w:vertAlign w:val="superscript"/>
@@ -801,14 +776,6 @@
       </w:r>
       <w:r>
         <w:t xml:space="preserve"> is defined as the percentage of killed mutants with the total number of mutants.</w:t>
-      </w:r>
-    </w:p>
-    <w:p>
-      <w:pPr>
-        <w:spacing w:after="120"/>
-      </w:pPr>
-      <w:r>
-        <w:t>Test cases are mutation adequate if the score is 100%. Experimental results have shown that mutation testing is an effective approach for the measuring the adequacy of the test cases. But, the main drawback is that the high cost of generating the mutants and executing each test case against that mutant program.</w:t>
       </w:r>
     </w:p>
     <w:p>
@@ -841,21 +808,68 @@
       <w:r>
         <w:t xml:space="preserve">. </w:t>
       </w:r>
-      <w:r>
-        <w:t>We are currently under consideration</w:t>
-      </w:r>
-      <w:r>
-        <w:t xml:space="preserve"> before finalizing the project for the analyzing.</w:t>
-      </w:r>
-      <w:r>
-        <w:t xml:space="preserve"> Facts about the input should be considered before deciding the project. </w:t>
-      </w:r>
-      <w:r>
-        <w:t xml:space="preserve">We are currently </w:t>
-      </w:r>
+      <w:bookmarkStart w:id="0" w:name="_GoBack"/>
+      <w:bookmarkEnd w:id="0"/>
+    </w:p>
+    <w:p>
+      <w:pPr>
+        <w:pStyle w:val="Heading1"/>
+        <w:spacing w:before="120"/>
+      </w:pPr>
+      <w:r>
+        <w:t>PSEUDO CODE</w:t>
+      </w:r>
+    </w:p>
+    <w:p>
+      <w:r>
+        <w:t>This section will have the pseudo code and the algorithm used in implementing the project.</w:t>
+      </w:r>
+    </w:p>
+    <w:p>
+      <w:pPr>
+        <w:pStyle w:val="Heading1"/>
+        <w:spacing w:before="120"/>
+      </w:pPr>
+      <w:r>
+        <w:t>OBERVATIONS</w:t>
+      </w:r>
+    </w:p>
+    <w:p>
+      <w:r>
+        <w:t>This section will have the</w:t>
+      </w:r>
+      <w:r>
+        <w:t xml:space="preserve"> observations that are noticed while </w:t>
+      </w:r>
+      <w:r>
+        <w:t>implementing</w:t>
+      </w:r>
+      <w:r>
+        <w:t xml:space="preserve"> the project</w:t>
+      </w:r>
+      <w:r>
+        <w:t>.</w:t>
+      </w:r>
+    </w:p>
+    <w:p>
+      <w:pPr>
+        <w:pStyle w:val="Heading1"/>
+        <w:spacing w:before="120"/>
+      </w:pPr>
       <w:r>
         <w:lastRenderedPageBreak/>
-        <w:t>analyzing the facts and size of the project before making a final decision.</w:t>
+        <w:t>CONCLUSION</w:t>
+      </w:r>
+    </w:p>
+    <w:p>
+      <w:r>
+        <w:t xml:space="preserve">This section will have the </w:t>
+      </w:r>
+      <w:r>
+        <w:t>conclusion, key finding and learnings from the project</w:t>
+      </w:r>
+      <w:r>
+        <w:t>.</w:t>
       </w:r>
     </w:p>
     <w:p>
@@ -888,6 +902,7 @@
         <w:pStyle w:val="References"/>
       </w:pPr>
       <w:r>
+        <w:lastRenderedPageBreak/>
         <w:t xml:space="preserve">Eclipse JDT, </w:t>
       </w:r>
       <w:hyperlink r:id="rId10" w:history="1">
@@ -2356,7 +2371,7 @@
 </file>
 
 <file path=customXml/itemProps1.xml><?xml version="1.0" encoding="utf-8"?>
-<ds:datastoreItem xmlns:ds="http://schemas.openxmlformats.org/officeDocument/2006/customXml" ds:itemID="{D3207CD7-F740-4581-A281-BB7F83547090}">
+<ds:datastoreItem xmlns:ds="http://schemas.openxmlformats.org/officeDocument/2006/customXml" ds:itemID="{D57381BE-E527-4044-A9A6-1B967CE186F7}">
   <ds:schemaRefs>
     <ds:schemaRef ds:uri="http://schemas.openxmlformats.org/officeDocument/2006/bibliography"/>
   </ds:schemaRefs>

</xml_diff>

<commit_message>
Editing the final report
</commit_message>
<xml_diff>
--- a/Documentation/Project Report - Final.docx
+++ b/Documentation/Project Report - Final.docx
@@ -62,7 +62,19 @@
           <w:spacing w:val="-2"/>
         </w:rPr>
         <w:br/>
-        <w:t>800 Campbell Rd</w:t>
+        <w:t xml:space="preserve">800 </w:t>
+      </w:r>
+      <w:r>
+        <w:rPr>
+          <w:spacing w:val="-2"/>
+        </w:rPr>
+        <w:t xml:space="preserve">W </w:t>
+      </w:r>
+      <w:r>
+        <w:rPr>
+          <w:spacing w:val="-2"/>
+        </w:rPr>
+        <w:t>Campbell Rd</w:t>
       </w:r>
       <w:r>
         <w:rPr>
@@ -71,13 +83,6 @@
         <w:br/>
         <w:t>Richardson TX 75080</w:t>
       </w:r>
-      <w:r>
-        <w:rPr>
-          <w:spacing w:val="-2"/>
-        </w:rPr>
-        <w:br/>
-        <w:t>214-299-3874</w:t>
-      </w:r>
     </w:p>
     <w:p>
       <w:pPr>
@@ -139,12 +144,24 @@
         <w:rPr>
           <w:spacing w:val="-2"/>
         </w:rPr>
-        <w:t>800 Campbell Rd</w:t>
+        <w:t xml:space="preserve">800 </w:t>
       </w:r>
       <w:r>
         <w:rPr>
           <w:spacing w:val="-2"/>
         </w:rPr>
+        <w:t xml:space="preserve">W </w:t>
+      </w:r>
+      <w:r>
+        <w:rPr>
+          <w:spacing w:val="-2"/>
+        </w:rPr>
+        <w:t>Campbell Rd</w:t>
+      </w:r>
+      <w:r>
+        <w:rPr>
+          <w:spacing w:val="-2"/>
+        </w:rPr>
         <w:br/>
       </w:r>
       <w:r>
@@ -152,18 +169,6 @@
           <w:spacing w:val="-2"/>
         </w:rPr>
         <w:t>Richardson TX 75080</w:t>
-      </w:r>
-      <w:r>
-        <w:rPr>
-          <w:spacing w:val="-2"/>
-        </w:rPr>
-        <w:br/>
-      </w:r>
-      <w:r>
-        <w:rPr>
-          <w:spacing w:val="-2"/>
-        </w:rPr>
-        <w:t>469-450-9959</w:t>
       </w:r>
     </w:p>
     <w:p>
@@ -224,16 +229,8 @@
     </w:p>
     <w:p>
       <w:pPr>
-        <w:pStyle w:val="Author"/>
-        <w:spacing w:after="0"/>
-        <w:rPr>
-          <w:spacing w:val="-2"/>
-        </w:rPr>
-      </w:pPr>
-    </w:p>
-    <w:p>
-      <w:pPr>
         <w:pStyle w:val="E-Mail"/>
+        <w:jc w:val="both"/>
         <w:rPr>
           <w:spacing w:val="-2"/>
         </w:rPr>
@@ -763,6 +760,99 @@
         <w:spacing w:after="120"/>
       </w:pPr>
       <w:r>
+        <w:t>The mutants are divided into e</w:t>
+      </w:r>
+      <w:r>
+        <w:t>qu</w:t>
+      </w:r>
+      <w:r>
+        <w:t>ivalent and non-equivalent m</w:t>
+      </w:r>
+      <w:r>
+        <w:t xml:space="preserve">utants or </w:t>
+      </w:r>
+      <w:r>
+        <w:t>live</w:t>
+      </w:r>
+      <w:r>
+        <w:t xml:space="preserve"> and</w:t>
+      </w:r>
+      <w:r>
+        <w:t xml:space="preserve"> k</w:t>
+      </w:r>
+      <w:r>
+        <w:t xml:space="preserve">illed mutants. </w:t>
+      </w:r>
+      <w:r>
+        <w:t>The relation between the four types of mutants is given by the following diagram.</w:t>
+      </w:r>
+    </w:p>
+    <w:p>
+      <w:pPr>
+        <w:spacing w:after="120"/>
+      </w:pPr>
+      <w:r>
+        <w:rPr>
+          <w:noProof/>
+        </w:rPr>
+        <w:drawing>
+          <wp:inline distT="0" distB="0" distL="0" distR="0">
+            <wp:extent cx="3049270" cy="567175"/>
+            <wp:effectExtent l="0" t="0" r="0" b="4445"/>
+            <wp:docPr id="1" name="Picture 1" descr="D:\University of Texas at Dallas\Sem 5 - Spring 2016\Software Testing, Validation and Verification\SoftwareTesting-Project-MutationTesting\Documentation\image-1.JPG"/>
+            <wp:cNvGraphicFramePr>
+              <a:graphicFrameLocks xmlns:a="http://schemas.openxmlformats.org/drawingml/2006/main" noChangeAspect="1"/>
+            </wp:cNvGraphicFramePr>
+            <a:graphic xmlns:a="http://schemas.openxmlformats.org/drawingml/2006/main">
+              <a:graphicData uri="http://schemas.openxmlformats.org/drawingml/2006/picture">
+                <pic:pic xmlns:pic="http://schemas.openxmlformats.org/drawingml/2006/picture">
+                  <pic:nvPicPr>
+                    <pic:cNvPr id="0" name="Picture 1" descr="D:\University of Texas at Dallas\Sem 5 - Spring 2016\Software Testing, Validation and Verification\SoftwareTesting-Project-MutationTesting\Documentation\image-1.JPG"/>
+                    <pic:cNvPicPr>
+                      <a:picLocks noChangeAspect="1" noChangeArrowheads="1"/>
+                    </pic:cNvPicPr>
+                  </pic:nvPicPr>
+                  <pic:blipFill>
+                    <a:blip r:embed="rId9">
+                      <a:extLst>
+                        <a:ext uri="{28A0092B-C50C-407E-A947-70E740481C1C}">
+                          <a14:useLocalDpi xmlns:a14="http://schemas.microsoft.com/office/drawing/2010/main" val="0"/>
+                        </a:ext>
+                      </a:extLst>
+                    </a:blip>
+                    <a:srcRect/>
+                    <a:stretch>
+                      <a:fillRect/>
+                    </a:stretch>
+                  </pic:blipFill>
+                  <pic:spPr bwMode="auto">
+                    <a:xfrm>
+                      <a:off x="0" y="0"/>
+                      <a:ext cx="3049270" cy="567175"/>
+                    </a:xfrm>
+                    <a:prstGeom prst="rect">
+                      <a:avLst/>
+                    </a:prstGeom>
+                    <a:noFill/>
+                    <a:ln>
+                      <a:noFill/>
+                    </a:ln>
+                  </pic:spPr>
+                </pic:pic>
+              </a:graphicData>
+            </a:graphic>
+          </wp:inline>
+        </w:drawing>
+      </w:r>
+    </w:p>
+    <w:p>
+      <w:pPr>
+        <w:spacing w:after="120"/>
+      </w:pPr>
+      <w:r>
+        <w:t xml:space="preserve">The relation between these mutants is given by the mutation score. </w:t>
+      </w:r>
+      <w:r>
         <w:t>The mutation score</w:t>
       </w:r>
       <w:r>
@@ -778,6 +868,518 @@
         <w:t xml:space="preserve"> is defined as the percentage of killed mutants with the total number of mutants.</w:t>
       </w:r>
     </w:p>
+    <w:p>
+      <w:pPr>
+        <w:spacing w:after="120"/>
+      </w:pPr>
+      <w:r>
+        <w:rPr>
+          <w:noProof/>
+        </w:rPr>
+        <w:drawing>
+          <wp:inline distT="0" distB="0" distL="0" distR="0">
+            <wp:extent cx="3049270" cy="550799"/>
+            <wp:effectExtent l="0" t="0" r="0" b="1905"/>
+            <wp:docPr id="2" name="Picture 2" descr="D:\University of Texas at Dallas\Sem 5 - Spring 2016\Software Testing, Validation and Verification\SoftwareTesting-Project-MutationTesting\Documentation\image-2.JPG"/>
+            <wp:cNvGraphicFramePr>
+              <a:graphicFrameLocks xmlns:a="http://schemas.openxmlformats.org/drawingml/2006/main" noChangeAspect="1"/>
+            </wp:cNvGraphicFramePr>
+            <a:graphic xmlns:a="http://schemas.openxmlformats.org/drawingml/2006/main">
+              <a:graphicData uri="http://schemas.openxmlformats.org/drawingml/2006/picture">
+                <pic:pic xmlns:pic="http://schemas.openxmlformats.org/drawingml/2006/picture">
+                  <pic:nvPicPr>
+                    <pic:cNvPr id="0" name="Picture 2" descr="D:\University of Texas at Dallas\Sem 5 - Spring 2016\Software Testing, Validation and Verification\SoftwareTesting-Project-MutationTesting\Documentation\image-2.JPG"/>
+                    <pic:cNvPicPr>
+                      <a:picLocks noChangeAspect="1" noChangeArrowheads="1"/>
+                    </pic:cNvPicPr>
+                  </pic:nvPicPr>
+                  <pic:blipFill>
+                    <a:blip r:embed="rId10">
+                      <a:extLst>
+                        <a:ext uri="{28A0092B-C50C-407E-A947-70E740481C1C}">
+                          <a14:useLocalDpi xmlns:a14="http://schemas.microsoft.com/office/drawing/2010/main" val="0"/>
+                        </a:ext>
+                      </a:extLst>
+                    </a:blip>
+                    <a:srcRect/>
+                    <a:stretch>
+                      <a:fillRect/>
+                    </a:stretch>
+                  </pic:blipFill>
+                  <pic:spPr bwMode="auto">
+                    <a:xfrm>
+                      <a:off x="0" y="0"/>
+                      <a:ext cx="3049270" cy="550799"/>
+                    </a:xfrm>
+                    <a:prstGeom prst="rect">
+                      <a:avLst/>
+                    </a:prstGeom>
+                    <a:noFill/>
+                    <a:ln>
+                      <a:noFill/>
+                    </a:ln>
+                  </pic:spPr>
+                </pic:pic>
+              </a:graphicData>
+            </a:graphic>
+          </wp:inline>
+        </w:drawing>
+      </w:r>
+    </w:p>
+    <w:p>
+      <w:pPr>
+        <w:spacing w:after="120"/>
+      </w:pPr>
+      <w:r>
+        <w:t>Since it is very difficult to find the number of equivalent mutants, we have made a silent change in the formula and is given by:</w:t>
+      </w:r>
+    </w:p>
+    <w:p>
+      <w:pPr>
+        <w:spacing w:after="120"/>
+        <w:rPr>
+          <w:i/>
+          <w:sz w:val="28"/>
+          <w:szCs w:val="28"/>
+        </w:rPr>
+      </w:pPr>
+      <w:r>
+        <w:rPr>
+          <w:i/>
+          <w:sz w:val="28"/>
+          <w:szCs w:val="28"/>
+        </w:rPr>
+        <w:lastRenderedPageBreak/>
+        <w:t xml:space="preserve">MS (T) = </w:t>
+      </w:r>
+      <m:oMath>
+        <m:f>
+          <m:fPr>
+            <m:ctrlPr>
+              <w:rPr>
+                <w:rFonts w:ascii="Cambria Math" w:hAnsi="Cambria Math"/>
+                <w:i/>
+                <w:sz w:val="28"/>
+                <w:szCs w:val="28"/>
+              </w:rPr>
+            </m:ctrlPr>
+          </m:fPr>
+          <m:num>
+            <m:r>
+              <w:rPr>
+                <w:rFonts w:ascii="Cambria Math" w:hAnsi="Cambria Math"/>
+                <w:sz w:val="28"/>
+                <w:szCs w:val="28"/>
+              </w:rPr>
+              <m:t>#Killed Mutants</m:t>
+            </m:r>
+          </m:num>
+          <m:den>
+            <m:r>
+              <w:rPr>
+                <w:rFonts w:ascii="Cambria Math" w:hAnsi="Cambria Math"/>
+                <w:sz w:val="28"/>
+                <w:szCs w:val="28"/>
+              </w:rPr>
+              <m:t># All Mutants</m:t>
+            </m:r>
+          </m:den>
+        </m:f>
+      </m:oMath>
+    </w:p>
+    <w:p>
+      <w:pPr>
+        <w:spacing w:after="120"/>
+        <w:rPr>
+          <w:szCs w:val="18"/>
+        </w:rPr>
+      </w:pPr>
+      <w:r>
+        <w:t>Though this is not the exact estimation, this helps in providing a decent knowledge about the quality of the test cases written.</w:t>
+      </w:r>
+    </w:p>
+    <w:p>
+      <w:pPr>
+        <w:pStyle w:val="Heading2"/>
+      </w:pPr>
+      <w:r>
+        <w:t>Mutation Strategy</w:t>
+      </w:r>
+    </w:p>
+    <w:p>
+      <w:r>
+        <w:t>The mutants can be generated based on different changes. The original program code is changed only at one line. If more than one change is induced, it is called Higher Order Mutation Testing.</w:t>
+      </w:r>
+      <w:r>
+        <w:t xml:space="preserve"> After going through many articles and papers on mutation testing, we have come up with the following strategies.</w:t>
+      </w:r>
+    </w:p>
+    <w:tbl>
+      <w:tblPr>
+        <w:tblStyle w:val="TableGrid"/>
+        <w:tblW w:w="0" w:type="auto"/>
+        <w:jc w:val="center"/>
+        <w:tblLook w:val="04A0" w:firstRow="1" w:lastRow="0" w:firstColumn="1" w:lastColumn="0" w:noHBand="0" w:noVBand="1"/>
+      </w:tblPr>
+      <w:tblGrid>
+        <w:gridCol w:w="1597"/>
+        <w:gridCol w:w="1598"/>
+      </w:tblGrid>
+      <w:tr>
+        <w:trPr>
+          <w:jc w:val="center"/>
+        </w:trPr>
+        <w:tc>
+          <w:tcPr>
+            <w:tcW w:w="1597" w:type="dxa"/>
+          </w:tcPr>
+          <w:p>
+            <w:pPr>
+              <w:jc w:val="center"/>
+              <w:rPr>
+                <w:b/>
+              </w:rPr>
+            </w:pPr>
+            <w:r>
+              <w:rPr>
+                <w:b/>
+              </w:rPr>
+              <w:t>Old Operator</w:t>
+            </w:r>
+          </w:p>
+        </w:tc>
+        <w:tc>
+          <w:tcPr>
+            <w:tcW w:w="1598" w:type="dxa"/>
+          </w:tcPr>
+          <w:p>
+            <w:pPr>
+              <w:jc w:val="center"/>
+              <w:rPr>
+                <w:b/>
+              </w:rPr>
+            </w:pPr>
+            <w:r>
+              <w:rPr>
+                <w:b/>
+              </w:rPr>
+              <w:t>New Operator</w:t>
+            </w:r>
+          </w:p>
+        </w:tc>
+      </w:tr>
+      <w:tr>
+        <w:trPr>
+          <w:jc w:val="center"/>
+        </w:trPr>
+        <w:tc>
+          <w:tcPr>
+            <w:tcW w:w="1597" w:type="dxa"/>
+          </w:tcPr>
+          <w:p>
+            <w:pPr>
+              <w:jc w:val="center"/>
+            </w:pPr>
+            <w:r>
+              <w:t>&lt;</w:t>
+            </w:r>
+          </w:p>
+        </w:tc>
+        <w:tc>
+          <w:tcPr>
+            <w:tcW w:w="1598" w:type="dxa"/>
+          </w:tcPr>
+          <w:p>
+            <w:pPr>
+              <w:jc w:val="center"/>
+            </w:pPr>
+            <w:r>
+              <w:t>&lt;=</w:t>
+            </w:r>
+          </w:p>
+        </w:tc>
+      </w:tr>
+      <w:tr>
+        <w:trPr>
+          <w:jc w:val="center"/>
+        </w:trPr>
+        <w:tc>
+          <w:tcPr>
+            <w:tcW w:w="1597" w:type="dxa"/>
+          </w:tcPr>
+          <w:p>
+            <w:pPr>
+              <w:jc w:val="center"/>
+            </w:pPr>
+            <w:r>
+              <w:t>&lt;=</w:t>
+            </w:r>
+          </w:p>
+        </w:tc>
+        <w:tc>
+          <w:tcPr>
+            <w:tcW w:w="1598" w:type="dxa"/>
+          </w:tcPr>
+          <w:p>
+            <w:pPr>
+              <w:jc w:val="center"/>
+            </w:pPr>
+            <w:r>
+              <w:t>&lt;</w:t>
+            </w:r>
+          </w:p>
+        </w:tc>
+      </w:tr>
+      <w:tr>
+        <w:trPr>
+          <w:jc w:val="center"/>
+        </w:trPr>
+        <w:tc>
+          <w:tcPr>
+            <w:tcW w:w="1597" w:type="dxa"/>
+          </w:tcPr>
+          <w:p>
+            <w:pPr>
+              <w:jc w:val="center"/>
+            </w:pPr>
+            <w:r>
+              <w:t>&gt;</w:t>
+            </w:r>
+          </w:p>
+        </w:tc>
+        <w:tc>
+          <w:tcPr>
+            <w:tcW w:w="1598" w:type="dxa"/>
+          </w:tcPr>
+          <w:p>
+            <w:pPr>
+              <w:jc w:val="center"/>
+            </w:pPr>
+            <w:r>
+              <w:t>&gt;=</w:t>
+            </w:r>
+          </w:p>
+        </w:tc>
+      </w:tr>
+      <w:tr>
+        <w:trPr>
+          <w:jc w:val="center"/>
+        </w:trPr>
+        <w:tc>
+          <w:tcPr>
+            <w:tcW w:w="1597" w:type="dxa"/>
+          </w:tcPr>
+          <w:p>
+            <w:pPr>
+              <w:jc w:val="center"/>
+            </w:pPr>
+            <w:r>
+              <w:t>&gt;=</w:t>
+            </w:r>
+          </w:p>
+        </w:tc>
+        <w:tc>
+          <w:tcPr>
+            <w:tcW w:w="1598" w:type="dxa"/>
+          </w:tcPr>
+          <w:p>
+            <w:pPr>
+              <w:jc w:val="center"/>
+            </w:pPr>
+            <w:r>
+              <w:t>&gt;</w:t>
+            </w:r>
+          </w:p>
+        </w:tc>
+      </w:tr>
+      <w:tr>
+        <w:trPr>
+          <w:jc w:val="center"/>
+        </w:trPr>
+        <w:tc>
+          <w:tcPr>
+            <w:tcW w:w="1597" w:type="dxa"/>
+          </w:tcPr>
+          <w:p>
+            <w:pPr>
+              <w:jc w:val="center"/>
+            </w:pPr>
+            <w:r>
+              <w:t>!=</w:t>
+            </w:r>
+          </w:p>
+        </w:tc>
+        <w:tc>
+          <w:tcPr>
+            <w:tcW w:w="1598" w:type="dxa"/>
+          </w:tcPr>
+          <w:p>
+            <w:pPr>
+              <w:jc w:val="center"/>
+            </w:pPr>
+            <w:r>
+              <w:t>=</w:t>
+            </w:r>
+          </w:p>
+        </w:tc>
+      </w:tr>
+      <w:tr>
+        <w:trPr>
+          <w:jc w:val="center"/>
+        </w:trPr>
+        <w:tc>
+          <w:tcPr>
+            <w:tcW w:w="1597" w:type="dxa"/>
+          </w:tcPr>
+          <w:p>
+            <w:pPr>
+              <w:jc w:val="center"/>
+            </w:pPr>
+            <w:r>
+              <w:t>=</w:t>
+            </w:r>
+          </w:p>
+        </w:tc>
+        <w:tc>
+          <w:tcPr>
+            <w:tcW w:w="1598" w:type="dxa"/>
+          </w:tcPr>
+          <w:p>
+            <w:pPr>
+              <w:jc w:val="center"/>
+            </w:pPr>
+            <w:r>
+              <w:t>!=</w:t>
+            </w:r>
+          </w:p>
+        </w:tc>
+      </w:tr>
+      <w:tr>
+        <w:trPr>
+          <w:jc w:val="center"/>
+        </w:trPr>
+        <w:tc>
+          <w:tcPr>
+            <w:tcW w:w="1597" w:type="dxa"/>
+          </w:tcPr>
+          <w:p>
+            <w:pPr>
+              <w:jc w:val="center"/>
+            </w:pPr>
+            <w:r>
+              <w:t>||</w:t>
+            </w:r>
+          </w:p>
+        </w:tc>
+        <w:tc>
+          <w:tcPr>
+            <w:tcW w:w="1598" w:type="dxa"/>
+          </w:tcPr>
+          <w:p>
+            <w:pPr>
+              <w:jc w:val="center"/>
+            </w:pPr>
+            <w:r>
+              <w:t>&amp;&amp;</w:t>
+            </w:r>
+          </w:p>
+        </w:tc>
+      </w:tr>
+      <w:tr>
+        <w:trPr>
+          <w:jc w:val="center"/>
+        </w:trPr>
+        <w:tc>
+          <w:tcPr>
+            <w:tcW w:w="1597" w:type="dxa"/>
+          </w:tcPr>
+          <w:p>
+            <w:pPr>
+              <w:jc w:val="center"/>
+            </w:pPr>
+            <w:r>
+              <w:t>&amp;&amp;</w:t>
+            </w:r>
+          </w:p>
+        </w:tc>
+        <w:tc>
+          <w:tcPr>
+            <w:tcW w:w="1598" w:type="dxa"/>
+          </w:tcPr>
+          <w:p>
+            <w:pPr>
+              <w:jc w:val="center"/>
+            </w:pPr>
+            <w:r>
+              <w:t>||</w:t>
+            </w:r>
+          </w:p>
+        </w:tc>
+      </w:tr>
+      <w:tr>
+        <w:trPr>
+          <w:jc w:val="center"/>
+        </w:trPr>
+        <w:tc>
+          <w:tcPr>
+            <w:tcW w:w="1597" w:type="dxa"/>
+          </w:tcPr>
+          <w:p>
+            <w:pPr>
+              <w:jc w:val="center"/>
+            </w:pPr>
+            <w:r>
+              <w:t>*</w:t>
+            </w:r>
+          </w:p>
+        </w:tc>
+        <w:tc>
+          <w:tcPr>
+            <w:tcW w:w="1598" w:type="dxa"/>
+          </w:tcPr>
+          <w:p>
+            <w:pPr>
+              <w:jc w:val="center"/>
+            </w:pPr>
+            <w:r>
+              <w:t>-</w:t>
+            </w:r>
+          </w:p>
+        </w:tc>
+      </w:tr>
+      <w:tr>
+        <w:trPr>
+          <w:jc w:val="center"/>
+        </w:trPr>
+        <w:tc>
+          <w:tcPr>
+            <w:tcW w:w="1597" w:type="dxa"/>
+          </w:tcPr>
+          <w:p>
+            <w:pPr>
+              <w:jc w:val="center"/>
+            </w:pPr>
+            <w:r>
+              <w:t>-</w:t>
+            </w:r>
+          </w:p>
+        </w:tc>
+        <w:tc>
+          <w:tcPr>
+            <w:tcW w:w="1598" w:type="dxa"/>
+          </w:tcPr>
+          <w:p>
+            <w:pPr>
+              <w:jc w:val="center"/>
+            </w:pPr>
+            <w:r>
+              <w:t>*</w:t>
+            </w:r>
+          </w:p>
+        </w:tc>
+      </w:tr>
+    </w:tbl>
+    <w:p/>
     <w:p>
       <w:pPr>
         <w:pStyle w:val="Heading1"/>
@@ -794,22 +1396,138 @@
         <w:ind w:firstLine="0"/>
       </w:pPr>
       <w:r>
-        <w:t>The project</w:t>
-      </w:r>
-      <w:r>
-        <w:t xml:space="preserve"> that will b</w:t>
-      </w:r>
-      <w:r>
-        <w:t>ecome a part of the analysis will be found from</w:t>
-      </w:r>
-      <w:r>
-        <w:t xml:space="preserve"> GitHub</w:t>
-      </w:r>
-      <w:r>
-        <w:t xml:space="preserve">. </w:t>
+        <w:t>The experimental subject on which the mutation testing is being tested out is selected form the list of the projects provided.</w:t>
+      </w:r>
+      <w:r>
+        <w:t xml:space="preserve"> The project is called parse4j.</w:t>
+      </w:r>
+      <w:r>
+        <w:t xml:space="preserve"> It consists of 92</w:t>
+      </w:r>
+      <w:r>
+        <w:t xml:space="preserve"> test cases and over 1000 lin</w:t>
+      </w:r>
+      <w:r>
+        <w:t>es of code spread across different packages and</w:t>
+      </w:r>
+      <w:r>
+        <w:t xml:space="preserve"> files.</w:t>
+      </w:r>
+      <w:r>
+        <w:t xml:space="preserve"> Out of the 92 test cases, 9 test cases had failed </w:t>
+      </w:r>
+      <w:r>
+        <w:t xml:space="preserve">the </w:t>
+      </w:r>
+      <w:r>
+        <w:t>execution and 11 test cases are errored.</w:t>
+      </w:r>
+      <w:r>
+        <w:t xml:space="preserve"> After understanding the implementation of the test cases and scenario </w:t>
+      </w:r>
+      <w:r>
+        <w:t xml:space="preserve">being tested, we learnt that these are the test cases for testing the negative impact i.e. these test cases were written to test the </w:t>
+      </w:r>
+      <w:r>
+        <w:t xml:space="preserve">exception </w:t>
+      </w:r>
+      <w:r>
+        <w:t>handling for invalid</w:t>
+      </w:r>
+      <w:r>
+        <w:t xml:space="preserve"> test inputs.</w:t>
+      </w:r>
+    </w:p>
+    <w:p>
+      <w:pPr>
+        <w:pStyle w:val="Heading1"/>
+        <w:spacing w:before="120"/>
+      </w:pPr>
+      <w:r>
+        <w:lastRenderedPageBreak/>
+        <w:t>PSEUDO CODE</w:t>
+      </w:r>
+    </w:p>
+    <w:p>
+      <w:r>
+        <w:t>This section will have the pseudo code and the algorithm u</w:t>
+      </w:r>
+      <w:r>
+        <w:t>sed in implementing the project. The entire project is divided into mainly three different stages namely generating mutant, running the test cases and calculating mutation score.</w:t>
+      </w:r>
+    </w:p>
+    <w:p>
+      <w:pPr>
+        <w:pStyle w:val="Heading2"/>
+      </w:pPr>
+      <w:r>
+        <w:t>Approach</w:t>
+      </w:r>
+    </w:p>
+    <w:p>
+      <w:r>
+        <w:t xml:space="preserve">After selecting the experimental specimen (the master project – parse4j), it was </w:t>
+      </w:r>
+      <w:r>
+        <w:t>examined for the given specifications. The test cases were executed for the given project using maven.</w:t>
+      </w:r>
+      <w:r>
+        <w:t xml:space="preserve"> The observations returned were noted down for future </w:t>
+      </w:r>
+      <w:r>
+        <w:t>a</w:t>
+      </w:r>
+      <w:r>
+        <w:t>nalysis.</w:t>
+      </w:r>
+      <w:r>
+        <w:t xml:space="preserve"> </w:t>
+      </w:r>
+    </w:p>
+    <w:p>
+      <w:r>
+        <w:t>After completing the initial analysis and execution, the java code to generated mutants was implement</w:t>
+      </w:r>
+      <w:r>
+        <w:t>e</w:t>
+      </w:r>
+      <w:r>
+        <w:t>d.</w:t>
+      </w:r>
+      <w:r>
+        <w:t xml:space="preserve"> In this code, the copies of actual p</w:t>
+      </w:r>
+      <w:r>
+        <w:t>roject is made for the mutants. In each copy, the changes are made and mutants are generated. By using ASTVisitor class provided by the AST the ifStatement and whileStatements are visited and their expressions are changed.</w:t>
+      </w:r>
+      <w:r>
+        <w:t xml:space="preserve"> From the criteria discussed previously, the operators are changed and saved.</w:t>
+      </w:r>
+      <w:r>
+        <w:t xml:space="preserve"> These changes are also stored and verified against before making the change. </w:t>
+      </w:r>
+      <w:r>
+        <w:t>If the change is already applied, the next line is changed.</w:t>
+      </w:r>
+    </w:p>
+    <w:p>
+      <w:r>
+        <w:t>Once all the mutants are generated, the next step is to execute the junit test cases on the</w:t>
+      </w:r>
+      <w:r>
+        <w:t>se</w:t>
+      </w:r>
+      <w:r>
+        <w:t xml:space="preserve"> mutants.</w:t>
+      </w:r>
+      <w:r>
+        <w:t xml:space="preserve"> </w:t>
       </w:r>
       <w:bookmarkStart w:id="0" w:name="_GoBack"/>
       <w:bookmarkEnd w:id="0"/>
+      <w:r>
+        <w:t xml:space="preserve"> </w:t>
+      </w:r>
     </w:p>
     <w:p>
       <w:pPr>
@@ -817,12 +1535,24 @@
         <w:spacing w:before="120"/>
       </w:pPr>
       <w:r>
-        <w:t>PSEUDO CODE</w:t>
-      </w:r>
-    </w:p>
-    <w:p>
-      <w:r>
-        <w:t>This section will have the pseudo code and the algorithm used in implementing the project.</w:t>
+        <w:t>OBERVATIONS</w:t>
+      </w:r>
+    </w:p>
+    <w:p>
+      <w:r>
+        <w:t>This section will have the</w:t>
+      </w:r>
+      <w:r>
+        <w:t xml:space="preserve"> observations that are noticed while </w:t>
+      </w:r>
+      <w:r>
+        <w:t>implementing</w:t>
+      </w:r>
+      <w:r>
+        <w:t xml:space="preserve"> the project</w:t>
+      </w:r>
+      <w:r>
+        <w:t>.</w:t>
       </w:r>
     </w:p>
     <w:p>
@@ -831,21 +1561,15 @@
         <w:spacing w:before="120"/>
       </w:pPr>
       <w:r>
-        <w:t>OBERVATIONS</w:t>
-      </w:r>
-    </w:p>
-    <w:p>
-      <w:r>
-        <w:t>This section will have the</w:t>
-      </w:r>
-      <w:r>
-        <w:t xml:space="preserve"> observations that are noticed while </w:t>
-      </w:r>
-      <w:r>
-        <w:t>implementing</w:t>
-      </w:r>
-      <w:r>
-        <w:t xml:space="preserve"> the project</w:t>
+        <w:t>CONCLUSION</w:t>
+      </w:r>
+    </w:p>
+    <w:p>
+      <w:r>
+        <w:t xml:space="preserve">This section will have the </w:t>
+      </w:r>
+      <w:r>
+        <w:t>conclusion, key finding and learnings from the project</w:t>
       </w:r>
       <w:r>
         <w:t>.</w:t>
@@ -857,27 +1581,6 @@
         <w:spacing w:before="120"/>
       </w:pPr>
       <w:r>
-        <w:lastRenderedPageBreak/>
-        <w:t>CONCLUSION</w:t>
-      </w:r>
-    </w:p>
-    <w:p>
-      <w:r>
-        <w:t xml:space="preserve">This section will have the </w:t>
-      </w:r>
-      <w:r>
-        <w:t>conclusion, key finding and learnings from the project</w:t>
-      </w:r>
-      <w:r>
-        <w:t>.</w:t>
-      </w:r>
-    </w:p>
-    <w:p>
-      <w:pPr>
-        <w:pStyle w:val="Heading1"/>
-        <w:spacing w:before="120"/>
-      </w:pPr>
-      <w:r>
         <w:t>REFERENCES</w:t>
       </w:r>
     </w:p>
@@ -888,7 +1591,7 @@
       <w:r>
         <w:t xml:space="preserve">Mutation Testing, </w:t>
       </w:r>
-      <w:hyperlink r:id="rId9" w:history="1">
+      <w:hyperlink r:id="rId11" w:history="1">
         <w:r>
           <w:rPr>
             <w:rStyle w:val="Hyperlink"/>
@@ -902,10 +1605,9 @@
         <w:pStyle w:val="References"/>
       </w:pPr>
       <w:r>
-        <w:lastRenderedPageBreak/>
         <w:t xml:space="preserve">Eclipse JDT, </w:t>
       </w:r>
-      <w:hyperlink r:id="rId10" w:history="1">
+      <w:hyperlink r:id="rId12" w:history="1">
         <w:r>
           <w:rPr>
             <w:rStyle w:val="Hyperlink"/>
@@ -921,7 +1623,7 @@
       <w:r>
         <w:t xml:space="preserve">JUnit, </w:t>
       </w:r>
-      <w:hyperlink r:id="rId11" w:history="1">
+      <w:hyperlink r:id="rId13" w:history="1">
         <w:r>
           <w:rPr>
             <w:rStyle w:val="Hyperlink"/>
@@ -937,7 +1639,7 @@
       <w:r>
         <w:t xml:space="preserve">PIT, </w:t>
       </w:r>
-      <w:hyperlink r:id="rId12" w:history="1">
+      <w:hyperlink r:id="rId14" w:history="1">
         <w:r>
           <w:rPr>
             <w:rStyle w:val="Hyperlink"/>
@@ -953,7 +1655,7 @@
       <w:r>
         <w:t xml:space="preserve">Mutation Score, </w:t>
       </w:r>
-      <w:hyperlink r:id="rId13" w:history="1">
+      <w:hyperlink r:id="rId15" w:history="1">
         <w:r>
           <w:rPr>
             <w:rStyle w:val="Hyperlink"/>
@@ -978,7 +1680,7 @@
       <w:r>
         <w:t xml:space="preserve">µJava, </w:t>
       </w:r>
-      <w:hyperlink r:id="rId14" w:history="1">
+      <w:hyperlink r:id="rId16" w:history="1">
         <w:r>
           <w:rPr>
             <w:rStyle w:val="Hyperlink"/>
@@ -1825,7 +2527,6 @@
   <w:style w:type="character" w:default="1" w:styleId="DefaultParagraphFont">
     <w:name w:val="Default Paragraph Font"/>
     <w:uiPriority w:val="1"/>
-    <w:semiHidden/>
     <w:unhideWhenUsed/>
   </w:style>
   <w:style w:type="table" w:default="1" w:styleId="TableNormal">
@@ -2077,6 +2778,31 @@
     <w:name w:val="mujava"/>
     <w:basedOn w:val="DefaultParagraphFont"/>
     <w:rsid w:val="009C55BD"/>
+  </w:style>
+  <w:style w:type="table" w:styleId="TableGrid">
+    <w:name w:val="Table Grid"/>
+    <w:basedOn w:val="TableNormal"/>
+    <w:rsid w:val="004357D2"/>
+    <w:tblPr>
+      <w:tblBorders>
+        <w:top w:val="single" w:sz="4" w:space="0" w:color="auto"/>
+        <w:left w:val="single" w:sz="4" w:space="0" w:color="auto"/>
+        <w:bottom w:val="single" w:sz="4" w:space="0" w:color="auto"/>
+        <w:right w:val="single" w:sz="4" w:space="0" w:color="auto"/>
+        <w:insideH w:val="single" w:sz="4" w:space="0" w:color="auto"/>
+        <w:insideV w:val="single" w:sz="4" w:space="0" w:color="auto"/>
+      </w:tblBorders>
+    </w:tblPr>
+  </w:style>
+  <w:style w:type="character" w:styleId="PlaceholderText">
+    <w:name w:val="Placeholder Text"/>
+    <w:basedOn w:val="DefaultParagraphFont"/>
+    <w:uiPriority w:val="99"/>
+    <w:semiHidden/>
+    <w:rsid w:val="0084744C"/>
+    <w:rPr>
+      <w:color w:val="808080"/>
+    </w:rPr>
   </w:style>
 </w:styles>
 </file>
@@ -2371,7 +3097,7 @@
 </file>
 
 <file path=customXml/itemProps1.xml><?xml version="1.0" encoding="utf-8"?>
-<ds:datastoreItem xmlns:ds="http://schemas.openxmlformats.org/officeDocument/2006/customXml" ds:itemID="{D57381BE-E527-4044-A9A6-1B967CE186F7}">
+<ds:datastoreItem xmlns:ds="http://schemas.openxmlformats.org/officeDocument/2006/customXml" ds:itemID="{C2B11305-DB66-4824-94E9-0002BB6B86E6}">
   <ds:schemaRefs>
     <ds:schemaRef ds:uri="http://schemas.openxmlformats.org/officeDocument/2006/bibliography"/>
   </ds:schemaRefs>

</xml_diff>

<commit_message>
Adding more content to the final report
</commit_message>
<xml_diff>
--- a/Documentation/Project Report - Final.docx
+++ b/Documentation/Project Report - Final.docx
@@ -529,14 +529,26 @@
     </w:p>
     <w:p>
       <w:pPr>
-        <w:pStyle w:val="Heading1"/>
-        <w:spacing w:before="120"/>
-      </w:pPr>
-      <w:r>
-        <w:t>PROBLEM</w:t>
-      </w:r>
-      <w:r>
-        <w:t xml:space="preserve"> </w:t>
+        <w:pStyle w:val="Heading2"/>
+        <w:spacing w:before="0"/>
+      </w:pPr>
+      <w:r>
+        <w:t>A</w:t>
+      </w:r>
+      <w:r>
+        <w:t xml:space="preserve">bstract </w:t>
+      </w:r>
+      <w:r>
+        <w:t>S</w:t>
+      </w:r>
+      <w:r>
+        <w:t xml:space="preserve">yntax </w:t>
+      </w:r>
+      <w:r>
+        <w:t>T</w:t>
+      </w:r>
+      <w:r>
+        <w:t>ree</w:t>
       </w:r>
     </w:p>
     <w:p>
@@ -546,13 +558,61 @@
         <w:ind w:firstLine="0"/>
       </w:pPr>
       <w:r>
-        <w:t>Tests are</w:t>
-      </w:r>
-      <w:r>
-        <w:t xml:space="preserve"> created to verify the correctness of the implementation of a given software system, but the creation of tests still poses the question whether the tests are correct and sufficiently cover the requirements that have originated the implementation.</w:t>
-      </w:r>
-      <w:r>
-        <w:t xml:space="preserve"> In order to answer this problem, we tend to undergo the verification of test cases. This verification is done by Mutation Testing. </w:t>
+        <w:t>In computer science, an abstract syntax tree (AST)</w:t>
+      </w:r>
+      <w:r>
+        <w:t xml:space="preserve"> </w:t>
+      </w:r>
+      <w:r>
+        <w:rPr>
+          <w:vertAlign w:val="superscript"/>
+        </w:rPr>
+        <w:t>[</w:t>
+      </w:r>
+      <w:r>
+        <w:rPr>
+          <w:vertAlign w:val="superscript"/>
+        </w:rPr>
+        <w:t>7]</w:t>
+      </w:r>
+      <w:r>
+        <w:t xml:space="preserve"> or just syntax tree, is a tree representation of the abstract syntactic structure or source code written in a programming language. Each node denotes a construct occurring the source code.</w:t>
+      </w:r>
+      <w:r>
+        <w:t xml:space="preserve"> A class called ASTVisitor</w:t>
+      </w:r>
+      <w:r>
+        <w:t xml:space="preserve"> </w:t>
+      </w:r>
+      <w:r>
+        <w:rPr>
+          <w:vertAlign w:val="superscript"/>
+        </w:rPr>
+        <w:t>[8]</w:t>
+      </w:r>
+      <w:r>
+        <w:t xml:space="preserve"> provided by AST is used to visit all the nodes in the tree.</w:t>
+      </w:r>
+      <w:r>
+        <w:t xml:space="preserve"> This helps to visit the given node to perform some arbitrary operation. </w:t>
+      </w:r>
+      <w:r>
+        <w:t>In this project the arbitrary operation is changing the statement and saving the changes in the form of a mutant.</w:t>
+      </w:r>
+      <w:r>
+        <w:t xml:space="preserve"> </w:t>
+      </w:r>
+    </w:p>
+    <w:p>
+      <w:pPr>
+        <w:pStyle w:val="Heading2"/>
+        <w:spacing w:before="0"/>
+      </w:pPr>
+      <w:r>
+        <w:t xml:space="preserve">Apache </w:t>
+      </w:r>
+      <w:r>
+        <w:t>Maven</w:t>
       </w:r>
     </w:p>
     <w:p>
@@ -562,19 +622,32 @@
         <w:ind w:firstLine="0"/>
       </w:pPr>
       <w:r>
-        <w:t xml:space="preserve">Each test case is executed on all the mutants that are generated. The outcome of the execution (number of mutants that are still alive) </w:t>
-      </w:r>
-      <w:r>
-        <w:t>will determine more</w:t>
-      </w:r>
-      <w:r>
-        <w:t xml:space="preserve"> about the quality and correctness of the test cases</w:t>
-      </w:r>
-      <w:r>
-        <w:t xml:space="preserve"> written</w:t>
-      </w:r>
-      <w:r>
-        <w:t>.</w:t>
+        <w:t xml:space="preserve">Apache </w:t>
+      </w:r>
+      <w:r>
+        <w:t>Maven</w:t>
+      </w:r>
+      <w:r>
+        <w:t xml:space="preserve"> </w:t>
+      </w:r>
+      <w:r>
+        <w:rPr>
+          <w:vertAlign w:val="superscript"/>
+        </w:rPr>
+        <w:t>[9]</w:t>
+      </w:r>
+      <w:r>
+        <w:t xml:space="preserve"> is a build automation tools used primarily for Java projects. </w:t>
+      </w:r>
+      <w:r>
+        <w:t xml:space="preserve">Maven addresses two aspects of building software: </w:t>
+      </w:r>
+      <w:r>
+        <w:lastRenderedPageBreak/>
+        <w:t>first, it describes how software is built, and second, it describes its dependencies.</w:t>
+      </w:r>
+      <w:r>
+        <w:t xml:space="preserve"> An XML file (pom file) describes the software project being built, its dependencies on other external modules and components, the build order, directories, and required plug-ins.</w:t>
       </w:r>
     </w:p>
     <w:p>
@@ -583,8 +656,10 @@
         <w:spacing w:before="120"/>
       </w:pPr>
       <w:r>
-        <w:lastRenderedPageBreak/>
-        <w:t>BASICS OF EXISTING TECHNIQUE</w:t>
+        <w:t>PROBLEM</w:t>
+      </w:r>
+      <w:r>
+        <w:t xml:space="preserve"> </w:t>
       </w:r>
     </w:p>
     <w:p>
@@ -594,6 +669,53 @@
         <w:ind w:firstLine="0"/>
       </w:pPr>
       <w:r>
+        <w:t>Tests are</w:t>
+      </w:r>
+      <w:r>
+        <w:t xml:space="preserve"> created to verify the correctness of the implementation of a given software system, but the creation of tests still poses the question whether the tests are correct and sufficiently cover the requirements that have originated the implementation.</w:t>
+      </w:r>
+      <w:r>
+        <w:t xml:space="preserve"> In order to answer this problem, we tend to undergo the verification of test cases. This verification is done by Mutation Testing. </w:t>
+      </w:r>
+    </w:p>
+    <w:p>
+      <w:pPr>
+        <w:pStyle w:val="BodyTextIndent"/>
+        <w:spacing w:after="120"/>
+        <w:ind w:firstLine="0"/>
+      </w:pPr>
+      <w:r>
+        <w:t xml:space="preserve">Each test case is executed on all the mutants that are generated. The outcome of the execution (number of mutants that are still alive) </w:t>
+      </w:r>
+      <w:r>
+        <w:t>will determine more</w:t>
+      </w:r>
+      <w:r>
+        <w:t xml:space="preserve"> about the quality and correctness of the test cases</w:t>
+      </w:r>
+      <w:r>
+        <w:t xml:space="preserve"> written</w:t>
+      </w:r>
+      <w:r>
+        <w:t>.</w:t>
+      </w:r>
+    </w:p>
+    <w:p>
+      <w:pPr>
+        <w:pStyle w:val="Heading1"/>
+        <w:spacing w:before="120"/>
+      </w:pPr>
+      <w:r>
+        <w:t>BASICS OF EXISTING TECHNIQUE</w:t>
+      </w:r>
+    </w:p>
+    <w:p>
+      <w:pPr>
+        <w:pStyle w:val="BodyTextIndent"/>
+        <w:spacing w:after="120"/>
+        <w:ind w:firstLine="0"/>
+      </w:pPr>
+      <w:r>
         <w:t xml:space="preserve">The important part of mutation testing is to induce defects by making small changes in the current program. </w:t>
       </w:r>
       <w:r>
@@ -697,7 +819,19 @@
         </w:rPr>
       </w:pPr>
       <w:r>
-        <w:t xml:space="preserve">µJava </w:t>
+        <w:t>µJava</w:t>
+      </w:r>
+      <w:r>
+        <w:t xml:space="preserve"> </w:t>
+      </w:r>
+      <w:r>
+        <w:rPr>
+          <w:vertAlign w:val="superscript"/>
+        </w:rPr>
+        <w:t>[6]</w:t>
+      </w:r>
+      <w:r>
+        <w:t xml:space="preserve"> </w:t>
       </w:r>
       <w:r>
         <w:t xml:space="preserve">is a </w:t>
@@ -752,6 +886,7 @@
         <w:pStyle w:val="Heading2"/>
       </w:pPr>
       <w:r>
+        <w:lastRenderedPageBreak/>
         <w:t>Mutation Score</w:t>
       </w:r>
     </w:p>
@@ -949,7 +1084,6 @@
           <w:sz w:val="28"/>
           <w:szCs w:val="28"/>
         </w:rPr>
-        <w:lastRenderedPageBreak/>
         <w:t xml:space="preserve">MS (T) = </w:t>
       </w:r>
       <m:oMath>
@@ -1014,6 +1148,7 @@
         <w:t xml:space="preserve"> After going through many articles and papers on mutation testing, we have come up with the following strategies.</w:t>
       </w:r>
     </w:p>
+    <w:p/>
     <w:tbl>
       <w:tblPr>
         <w:tblStyle w:val="TableGrid"/>
@@ -1381,6 +1516,43 @@
     </w:tbl>
     <w:p/>
     <w:p>
+      <w:r>
+        <w:t>The mutation strategy is not implemented on all the statements in the project.</w:t>
+      </w:r>
+      <w:r>
+        <w:t xml:space="preserve"> We have targeted only the expressions that in Infix format.</w:t>
+      </w:r>
+      <w:r>
+        <w:t xml:space="preserve"> Expressions in postfix and prefix format is not taken into consideration</w:t>
+      </w:r>
+      <w:r>
+        <w:t>.</w:t>
+      </w:r>
+      <w:r>
+        <w:t xml:space="preserve"> Specifically the mutation strategy is applied to Infix expressions in the expressions of </w:t>
+      </w:r>
+      <w:r>
+        <w:rPr>
+          <w:b/>
+        </w:rPr>
+        <w:t>If</w:t>
+      </w:r>
+      <w:r>
+        <w:t xml:space="preserve"> statements and </w:t>
+      </w:r>
+      <w:r>
+        <w:rPr>
+          <w:b/>
+        </w:rPr>
+        <w:t>While</w:t>
+      </w:r>
+      <w:r>
+        <w:t xml:space="preserve"> statements only.</w:t>
+      </w:r>
+      <w:bookmarkStart w:id="0" w:name="_GoBack"/>
+      <w:bookmarkEnd w:id="0"/>
+    </w:p>
+    <w:p>
       <w:pPr>
         <w:pStyle w:val="Heading1"/>
         <w:spacing w:before="120"/>
@@ -1405,7 +1577,11 @@
         <w:t xml:space="preserve"> It consists of 92</w:t>
       </w:r>
       <w:r>
-        <w:t xml:space="preserve"> test cases and over 1000 lin</w:t>
+        <w:t xml:space="preserve"> test cases and over 1000 </w:t>
+      </w:r>
+      <w:r>
+        <w:lastRenderedPageBreak/>
+        <w:t>lin</w:t>
       </w:r>
       <w:r>
         <w:t>es of code spread across different packages and</w:t>
@@ -1444,89 +1620,560 @@
         <w:spacing w:before="120"/>
       </w:pPr>
       <w:r>
+        <w:t>PSEUDO CODE</w:t>
+      </w:r>
+    </w:p>
+    <w:p>
+      <w:r>
+        <w:t>This section will have the pseudo code and the algorithm u</w:t>
+      </w:r>
+      <w:r>
+        <w:t>sed in implementing the project. The entire project is divided into mainly three different stages namely generating mutant, running the test cases and calculating mutation score.</w:t>
+      </w:r>
+    </w:p>
+    <w:p>
+      <w:pPr>
+        <w:pStyle w:val="Heading2"/>
+      </w:pPr>
+      <w:r>
+        <w:t>Approach</w:t>
+      </w:r>
+    </w:p>
+    <w:p>
+      <w:r>
+        <w:t xml:space="preserve">After selecting the experimental specimen (the master project – parse4j), it was </w:t>
+      </w:r>
+      <w:r>
+        <w:t>examined for the given specifications. The test cases were executed for the given project using maven.</w:t>
+      </w:r>
+      <w:r>
+        <w:t xml:space="preserve"> The observations returned were noted down for future </w:t>
+      </w:r>
+      <w:r>
+        <w:t>a</w:t>
+      </w:r>
+      <w:r>
+        <w:t>nalysis.</w:t>
+      </w:r>
+      <w:r>
+        <w:t xml:space="preserve"> </w:t>
+      </w:r>
+    </w:p>
+    <w:p>
+      <w:r>
+        <w:rPr>
+          <w:b/>
+        </w:rPr>
+        <w:t>Stage 1</w:t>
+      </w:r>
+      <w:r>
+        <w:t>:</w:t>
+      </w:r>
+    </w:p>
+    <w:p>
+      <w:r>
+        <w:t>After completing the initial analysis and execution, the java code to generated mutants was implement</w:t>
+      </w:r>
+      <w:r>
+        <w:t>e</w:t>
+      </w:r>
+      <w:r>
+        <w:t>d.</w:t>
+      </w:r>
+      <w:r>
+        <w:t xml:space="preserve"> In this code, the copies of actual p</w:t>
+      </w:r>
+      <w:r>
+        <w:t>roject is made for the mutants. In each copy, the changes are made and mutants are generated. By using ASTVisitor class provided by the AST the ifStatement and whileStatements are visited and their expressions are changed.</w:t>
+      </w:r>
+      <w:r>
+        <w:t xml:space="preserve"> From the criteria discussed previously, the operators are changed and saved.</w:t>
+      </w:r>
+      <w:r>
+        <w:t xml:space="preserve"> These changes are also stored and verified against before making the change. </w:t>
+      </w:r>
+      <w:r>
+        <w:t>If the change is already applied, the next line is changed.</w:t>
+      </w:r>
+    </w:p>
+    <w:p>
+      <w:r>
+        <w:rPr>
+          <w:b/>
+        </w:rPr>
+        <w:t>Stage 2</w:t>
+      </w:r>
+      <w:r>
+        <w:t>:</w:t>
+      </w:r>
+    </w:p>
+    <w:p>
+      <w:r>
+        <w:t>Once all the mutants are generated, the next step is to execute the junit test cases on the</w:t>
+      </w:r>
+      <w:r>
+        <w:t>se</w:t>
+      </w:r>
+      <w:r>
+        <w:t xml:space="preserve"> mutants. </w:t>
+      </w:r>
+      <w:r>
+        <w:t>This execution is done using maven.</w:t>
+      </w:r>
+      <w:r>
+        <w:t xml:space="preserve"> Since the master project is a maven project, the unit tests should be executed using maven itself.</w:t>
+      </w:r>
+      <w:r>
+        <w:t xml:space="preserve"> There are a few changes inserted in the pom file to support faster execution of the test cases.</w:t>
+      </w:r>
+      <w:r>
+        <w:t xml:space="preserve"> The changes include multithreading execution of test cases on both method level and class level.</w:t>
+      </w:r>
+      <w:r>
+        <w:t xml:space="preserve"> This has helped in faster execution of the test suite.</w:t>
+      </w:r>
+    </w:p>
+    <w:p>
+      <w:r>
+        <w:rPr>
+          <w:b/>
+        </w:rPr>
+        <w:t>Stage 3</w:t>
+      </w:r>
+      <w:r>
+        <w:t>:</w:t>
+      </w:r>
+    </w:p>
+    <w:p>
+      <w:r>
+        <w:t>After the test cases are executed</w:t>
+      </w:r>
+      <w:r>
+        <w:t xml:space="preserve"> on the mutants</w:t>
+      </w:r>
+      <w:r>
+        <w:t xml:space="preserve">, another java program is executed </w:t>
+      </w:r>
+      <w:r>
+        <w:t>to check the killed mutants and live mutants and thereby calculate the mutation score.</w:t>
+      </w:r>
+      <w:r>
+        <w:t xml:space="preserve"> The output generated </w:t>
+      </w:r>
+      <w:r>
+        <w:t>by executing the test cases on the mutants is read through and compared with the number of passed test cases, failed test cases and errored test cases. If there is a mismatch in the numbers, the mutants is killed and the count is increased.</w:t>
+      </w:r>
+      <w:r>
+        <w:t xml:space="preserve"> Once all the mutants undergoes the check, the mutation score is calculated based on the formula given previously.</w:t>
+      </w:r>
+    </w:p>
+    <w:p>
+      <w:r>
+        <w:rPr>
+          <w:b/>
+        </w:rPr>
+        <w:t>Stage 4</w:t>
+      </w:r>
+      <w:r>
+        <w:t>:</w:t>
+      </w:r>
+    </w:p>
+    <w:p>
+      <w:r>
+        <w:t xml:space="preserve">This entire process of the above explained three stages are </w:t>
+      </w:r>
+      <w:r>
+        <w:t>automated with batch file.</w:t>
+      </w:r>
+      <w:r>
+        <w:t xml:space="preserve"> On executing the batch file using command prompt, the user should input the n</w:t>
+      </w:r>
+      <w:r>
+        <w:t xml:space="preserve">umber of mutants to be created. Once the count is </w:t>
+      </w:r>
+      <w:r>
+        <w:t>entered, the java program to create the mutants are executed. On successfully creating the mutants, the test cases are executed on these mutants using maven.</w:t>
+      </w:r>
+      <w:r>
+        <w:t xml:space="preserve"> </w:t>
+      </w:r>
+      <w:r>
+        <w:t xml:space="preserve">The mutation score is </w:t>
+      </w:r>
+      <w:r>
+        <w:t xml:space="preserve">then </w:t>
+      </w:r>
+      <w:r>
+        <w:t>calculated with the help of the java program.</w:t>
+      </w:r>
+    </w:p>
+    <w:p>
+      <w:pPr>
+        <w:pStyle w:val="Heading2"/>
+      </w:pPr>
+      <w:r>
+        <w:t>Flowchart</w:t>
+      </w:r>
+    </w:p>
+    <w:p/>
+    <w:p>
+      <w:pPr>
+        <w:jc w:val="center"/>
+      </w:pPr>
+      <w:r>
+        <w:rPr>
+          <w:noProof/>
+        </w:rPr>
         <w:lastRenderedPageBreak/>
-        <w:t>PSEUDO CODE</w:t>
-      </w:r>
-    </w:p>
-    <w:p>
-      <w:r>
-        <w:t>This section will have the pseudo code and the algorithm u</w:t>
-      </w:r>
-      <w:r>
-        <w:t>sed in implementing the project. The entire project is divided into mainly three different stages namely generating mutant, running the test cases and calculating mutation score.</w:t>
-      </w:r>
-    </w:p>
+        <w:drawing>
+          <wp:inline distT="0" distB="0" distL="0" distR="0">
+            <wp:extent cx="1171575" cy="3609975"/>
+            <wp:effectExtent l="0" t="0" r="9525" b="9525"/>
+            <wp:docPr id="3" name="Picture 3" descr="D:\University of Texas at Dallas\Sem 5 - Spring 2016\Software Testing, Validation and Verification\SoftwareTesting-Project-MutationTesting\Documentation\STVV - 2.png"/>
+            <wp:cNvGraphicFramePr>
+              <a:graphicFrameLocks xmlns:a="http://schemas.openxmlformats.org/drawingml/2006/main" noChangeAspect="1"/>
+            </wp:cNvGraphicFramePr>
+            <a:graphic xmlns:a="http://schemas.openxmlformats.org/drawingml/2006/main">
+              <a:graphicData uri="http://schemas.openxmlformats.org/drawingml/2006/picture">
+                <pic:pic xmlns:pic="http://schemas.openxmlformats.org/drawingml/2006/picture">
+                  <pic:nvPicPr>
+                    <pic:cNvPr id="0" name="Picture 1" descr="D:\University of Texas at Dallas\Sem 5 - Spring 2016\Software Testing, Validation and Verification\SoftwareTesting-Project-MutationTesting\Documentation\STVV - 2.png"/>
+                    <pic:cNvPicPr>
+                      <a:picLocks noChangeAspect="1" noChangeArrowheads="1"/>
+                    </pic:cNvPicPr>
+                  </pic:nvPicPr>
+                  <pic:blipFill>
+                    <a:blip r:embed="rId11">
+                      <a:extLst>
+                        <a:ext uri="{28A0092B-C50C-407E-A947-70E740481C1C}">
+                          <a14:useLocalDpi xmlns:a14="http://schemas.microsoft.com/office/drawing/2010/main" val="0"/>
+                        </a:ext>
+                      </a:extLst>
+                    </a:blip>
+                    <a:srcRect/>
+                    <a:stretch>
+                      <a:fillRect/>
+                    </a:stretch>
+                  </pic:blipFill>
+                  <pic:spPr bwMode="auto">
+                    <a:xfrm>
+                      <a:off x="0" y="0"/>
+                      <a:ext cx="1171575" cy="3609975"/>
+                    </a:xfrm>
+                    <a:prstGeom prst="rect">
+                      <a:avLst/>
+                    </a:prstGeom>
+                    <a:noFill/>
+                    <a:ln>
+                      <a:noFill/>
+                    </a:ln>
+                  </pic:spPr>
+                </pic:pic>
+              </a:graphicData>
+            </a:graphic>
+          </wp:inline>
+        </w:drawing>
+      </w:r>
+    </w:p>
+    <w:p/>
     <w:p>
       <w:pPr>
         <w:pStyle w:val="Heading2"/>
       </w:pPr>
       <w:r>
-        <w:t>Approach</w:t>
-      </w:r>
-    </w:p>
-    <w:p>
-      <w:r>
-        <w:t xml:space="preserve">After selecting the experimental specimen (the master project – parse4j), it was </w:t>
-      </w:r>
-      <w:r>
-        <w:t>examined for the given specifications. The test cases were executed for the given project using maven.</w:t>
-      </w:r>
-      <w:r>
-        <w:t xml:space="preserve"> The observations returned were noted down for future </w:t>
-      </w:r>
-      <w:r>
-        <w:t>a</w:t>
-      </w:r>
-      <w:r>
-        <w:t>nalysis.</w:t>
-      </w:r>
-      <w:r>
-        <w:t xml:space="preserve"> </w:t>
-      </w:r>
-    </w:p>
-    <w:p>
-      <w:r>
-        <w:t>After completing the initial analysis and execution, the java code to generated mutants was implement</w:t>
-      </w:r>
-      <w:r>
-        <w:t>e</w:t>
-      </w:r>
-      <w:r>
-        <w:t>d.</w:t>
-      </w:r>
-      <w:r>
-        <w:t xml:space="preserve"> In this code, the copies of actual p</w:t>
-      </w:r>
-      <w:r>
-        <w:t>roject is made for the mutants. In each copy, the changes are made and mutants are generated. By using ASTVisitor class provided by the AST the ifStatement and whileStatements are visited and their expressions are changed.</w:t>
-      </w:r>
-      <w:r>
-        <w:t xml:space="preserve"> From the criteria discussed previously, the operators are changed and saved.</w:t>
-      </w:r>
-      <w:r>
-        <w:t xml:space="preserve"> These changes are also stored and verified against before making the change. </w:t>
-      </w:r>
-      <w:r>
-        <w:t>If the change is already applied, the next line is changed.</w:t>
-      </w:r>
-    </w:p>
-    <w:p>
-      <w:r>
-        <w:t>Once all the mutants are generated, the next step is to execute the junit test cases on the</w:t>
-      </w:r>
-      <w:r>
-        <w:t>se</w:t>
-      </w:r>
-      <w:r>
-        <w:t xml:space="preserve"> mutants.</w:t>
-      </w:r>
-      <w:r>
-        <w:t xml:space="preserve"> </w:t>
-      </w:r>
-      <w:bookmarkStart w:id="0" w:name="_GoBack"/>
-      <w:bookmarkEnd w:id="0"/>
-      <w:r>
-        <w:t xml:space="preserve"> </w:t>
+        <w:t>Code</w:t>
+      </w:r>
+      <w:r>
+        <w:t xml:space="preserve"> S</w:t>
+      </w:r>
+      <w:r>
+        <w:t>ample</w:t>
+      </w:r>
+    </w:p>
+    <w:p>
+      <w:r>
+        <w:rPr>
+          <w:b/>
+        </w:rPr>
+        <w:t>Stage 1</w:t>
+      </w:r>
+      <w:r>
+        <w:t>:</w:t>
+      </w:r>
+    </w:p>
+    <w:p>
+      <w:r>
+        <w:t>Generate copies of the master project for each mutant</w:t>
+      </w:r>
+    </w:p>
+    <w:p>
+      <w:r>
+        <w:t>For each mutant</w:t>
+      </w:r>
+    </w:p>
+    <w:p>
+      <w:r>
+        <w:t>{</w:t>
+      </w:r>
+    </w:p>
+    <w:p>
+      <w:r>
+        <w:t>Randomly find a file to change</w:t>
+      </w:r>
+    </w:p>
+    <w:p>
+      <w:r>
+        <w:t>Generate the AST parse tree</w:t>
+      </w:r>
+    </w:p>
+    <w:p>
+      <w:r>
+        <w:t xml:space="preserve">For the compilation unit </w:t>
+      </w:r>
+    </w:p>
+    <w:p>
+      <w:r>
+        <w:t>Unit.accept(new ASTVisitor())</w:t>
+      </w:r>
+    </w:p>
+    <w:p>
+      <w:r>
+        <w:t>{</w:t>
+      </w:r>
+    </w:p>
+    <w:p>
+      <w:r>
+        <w:t>//Override visit method</w:t>
+      </w:r>
+    </w:p>
+    <w:p>
+      <w:r>
+        <w:t>Boolean visit(final IfStatement statement)</w:t>
+      </w:r>
+    </w:p>
+    <w:p>
+      <w:r>
+        <w:t>{</w:t>
+      </w:r>
+    </w:p>
+    <w:p>
+      <w:r>
+        <w:t xml:space="preserve">Get the expression in the statement </w:t>
+      </w:r>
+    </w:p>
+    <w:p>
+      <w:r>
+        <w:t>If the mutant is not already created</w:t>
+      </w:r>
+      <w:r>
+        <w:t xml:space="preserve">, get the mutation </w:t>
+      </w:r>
+      <w:r>
+        <w:t>strategy and make the change</w:t>
+      </w:r>
+    </w:p>
+    <w:p>
+      <w:r>
+        <w:t xml:space="preserve">Save the file if the same change is not already done </w:t>
+      </w:r>
+    </w:p>
+    <w:p>
+      <w:r>
+        <w:t>}</w:t>
+      </w:r>
+    </w:p>
+    <w:p>
+      <w:r>
+        <w:t>Boolean visit(final WhileStatement statement)</w:t>
+      </w:r>
+    </w:p>
+    <w:p>
+      <w:r>
+        <w:t>{</w:t>
+      </w:r>
+    </w:p>
+    <w:p>
+      <w:r>
+        <w:t>Do the same things as mentioned above</w:t>
+      </w:r>
+    </w:p>
+    <w:p>
+      <w:r>
+        <w:t>}</w:t>
+      </w:r>
+    </w:p>
+    <w:p>
+      <w:r>
+        <w:t>}</w:t>
+      </w:r>
+    </w:p>
+    <w:p>
+      <w:r>
+        <w:t>}</w:t>
+      </w:r>
+    </w:p>
+    <w:p/>
+    <w:p>
+      <w:r>
+        <w:rPr>
+          <w:b/>
+        </w:rPr>
+        <w:lastRenderedPageBreak/>
+        <w:t>Stage 2</w:t>
+      </w:r>
+      <w:r>
+        <w:t>:</w:t>
+      </w:r>
+    </w:p>
+    <w:p>
+      <w:r>
+        <w:t>Execute the test cases on the mutants</w:t>
+      </w:r>
+    </w:p>
+    <w:p>
+      <w:r>
+        <w:t>Mvn test</w:t>
+      </w:r>
+    </w:p>
+    <w:p/>
+    <w:p>
+      <w:r>
+        <w:rPr>
+          <w:b/>
+        </w:rPr>
+        <w:t>Stage 3</w:t>
+      </w:r>
+      <w:r>
+        <w:t>:</w:t>
+      </w:r>
+    </w:p>
+    <w:p>
+      <w:r>
+        <w:t>For all the mutants</w:t>
+      </w:r>
+    </w:p>
+    <w:p>
+      <w:r>
+        <w:t>{</w:t>
+      </w:r>
+    </w:p>
+    <w:p>
+      <w:r>
+        <w:t>Go through the target files and get the count of the failed tests and errored test</w:t>
+      </w:r>
+      <w:r>
+        <w:t xml:space="preserve"> cases</w:t>
+      </w:r>
+    </w:p>
+    <w:p>
+      <w:r>
+        <w:t>}</w:t>
+      </w:r>
+    </w:p>
+    <w:p>
+      <w:r>
+        <w:t xml:space="preserve">If the count doesn’t </w:t>
+      </w:r>
+      <w:r>
+        <w:t>match the count from the master project</w:t>
+      </w:r>
+    </w:p>
+    <w:p>
+      <w:r>
+        <w:t>{</w:t>
+      </w:r>
+    </w:p>
+    <w:p>
+      <w:r>
+        <w:t>Kill the mutant and update the count</w:t>
+      </w:r>
+    </w:p>
+    <w:p>
+      <w:r>
+        <w:t>}</w:t>
+      </w:r>
+    </w:p>
+    <w:p>
+      <w:r>
+        <w:t>Calculate the mutation score</w:t>
+      </w:r>
+    </w:p>
+    <w:p/>
+    <w:p>
+      <w:r>
+        <w:rPr>
+          <w:b/>
+        </w:rPr>
+        <w:t>Stage 4</w:t>
+      </w:r>
+      <w:r>
+        <w:t>:</w:t>
+      </w:r>
+    </w:p>
+    <w:p>
+      <w:r>
+        <w:t>T</w:t>
+      </w:r>
+      <w:r>
+        <w:t>his is the batch file to automate</w:t>
+      </w:r>
+      <w:r>
+        <w:t xml:space="preserve"> the previous stages</w:t>
+      </w:r>
+    </w:p>
+    <w:p>
+      <w:r>
+        <w:t>Enter the number of mutants to be generated</w:t>
+      </w:r>
+    </w:p>
+    <w:p>
+      <w:r>
+        <w:t xml:space="preserve">Compile the </w:t>
+      </w:r>
+      <w:r>
+        <w:t>first java code</w:t>
+      </w:r>
+    </w:p>
+    <w:p>
+      <w:r>
+        <w:t>Execute the code to generate the mutants</w:t>
+      </w:r>
+    </w:p>
+    <w:p>
+      <w:r>
+        <w:t>In a loop for all mutants</w:t>
+      </w:r>
+    </w:p>
+    <w:p>
+      <w:r>
+        <w:t>{</w:t>
+      </w:r>
+    </w:p>
+    <w:p>
+      <w:r>
+        <w:tab/>
+        <w:t>Go to the respective directory</w:t>
+      </w:r>
+    </w:p>
+    <w:p>
+      <w:r>
+        <w:tab/>
+        <w:t>Execute mvn test //to execute the test cases on the mutant</w:t>
+      </w:r>
+    </w:p>
+    <w:p>
+      <w:r>
+        <w:t>}</w:t>
+      </w:r>
+    </w:p>
+    <w:p>
+      <w:r>
+        <w:t>Compile the java code to calculate mutation score</w:t>
+      </w:r>
+    </w:p>
+    <w:p>
+      <w:r>
+        <w:t>Execute and calculate the mutation score</w:t>
       </w:r>
     </w:p>
     <w:p>
@@ -1591,7 +2238,7 @@
       <w:r>
         <w:t xml:space="preserve">Mutation Testing, </w:t>
       </w:r>
-      <w:hyperlink r:id="rId11" w:history="1">
+      <w:hyperlink r:id="rId12" w:history="1">
         <w:r>
           <w:rPr>
             <w:rStyle w:val="Hyperlink"/>
@@ -1607,7 +2254,7 @@
       <w:r>
         <w:t xml:space="preserve">Eclipse JDT, </w:t>
       </w:r>
-      <w:hyperlink r:id="rId12" w:history="1">
+      <w:hyperlink r:id="rId13" w:history="1">
         <w:r>
           <w:rPr>
             <w:rStyle w:val="Hyperlink"/>
@@ -1623,7 +2270,7 @@
       <w:r>
         <w:t xml:space="preserve">JUnit, </w:t>
       </w:r>
-      <w:hyperlink r:id="rId13" w:history="1">
+      <w:hyperlink r:id="rId14" w:history="1">
         <w:r>
           <w:rPr>
             <w:rStyle w:val="Hyperlink"/>
@@ -1639,7 +2286,7 @@
       <w:r>
         <w:t xml:space="preserve">PIT, </w:t>
       </w:r>
-      <w:hyperlink r:id="rId14" w:history="1">
+      <w:hyperlink r:id="rId15" w:history="1">
         <w:r>
           <w:rPr>
             <w:rStyle w:val="Hyperlink"/>
@@ -1655,7 +2302,7 @@
       <w:r>
         <w:t xml:space="preserve">Mutation Score, </w:t>
       </w:r>
-      <w:hyperlink r:id="rId15" w:history="1">
+      <w:hyperlink r:id="rId16" w:history="1">
         <w:r>
           <w:rPr>
             <w:rStyle w:val="Hyperlink"/>
@@ -1667,12 +2314,6 @@
     <w:p>
       <w:pPr>
         <w:pStyle w:val="References"/>
-        <w:sectPr>
-          <w:type w:val="continuous"/>
-          <w:pgSz w:w="12240" w:h="15840" w:code="1"/>
-          <w:pgMar w:top="1080" w:right="1080" w:bottom="1440" w:left="1080" w:header="720" w:footer="720" w:gutter="0"/>
-          <w:cols w:num="2" w:space="475"/>
-        </w:sectPr>
       </w:pPr>
       <w:r>
         <w:t xml:space="preserve"> </w:t>
@@ -1680,7 +2321,7 @@
       <w:r>
         <w:t xml:space="preserve">µJava, </w:t>
       </w:r>
-      <w:hyperlink r:id="rId16" w:history="1">
+      <w:hyperlink r:id="rId17" w:history="1">
         <w:r>
           <w:rPr>
             <w:rStyle w:val="Hyperlink"/>
@@ -1688,6 +2329,101 @@
           <w:t>http://cs.gmu.edu/~offutt/mujava/</w:t>
         </w:r>
       </w:hyperlink>
+    </w:p>
+    <w:p>
+      <w:pPr>
+        <w:pStyle w:val="References"/>
+      </w:pPr>
+      <w:r>
+        <w:t xml:space="preserve"> </w:t>
+      </w:r>
+      <w:r>
+        <w:t xml:space="preserve">Abstract Syntax Tree, </w:t>
+      </w:r>
+      <w:hyperlink r:id="rId18" w:history="1">
+        <w:r>
+          <w:rPr>
+            <w:rStyle w:val="Hyperlink"/>
+          </w:rPr>
+          <w:t>https://en.wikipedia.org/wiki/Abstract_syntax_tree</w:t>
+        </w:r>
+      </w:hyperlink>
+    </w:p>
+    <w:p>
+      <w:pPr>
+        <w:pStyle w:val="References"/>
+      </w:pPr>
+      <w:r>
+        <w:t xml:space="preserve">ASTVisitor, </w:t>
+      </w:r>
+      <w:hyperlink r:id="rId19" w:history="1">
+        <w:r>
+          <w:rPr>
+            <w:rStyle w:val="Hyperlink"/>
+          </w:rPr>
+          <w:t>http://help.eclipse.org/juno/index.jsp?topic=%2Forg.eclipse.j</w:t>
+        </w:r>
+        <w:r>
+          <w:rPr>
+            <w:rStyle w:val="Hyperlink"/>
+          </w:rPr>
+          <w:lastRenderedPageBreak/>
+          <w:t>dt.doc.isv%2Freference%2Fapi%2Forg%2Feclipse%2Fjdt%2Fcore%2Fdom%2FASTVisitor.html</w:t>
+        </w:r>
+      </w:hyperlink>
+    </w:p>
+    <w:p>
+      <w:pPr>
+        <w:pStyle w:val="References"/>
+      </w:pPr>
+      <w:r>
+        <w:lastRenderedPageBreak/>
+        <w:t xml:space="preserve"> </w:t>
+      </w:r>
+      <w:r>
+        <w:t xml:space="preserve">Apache Maven, </w:t>
+      </w:r>
+      <w:hyperlink r:id="rId20" w:history="1">
+        <w:r>
+          <w:rPr>
+            <w:rStyle w:val="Hyperlink"/>
+          </w:rPr>
+          <w:t>https://en.wikipedia.org/wiki/Apache_Maven</w:t>
+        </w:r>
+      </w:hyperlink>
+    </w:p>
+    <w:p>
+      <w:pPr>
+        <w:pStyle w:val="References"/>
+        <w:sectPr>
+          <w:type w:val="continuous"/>
+          <w:pgSz w:w="12240" w:h="15840" w:code="1"/>
+          <w:pgMar w:top="1080" w:right="1080" w:bottom="1440" w:left="1080" w:header="720" w:footer="720" w:gutter="0"/>
+          <w:cols w:num="2" w:space="475"/>
+        </w:sectPr>
+      </w:pPr>
+    </w:p>
+    <w:p>
+      <w:pPr>
+        <w:pStyle w:val="References"/>
+        <w:sectPr>
+          <w:type w:val="continuous"/>
+          <w:pgSz w:w="12240" w:h="15840" w:code="1"/>
+          <w:pgMar w:top="1080" w:right="1080" w:bottom="1440" w:left="1080" w:header="720" w:footer="720" w:gutter="0"/>
+          <w:cols w:num="2" w:space="475"/>
+        </w:sectPr>
+      </w:pPr>
+    </w:p>
+    <w:p>
+      <w:pPr>
+        <w:pStyle w:val="References"/>
+        <w:sectPr>
+          <w:type w:val="continuous"/>
+          <w:pgSz w:w="12240" w:h="15840" w:code="1"/>
+          <w:pgMar w:top="1080" w:right="1080" w:bottom="1440" w:left="1080" w:header="720" w:footer="720" w:gutter="0"/>
+          <w:cols w:num="2" w:space="475"/>
+        </w:sectPr>
+      </w:pPr>
     </w:p>
     <w:p>
       <w:pPr>
@@ -2527,6 +3263,7 @@
   <w:style w:type="character" w:default="1" w:styleId="DefaultParagraphFont">
     <w:name w:val="Default Paragraph Font"/>
     <w:uiPriority w:val="1"/>
+    <w:semiHidden/>
     <w:unhideWhenUsed/>
   </w:style>
   <w:style w:type="table" w:default="1" w:styleId="TableNormal">
@@ -3097,7 +3834,7 @@
 </file>
 
 <file path=customXml/itemProps1.xml><?xml version="1.0" encoding="utf-8"?>
-<ds:datastoreItem xmlns:ds="http://schemas.openxmlformats.org/officeDocument/2006/customXml" ds:itemID="{C2B11305-DB66-4824-94E9-0002BB6B86E6}">
+<ds:datastoreItem xmlns:ds="http://schemas.openxmlformats.org/officeDocument/2006/customXml" ds:itemID="{319B53A6-2C32-47F1-A83F-A89E62E3F194}">
   <ds:schemaRefs>
     <ds:schemaRef ds:uri="http://schemas.openxmlformats.org/officeDocument/2006/bibliography"/>
   </ds:schemaRefs>

</xml_diff>

<commit_message>
Adding documentation and ReadMe
</commit_message>
<xml_diff>
--- a/Documentation/Project Report - Final.docx
+++ b/Documentation/Project Report - Final.docx
@@ -1,6 +1,6 @@
 
 <file path=word/document.xml><?xml version="1.0" encoding="utf-8"?>
-<w:document xmlns:wpc="http://schemas.microsoft.com/office/word/2010/wordprocessingCanvas" xmlns:mc="http://schemas.openxmlformats.org/markup-compatibility/2006" xmlns:o="urn:schemas-microsoft-com:office:office" xmlns:r="http://schemas.openxmlformats.org/officeDocument/2006/relationships" xmlns:m="http://schemas.openxmlformats.org/officeDocument/2006/math" xmlns:v="urn:schemas-microsoft-com:vml" xmlns:wp14="http://schemas.microsoft.com/office/word/2010/wordprocessingDrawing" xmlns:wp="http://schemas.openxmlformats.org/drawingml/2006/wordprocessingDrawing" xmlns:w10="urn:schemas-microsoft-com:office:word" xmlns:w="http://schemas.openxmlformats.org/wordprocessingml/2006/main" xmlns:w14="http://schemas.microsoft.com/office/word/2010/wordml" xmlns:wpg="http://schemas.microsoft.com/office/word/2010/wordprocessingGroup" xmlns:wpi="http://schemas.microsoft.com/office/word/2010/wordprocessingInk" xmlns:wne="http://schemas.microsoft.com/office/word/2006/wordml" xmlns:wps="http://schemas.microsoft.com/office/word/2010/wordprocessingShape" mc:Ignorable="w14 wp14">
+<w:document xmlns:wpc="http://schemas.microsoft.com/office/word/2010/wordprocessingCanvas" xmlns:mc="http://schemas.openxmlformats.org/markup-compatibility/2006" xmlns:o="urn:schemas-microsoft-com:office:office" xmlns:r="http://schemas.openxmlformats.org/officeDocument/2006/relationships" xmlns:m="http://schemas.openxmlformats.org/officeDocument/2006/math" xmlns:v="urn:schemas-microsoft-com:vml" xmlns:wp14="http://schemas.microsoft.com/office/word/2010/wordprocessingDrawing" xmlns:wp="http://schemas.openxmlformats.org/drawingml/2006/wordprocessingDrawing" xmlns:w10="urn:schemas-microsoft-com:office:word" xmlns:w="http://schemas.openxmlformats.org/wordprocessingml/2006/main" xmlns:w14="http://schemas.microsoft.com/office/word/2010/wordml" xmlns:w15="http://schemas.microsoft.com/office/word/2012/wordml" xmlns:wpg="http://schemas.microsoft.com/office/word/2010/wordprocessingGroup" xmlns:wpi="http://schemas.microsoft.com/office/word/2010/wordprocessingInk" xmlns:wne="http://schemas.microsoft.com/office/word/2006/wordml" xmlns:wps="http://schemas.microsoft.com/office/word/2010/wordprocessingShape" mc:Ignorable="w14 w15 wp14">
   <w:body>
     <w:p>
       <w:pPr>
@@ -21,7 +21,7 @@
     <w:p>
       <w:pPr>
         <w:sectPr>
-          <w:footerReference w:type="even" r:id="rId9"/>
+          <w:footerReference w:type="even" r:id="rId8"/>
           <w:pgSz w:w="12240" w:h="15840" w:code="1"/>
           <w:pgMar w:top="1080" w:right="1080" w:bottom="1440" w:left="1080" w:header="720" w:footer="720" w:gutter="0"/>
           <w:cols w:space="720"/>
@@ -41,16 +41,8 @@
           <w:spacing w:val="-2"/>
         </w:rPr>
         <w:lastRenderedPageBreak/>
-        <w:t xml:space="preserve">Dhrupad </w:t>
-      </w:r>
-      <w:proofErr w:type="spellStart"/>
-      <w:r>
-        <w:rPr>
-          <w:spacing w:val="-2"/>
-        </w:rPr>
-        <w:t>Kaneria</w:t>
-      </w:r>
-      <w:proofErr w:type="spellEnd"/>
+        <w:t>Dhrupad Kaneria</w:t>
+      </w:r>
     </w:p>
     <w:p>
       <w:pPr>
@@ -333,15 +325,7 @@
         <w:t xml:space="preserve"> </w:t>
       </w:r>
       <w:r>
-        <w:t xml:space="preserve">with </w:t>
-      </w:r>
-      <w:proofErr w:type="spellStart"/>
-      <w:r>
-        <w:t>JUnit</w:t>
-      </w:r>
-      <w:proofErr w:type="spellEnd"/>
-      <w:r>
-        <w:t xml:space="preserve"> tests</w:t>
+        <w:t>with JUnit tests</w:t>
       </w:r>
       <w:r>
         <w:t xml:space="preserve"> (</w:t>
@@ -502,13 +486,8 @@
         <w:pStyle w:val="Heading2"/>
         <w:spacing w:before="0"/>
       </w:pPr>
-      <w:proofErr w:type="spellStart"/>
-      <w:r>
-        <w:t>JUnit</w:t>
-      </w:r>
-      <w:proofErr w:type="spellEnd"/>
-      <w:r>
-        <w:t xml:space="preserve"> Test</w:t>
+      <w:r>
+        <w:t>JUnit Test</w:t>
       </w:r>
       <w:r>
         <w:t>s</w:t>
@@ -520,11 +499,9 @@
         <w:spacing w:after="120"/>
         <w:ind w:firstLine="0"/>
       </w:pPr>
-      <w:proofErr w:type="spellStart"/>
       <w:r>
         <w:t>JUnit</w:t>
       </w:r>
-      <w:proofErr w:type="spellEnd"/>
       <w:r>
         <w:t xml:space="preserve"> </w:t>
       </w:r>
@@ -537,74 +514,41 @@
       <w:r>
         <w:t xml:space="preserve"> is a unit testing framework for the Java programming language. </w:t>
       </w:r>
-      <w:proofErr w:type="spellStart"/>
-      <w:r>
-        <w:t>JUnit</w:t>
-      </w:r>
-      <w:proofErr w:type="spellEnd"/>
-      <w:r>
-        <w:t xml:space="preserve"> has been important in the development of test-driven development, and is one of a family of unit testing </w:t>
-      </w:r>
-      <w:proofErr w:type="gramStart"/>
-      <w:r>
-        <w:t>frameworks which is</w:t>
-      </w:r>
-      <w:proofErr w:type="gramEnd"/>
-      <w:r>
-        <w:t xml:space="preserve"> collectively known as </w:t>
-      </w:r>
-      <w:proofErr w:type="spellStart"/>
-      <w:r>
-        <w:t>xUnit</w:t>
-      </w:r>
-      <w:proofErr w:type="spellEnd"/>
-      <w:r>
-        <w:t>.</w:t>
-      </w:r>
-      <w:r>
-        <w:t xml:space="preserve"> A research survey across 10,000 java projects hosted on </w:t>
-      </w:r>
-      <w:proofErr w:type="spellStart"/>
-      <w:r>
-        <w:t>GitHub</w:t>
-      </w:r>
-      <w:proofErr w:type="spellEnd"/>
-      <w:r>
-        <w:t xml:space="preserve"> found that </w:t>
-      </w:r>
-      <w:proofErr w:type="spellStart"/>
-      <w:r>
-        <w:t>JUnit</w:t>
-      </w:r>
-      <w:proofErr w:type="spellEnd"/>
-      <w:r>
-        <w:t xml:space="preserve"> </w:t>
+      <w:r>
+        <w:t>JUnit has been important in the development of test-driven development, and is one of a family of unit testing frameworks which is collectively known as xUnit.</w:t>
+      </w:r>
+      <w:r>
+        <w:t xml:space="preserve"> A research survey across 10,000 java projects hosted on GitHub found that JUnit </w:t>
       </w:r>
       <w:r>
         <w:t>was</w:t>
       </w:r>
       <w:r>
-        <w:t xml:space="preserve"> most commonly used. It </w:t>
-      </w:r>
-      <w:proofErr w:type="gramStart"/>
-      <w:r>
-        <w:t>is was</w:t>
-      </w:r>
-      <w:proofErr w:type="gramEnd"/>
-      <w:r>
-        <w:t xml:space="preserve"> used by 30.7% of the projects.</w:t>
-      </w:r>
-    </w:p>
-    <w:p>
-      <w:pPr>
-        <w:pStyle w:val="Heading1"/>
-        <w:spacing w:before="120"/>
-      </w:pPr>
-      <w:r>
-        <w:t>PROBLEM</w:t>
-      </w:r>
-      <w:r>
-        <w:t xml:space="preserve"> </w:t>
+        <w:t xml:space="preserve"> most commonly used. It is was used by 30.7% of the projects.</w:t>
+      </w:r>
+    </w:p>
+    <w:p>
+      <w:pPr>
+        <w:pStyle w:val="Heading2"/>
+        <w:spacing w:before="0"/>
+      </w:pPr>
+      <w:r>
+        <w:t>A</w:t>
+      </w:r>
+      <w:r>
+        <w:t xml:space="preserve">bstract </w:t>
+      </w:r>
+      <w:r>
+        <w:t>S</w:t>
+      </w:r>
+      <w:r>
+        <w:t xml:space="preserve">yntax </w:t>
+      </w:r>
+      <w:r>
+        <w:t>T</w:t>
+      </w:r>
+      <w:r>
+        <w:t>ree</w:t>
       </w:r>
     </w:p>
     <w:p>
@@ -614,13 +558,61 @@
         <w:ind w:firstLine="0"/>
       </w:pPr>
       <w:r>
-        <w:t>Tests are</w:t>
-      </w:r>
-      <w:r>
-        <w:t xml:space="preserve"> created to verify the correctness of the implementation of a given software system, but the creation of tests still poses the question whether the tests are correct and sufficiently cover the requirements that have originated the implementation.</w:t>
-      </w:r>
-      <w:r>
-        <w:t xml:space="preserve"> In order to answer this problem, we tend to undergo the verification of test cases. This verification is done by Mutation Testing. </w:t>
+        <w:t>In computer science, an abstract syntax tree (AST)</w:t>
+      </w:r>
+      <w:r>
+        <w:t xml:space="preserve"> </w:t>
+      </w:r>
+      <w:r>
+        <w:rPr>
+          <w:vertAlign w:val="superscript"/>
+        </w:rPr>
+        <w:t>[</w:t>
+      </w:r>
+      <w:r>
+        <w:rPr>
+          <w:vertAlign w:val="superscript"/>
+        </w:rPr>
+        <w:t>7]</w:t>
+      </w:r>
+      <w:r>
+        <w:t xml:space="preserve"> or just syntax tree, is a tree representation of the abstract syntactic structure or source code written in a programming language. Each node denotes a construct occurring the source code.</w:t>
+      </w:r>
+      <w:r>
+        <w:t xml:space="preserve"> A class called ASTVisitor</w:t>
+      </w:r>
+      <w:r>
+        <w:t xml:space="preserve"> </w:t>
+      </w:r>
+      <w:r>
+        <w:rPr>
+          <w:vertAlign w:val="superscript"/>
+        </w:rPr>
+        <w:t>[8]</w:t>
+      </w:r>
+      <w:r>
+        <w:t xml:space="preserve"> provided by AST is used to visit all the nodes in the tree.</w:t>
+      </w:r>
+      <w:r>
+        <w:t xml:space="preserve"> This helps to visit the given node to perform some arbitrary operation. </w:t>
+      </w:r>
+      <w:r>
+        <w:t>In this project the arbitrary operation is changing the statement and saving the changes in the form of a mutant.</w:t>
+      </w:r>
+      <w:r>
+        <w:t xml:space="preserve"> </w:t>
+      </w:r>
+    </w:p>
+    <w:p>
+      <w:pPr>
+        <w:pStyle w:val="Heading2"/>
+        <w:spacing w:before="0"/>
+      </w:pPr>
+      <w:r>
+        <w:t xml:space="preserve">Apache </w:t>
+      </w:r>
+      <w:r>
+        <w:t>Maven</w:t>
       </w:r>
     </w:p>
     <w:p>
@@ -630,23 +622,32 @@
         <w:ind w:firstLine="0"/>
       </w:pPr>
       <w:r>
-        <w:t xml:space="preserve">Each test case is executed on all the mutants that are generated. The outcome of the execution (number of mutants that are still </w:t>
+        <w:t xml:space="preserve">Apache </w:t>
+      </w:r>
+      <w:r>
+        <w:t>Maven</w:t>
+      </w:r>
+      <w:r>
+        <w:t xml:space="preserve"> </w:t>
+      </w:r>
+      <w:r>
+        <w:rPr>
+          <w:vertAlign w:val="superscript"/>
+        </w:rPr>
+        <w:t>[9]</w:t>
+      </w:r>
+      <w:r>
+        <w:t xml:space="preserve"> is a build automation tools used primarily for Java projects. </w:t>
+      </w:r>
+      <w:r>
+        <w:t xml:space="preserve">Maven addresses two aspects of building software: </w:t>
       </w:r>
       <w:r>
         <w:lastRenderedPageBreak/>
-        <w:t xml:space="preserve">alive) </w:t>
-      </w:r>
-      <w:r>
-        <w:t>will determine more</w:t>
-      </w:r>
-      <w:r>
-        <w:t xml:space="preserve"> about the quality and correctness of the test cases</w:t>
-      </w:r>
-      <w:r>
-        <w:t xml:space="preserve"> written</w:t>
-      </w:r>
-      <w:r>
-        <w:t>.</w:t>
+        <w:t>first, it describes how software is built, and second, it describes its dependencies.</w:t>
+      </w:r>
+      <w:r>
+        <w:t xml:space="preserve"> An XML file (pom file) describes the software project being built, its dependencies on other external modules and components, the build order, directories, and required plug-ins.</w:t>
       </w:r>
     </w:p>
     <w:p>
@@ -655,7 +656,10 @@
         <w:spacing w:before="120"/>
       </w:pPr>
       <w:r>
-        <w:t>BASICS OF EXISTING TECHNIQUE</w:t>
+        <w:t>PROBLEM</w:t>
+      </w:r>
+      <w:r>
+        <w:t xml:space="preserve"> </w:t>
       </w:r>
     </w:p>
     <w:p>
@@ -665,6 +669,53 @@
         <w:ind w:firstLine="0"/>
       </w:pPr>
       <w:r>
+        <w:t>Tests are</w:t>
+      </w:r>
+      <w:r>
+        <w:t xml:space="preserve"> created to verify the correctness of the implementation of a given software system, but the creation of tests still poses the question whether the tests are correct and sufficiently cover the requirements that have originated the implementation.</w:t>
+      </w:r>
+      <w:r>
+        <w:t xml:space="preserve"> In order to answer this problem, we tend to undergo the verification of test cases. This verification is done by Mutation Testing. </w:t>
+      </w:r>
+    </w:p>
+    <w:p>
+      <w:pPr>
+        <w:pStyle w:val="BodyTextIndent"/>
+        <w:spacing w:after="120"/>
+        <w:ind w:firstLine="0"/>
+      </w:pPr>
+      <w:r>
+        <w:t xml:space="preserve">Each test case is executed on all the mutants that are generated. The outcome of the execution (number of mutants that are still alive) </w:t>
+      </w:r>
+      <w:r>
+        <w:t>will determine more</w:t>
+      </w:r>
+      <w:r>
+        <w:t xml:space="preserve"> about the quality and correctness of the test cases</w:t>
+      </w:r>
+      <w:r>
+        <w:t xml:space="preserve"> written</w:t>
+      </w:r>
+      <w:r>
+        <w:t>.</w:t>
+      </w:r>
+    </w:p>
+    <w:p>
+      <w:pPr>
+        <w:pStyle w:val="Heading1"/>
+        <w:spacing w:before="120"/>
+      </w:pPr>
+      <w:r>
+        <w:t>BASICS OF EXISTING TECHNIQUE</w:t>
+      </w:r>
+    </w:p>
+    <w:p>
+      <w:pPr>
+        <w:pStyle w:val="BodyTextIndent"/>
+        <w:spacing w:after="120"/>
+        <w:ind w:firstLine="0"/>
+      </w:pPr>
+      <w:r>
         <w:t xml:space="preserve">The important part of mutation testing is to induce defects by making small changes in the current program. </w:t>
       </w:r>
       <w:r>
@@ -727,15 +778,7 @@
         <w:t>test coverage for J</w:t>
       </w:r>
       <w:r>
-        <w:t xml:space="preserve">ava and the </w:t>
-      </w:r>
-      <w:proofErr w:type="spellStart"/>
-      <w:r>
-        <w:t>jvm</w:t>
-      </w:r>
-      <w:proofErr w:type="spellEnd"/>
-      <w:r>
-        <w:t>.</w:t>
+        <w:t>ava and the jvm.</w:t>
       </w:r>
       <w:r>
         <w:t xml:space="preserve"> </w:t>
@@ -753,15 +796,7 @@
         <w:t xml:space="preserve"> </w:t>
       </w:r>
       <w:r>
-        <w:t xml:space="preserve">Pit is actively developed and supported. As a result, it is one of the widely used </w:t>
-      </w:r>
-      <w:proofErr w:type="gramStart"/>
-      <w:r>
-        <w:t>tool</w:t>
-      </w:r>
-      <w:proofErr w:type="gramEnd"/>
-      <w:r>
-        <w:t xml:space="preserve"> for mutation testing.</w:t>
+        <w:t>Pit is actively developed and supported. As a result, it is one of the widely used tool for mutation testing.</w:t>
       </w:r>
     </w:p>
     <w:p>
@@ -784,7 +819,19 @@
         </w:rPr>
       </w:pPr>
       <w:r>
-        <w:t xml:space="preserve">µJava </w:t>
+        <w:t>µJava</w:t>
+      </w:r>
+      <w:r>
+        <w:t xml:space="preserve"> </w:t>
+      </w:r>
+      <w:r>
+        <w:rPr>
+          <w:vertAlign w:val="superscript"/>
+        </w:rPr>
+        <w:t>[6]</w:t>
+      </w:r>
+      <w:r>
+        <w:t xml:space="preserve"> </w:t>
       </w:r>
       <w:r>
         <w:t xml:space="preserve">is a </w:t>
@@ -831,15 +878,7 @@
         <w:spacing w:after="120"/>
       </w:pPr>
       <w:r>
-        <w:t xml:space="preserve">We intend to analyze a real world Java project with more than 1000 lines of code and more than 50 </w:t>
-      </w:r>
-      <w:proofErr w:type="spellStart"/>
-      <w:r>
-        <w:t>JUnit</w:t>
-      </w:r>
-      <w:proofErr w:type="spellEnd"/>
-      <w:r>
-        <w:t xml:space="preserve"> tests. </w:t>
+        <w:t xml:space="preserve">We intend to analyze a real world Java project with more than 1000 lines of code and more than 50 JUnit tests. </w:t>
       </w:r>
     </w:p>
     <w:p>
@@ -847,6 +886,7 @@
         <w:pStyle w:val="Heading2"/>
       </w:pPr>
       <w:r>
+        <w:lastRenderedPageBreak/>
         <w:t>Mutation Score</w:t>
       </w:r>
     </w:p>
@@ -908,7 +948,7 @@
                     </pic:cNvPicPr>
                   </pic:nvPicPr>
                   <pic:blipFill>
-                    <a:blip r:embed="rId10">
+                    <a:blip r:embed="rId9">
                       <a:extLst>
                         <a:ext uri="{28A0092B-C50C-407E-A947-70E740481C1C}">
                           <a14:useLocalDpi xmlns:a14="http://schemas.microsoft.com/office/drawing/2010/main" val="0"/>
@@ -989,7 +1029,7 @@
                     </pic:cNvPicPr>
                   </pic:nvPicPr>
                   <pic:blipFill>
-                    <a:blip r:embed="rId11">
+                    <a:blip r:embed="rId10">
                       <a:extLst>
                         <a:ext uri="{28A0092B-C50C-407E-A947-70E740481C1C}">
                           <a14:useLocalDpi xmlns:a14="http://schemas.microsoft.com/office/drawing/2010/main" val="0"/>
@@ -1026,16 +1066,7 @@
         <w:spacing w:after="120"/>
       </w:pPr>
       <w:r>
-        <w:lastRenderedPageBreak/>
-        <w:t xml:space="preserve">Since it is very difficult to find the number of equivalent mutants, we have made a silent change in the formula and </w:t>
-      </w:r>
-      <w:proofErr w:type="gramStart"/>
-      <w:r>
-        <w:t>is</w:t>
-      </w:r>
-      <w:proofErr w:type="gramEnd"/>
-      <w:r>
-        <w:t xml:space="preserve"> given by:</w:t>
+        <w:t>Since it is very difficult to find the number of equivalent mutants, we have made a silent change in the formula and is given by:</w:t>
       </w:r>
     </w:p>
     <w:p>
@@ -1117,6 +1148,7 @@
         <w:t xml:space="preserve"> After going through many articles and papers on mutation testing, we have come up with the following strategies.</w:t>
       </w:r>
     </w:p>
+    <w:p/>
     <w:tbl>
       <w:tblPr>
         <w:tblStyle w:val="TableGrid"/>
@@ -1484,6 +1516,43 @@
     </w:tbl>
     <w:p/>
     <w:p>
+      <w:r>
+        <w:t>The mutation strategy is not implemented on all the statements in the project.</w:t>
+      </w:r>
+      <w:r>
+        <w:t xml:space="preserve"> We have targeted only the expressions that in Infix format.</w:t>
+      </w:r>
+      <w:r>
+        <w:t xml:space="preserve"> Expressions in postfix and prefix format is not taken into consideration</w:t>
+      </w:r>
+      <w:r>
+        <w:t>.</w:t>
+      </w:r>
+      <w:r>
+        <w:t xml:space="preserve"> Specifically the mutation strategy is applied to Infix expressions in the expressions of </w:t>
+      </w:r>
+      <w:r>
+        <w:rPr>
+          <w:b/>
+        </w:rPr>
+        <w:t>If</w:t>
+      </w:r>
+      <w:r>
+        <w:t xml:space="preserve"> statements and </w:t>
+      </w:r>
+      <w:r>
+        <w:rPr>
+          <w:b/>
+        </w:rPr>
+        <w:t>While</w:t>
+      </w:r>
+      <w:r>
+        <w:t xml:space="preserve"> statements only.</w:t>
+      </w:r>
+      <w:bookmarkStart w:id="0" w:name="_GoBack"/>
+      <w:bookmarkEnd w:id="0"/>
+    </w:p>
+    <w:p>
       <w:pPr>
         <w:pStyle w:val="Heading1"/>
         <w:spacing w:before="120"/>
@@ -1508,7 +1577,11 @@
         <w:t xml:space="preserve"> It consists of 92</w:t>
       </w:r>
       <w:r>
-        <w:t xml:space="preserve"> test cases and over 1000 lin</w:t>
+        <w:t xml:space="preserve"> test cases and over 1000 </w:t>
+      </w:r>
+      <w:r>
+        <w:lastRenderedPageBreak/>
+        <w:t>lin</w:t>
       </w:r>
       <w:r>
         <w:t>es of code spread across different packages and</w:t>
@@ -1523,15 +1596,7 @@
         <w:t xml:space="preserve">the </w:t>
       </w:r>
       <w:r>
-        <w:t xml:space="preserve">execution and 11 test cases are </w:t>
-      </w:r>
-      <w:proofErr w:type="spellStart"/>
-      <w:r>
-        <w:t>errored</w:t>
-      </w:r>
-      <w:proofErr w:type="spellEnd"/>
-      <w:r>
-        <w:t>.</w:t>
+        <w:t>execution and 11 test cases are errored.</w:t>
       </w:r>
       <w:r>
         <w:t xml:space="preserve"> After understanding the implementation of the test cases and scenario </w:t>
@@ -1574,300 +1639,197 @@
         <w:t>Approach</w:t>
       </w:r>
     </w:p>
+    <w:p>
+      <w:r>
+        <w:t xml:space="preserve">After selecting the experimental specimen (the master project – parse4j), it was </w:t>
+      </w:r>
+      <w:r>
+        <w:t>examined for the given specifications. The test cases were executed for the given project using maven.</w:t>
+      </w:r>
+      <w:r>
+        <w:t xml:space="preserve"> The observations returned were noted down for future </w:t>
+      </w:r>
+      <w:r>
+        <w:t>a</w:t>
+      </w:r>
+      <w:r>
+        <w:t>nalysis.</w:t>
+      </w:r>
+      <w:r>
+        <w:t xml:space="preserve"> </w:t>
+      </w:r>
+    </w:p>
+    <w:p>
+      <w:r>
+        <w:rPr>
+          <w:b/>
+        </w:rPr>
+        <w:t>Stage 1</w:t>
+      </w:r>
+      <w:r>
+        <w:t>:</w:t>
+      </w:r>
+    </w:p>
+    <w:p>
+      <w:r>
+        <w:t>After completing the initial analysis and execution, the java code to generated mutants was implement</w:t>
+      </w:r>
+      <w:r>
+        <w:t>e</w:t>
+      </w:r>
+      <w:r>
+        <w:t>d.</w:t>
+      </w:r>
+      <w:r>
+        <w:t xml:space="preserve"> In this code, the copies of actual p</w:t>
+      </w:r>
+      <w:r>
+        <w:t>roject is made for the mutants. In each copy, the changes are made and mutants are generated. By using ASTVisitor class provided by the AST the ifStatement and whileStatements are visited and their expressions are changed.</w:t>
+      </w:r>
+      <w:r>
+        <w:t xml:space="preserve"> From the criteria discussed previously, the operators are changed and saved.</w:t>
+      </w:r>
+      <w:r>
+        <w:t xml:space="preserve"> These changes are also stored and verified against before making the change. </w:t>
+      </w:r>
+      <w:r>
+        <w:t>If the change is already applied, the next line is changed.</w:t>
+      </w:r>
+    </w:p>
+    <w:p>
+      <w:r>
+        <w:rPr>
+          <w:b/>
+        </w:rPr>
+        <w:t>Stage 2</w:t>
+      </w:r>
+      <w:r>
+        <w:t>:</w:t>
+      </w:r>
+    </w:p>
+    <w:p>
+      <w:r>
+        <w:t>Once all the mutants are generated, the next step is to execute the junit test cases on the</w:t>
+      </w:r>
+      <w:r>
+        <w:t>se</w:t>
+      </w:r>
+      <w:r>
+        <w:t xml:space="preserve"> mutants. </w:t>
+      </w:r>
+      <w:r>
+        <w:t>This execution is done using maven.</w:t>
+      </w:r>
+      <w:r>
+        <w:t xml:space="preserve"> Since the master project is a maven project, the unit tests should be executed using maven itself.</w:t>
+      </w:r>
+      <w:r>
+        <w:t xml:space="preserve"> There are a few changes inserted in the pom file to support faster execution of the test cases.</w:t>
+      </w:r>
+      <w:r>
+        <w:t xml:space="preserve"> The changes include multithreading execution of test cases on both method level and class level.</w:t>
+      </w:r>
+      <w:r>
+        <w:t xml:space="preserve"> This has helped in faster execution of the test suite.</w:t>
+      </w:r>
+    </w:p>
+    <w:p>
+      <w:r>
+        <w:rPr>
+          <w:b/>
+        </w:rPr>
+        <w:t>Stage 3</w:t>
+      </w:r>
+      <w:r>
+        <w:t>:</w:t>
+      </w:r>
+    </w:p>
+    <w:p>
+      <w:r>
+        <w:t>After the test cases are executed</w:t>
+      </w:r>
+      <w:r>
+        <w:t xml:space="preserve"> on the mutants</w:t>
+      </w:r>
+      <w:r>
+        <w:t xml:space="preserve">, another java program is executed </w:t>
+      </w:r>
+      <w:r>
+        <w:t>to check the killed mutants and live mutants and thereby calculate the mutation score.</w:t>
+      </w:r>
+      <w:r>
+        <w:t xml:space="preserve"> The output generated </w:t>
+      </w:r>
+      <w:r>
+        <w:t>by executing the test cases on the mutants is read through and compared with the number of passed test cases, failed test cases and errored test cases. If there is a mismatch in the numbers, the mutants is killed and the count is increased.</w:t>
+      </w:r>
+      <w:r>
+        <w:t xml:space="preserve"> Once all the mutants undergoes the check, the mutation score is calculated based on the formula given previously.</w:t>
+      </w:r>
+    </w:p>
+    <w:p>
+      <w:r>
+        <w:rPr>
+          <w:b/>
+        </w:rPr>
+        <w:t>Stage 4</w:t>
+      </w:r>
+      <w:r>
+        <w:t>:</w:t>
+      </w:r>
+    </w:p>
+    <w:p>
+      <w:r>
+        <w:t xml:space="preserve">This entire process of the above explained three stages are </w:t>
+      </w:r>
+      <w:r>
+        <w:t>automated with batch file.</w:t>
+      </w:r>
+      <w:r>
+        <w:t xml:space="preserve"> On executing the batch file using command prompt, the user should input the n</w:t>
+      </w:r>
+      <w:r>
+        <w:t xml:space="preserve">umber of mutants to be created. Once the count is </w:t>
+      </w:r>
+      <w:r>
+        <w:t>entered, the java program to create the mutants are executed. On successfully creating the mutants, the test cases are executed on these mutants using maven.</w:t>
+      </w:r>
+      <w:r>
+        <w:t xml:space="preserve"> </w:t>
+      </w:r>
+      <w:r>
+        <w:t xml:space="preserve">The mutation score is </w:t>
+      </w:r>
+      <w:r>
+        <w:t xml:space="preserve">then </w:t>
+      </w:r>
+      <w:r>
+        <w:t>calculated with the help of the java program.</w:t>
+      </w:r>
+    </w:p>
+    <w:p>
+      <w:pPr>
+        <w:pStyle w:val="Heading2"/>
+      </w:pPr>
+      <w:r>
+        <w:t>Flowchart</w:t>
+      </w:r>
+    </w:p>
     <w:p/>
     <w:p>
       <w:pPr>
-        <w:pStyle w:val="Heading2"/>
-        <w:spacing w:before="0"/>
-      </w:pPr>
-      <w:r>
-        <w:t>Stage 1:</w:t>
-      </w:r>
-    </w:p>
-    <w:p>
-      <w:pPr>
-        <w:pStyle w:val="BodyTextIndent"/>
-        <w:spacing w:after="120"/>
-        <w:ind w:firstLine="0"/>
-      </w:pPr>
-      <w:r>
-        <w:t>The first step in the project was</w:t>
-      </w:r>
-      <w:r>
-        <w:t xml:space="preserve"> to select the appropriate specimen for mutation testing. The criteria for selecting the examination specimen are:</w:t>
-      </w:r>
-    </w:p>
-    <w:p>
-      <w:pPr>
-        <w:pStyle w:val="BodyTextIndent"/>
-        <w:numPr>
-          <w:ilvl w:val="0"/>
-          <w:numId w:val="4"/>
-        </w:numPr>
-        <w:spacing w:after="120"/>
-      </w:pPr>
-      <w:r>
-        <w:t>it should be sufficiently large (&gt;1000 lines of code)</w:t>
-      </w:r>
-    </w:p>
-    <w:p>
-      <w:pPr>
-        <w:pStyle w:val="BodyTextIndent"/>
-        <w:numPr>
-          <w:ilvl w:val="0"/>
-          <w:numId w:val="4"/>
-        </w:numPr>
-        <w:spacing w:after="120"/>
-      </w:pPr>
-      <w:proofErr w:type="gramStart"/>
-      <w:r>
-        <w:t>it</w:t>
-      </w:r>
-      <w:proofErr w:type="gramEnd"/>
-      <w:r>
-        <w:t xml:space="preserve"> should have more than 50 unit test cases. </w:t>
-      </w:r>
-    </w:p>
-    <w:p>
-      <w:pPr>
-        <w:pStyle w:val="BodyTextIndent"/>
-        <w:numPr>
-          <w:ilvl w:val="0"/>
-          <w:numId w:val="4"/>
-        </w:numPr>
-        <w:spacing w:after="120"/>
-      </w:pPr>
-      <w:proofErr w:type="gramStart"/>
-      <w:r>
-        <w:t>the</w:t>
-      </w:r>
-      <w:proofErr w:type="gramEnd"/>
-      <w:r>
-        <w:t xml:space="preserve"> examination specimen should be able to be executed programmatically. </w:t>
-      </w:r>
-    </w:p>
-    <w:p>
-      <w:pPr>
-        <w:pStyle w:val="BodyTextIndent"/>
-        <w:spacing w:after="120"/>
-        <w:ind w:firstLine="0"/>
-      </w:pPr>
-    </w:p>
-    <w:p>
-      <w:pPr>
-        <w:pStyle w:val="BodyTextIndent"/>
-        <w:spacing w:after="120"/>
-        <w:ind w:firstLine="0"/>
-      </w:pPr>
-      <w:r>
-        <w:t>After selecting the experimental specimen (the master project – parse4j), it was examined for the given specifications. The test cases were executed for the given project using maven. The observations returned were noted down for future analysis.</w:t>
-      </w:r>
-      <w:r>
-        <w:t xml:space="preserve"> We then started </w:t>
-      </w:r>
-      <w:r>
-        <w:t>writing the java code to access this subject taking the help of Eclipse JDT with the AST.</w:t>
-      </w:r>
-    </w:p>
-    <w:p>
-      <w:pPr>
-        <w:pStyle w:val="Heading2"/>
-        <w:spacing w:before="0"/>
-      </w:pPr>
-      <w:r>
-        <w:t>Stage 2:</w:t>
-      </w:r>
-    </w:p>
-    <w:p>
-      <w:pPr>
-        <w:pStyle w:val="BodyTextIndent"/>
-        <w:spacing w:after="120"/>
-        <w:ind w:firstLine="0"/>
-      </w:pPr>
-      <w:r>
-        <w:t>The second step in the project</w:t>
-      </w:r>
-      <w:r>
-        <w:t xml:space="preserve"> was</w:t>
-      </w:r>
-      <w:r>
-        <w:t xml:space="preserve"> to access the specimen and store it as an Abstract Syntax Tree (AST). After successfully generating the AST, t</w:t>
-      </w:r>
-      <w:r>
-        <w:t>he next step was</w:t>
-      </w:r>
-      <w:r>
-        <w:t xml:space="preserve"> to run the unit test cases on the actual program (the AST format). The result of the execution (the number of tests passed, failed) is noted down. </w:t>
-      </w:r>
-      <w:r>
-        <w:t>This execution was</w:t>
-      </w:r>
-      <w:r>
-        <w:t xml:space="preserve"> carried on the actual java program before generating any mutants.</w:t>
-      </w:r>
-    </w:p>
-    <w:p>
-      <w:pPr>
-        <w:pStyle w:val="Heading2"/>
-      </w:pPr>
-      <w:r>
-        <w:t>Stage 3:</w:t>
-      </w:r>
-    </w:p>
-    <w:p>
-      <w:pPr>
-        <w:pStyle w:val="BodyTextIndent"/>
-        <w:spacing w:after="120"/>
-      </w:pPr>
-      <w:r>
-        <w:t>The third</w:t>
-      </w:r>
-      <w:r>
-        <w:t xml:space="preserve"> step was</w:t>
-      </w:r>
-      <w:r>
-        <w:t xml:space="preserve"> to create a mutant. </w:t>
-      </w:r>
-      <w:r>
-        <w:t xml:space="preserve">In this </w:t>
-      </w:r>
-      <w:r>
-        <w:t>step</w:t>
-      </w:r>
-      <w:r>
-        <w:t>,</w:t>
-      </w:r>
-      <w:r>
-        <w:t xml:space="preserve"> the copies of actual project were</w:t>
-      </w:r>
-      <w:r>
-        <w:t xml:space="preserve"> made for the mutant</w:t>
-      </w:r>
-      <w:r>
-        <w:t>s. In each copy, the changes were made and mutants were</w:t>
-      </w:r>
-      <w:r>
-        <w:t xml:space="preserve"> generated. By using </w:t>
-      </w:r>
-      <w:proofErr w:type="spellStart"/>
-      <w:r>
-        <w:t>ASTVisitor</w:t>
-      </w:r>
-      <w:proofErr w:type="spellEnd"/>
-      <w:r>
-        <w:t xml:space="preserve"> class provided by the AST</w:t>
-      </w:r>
-      <w:r>
-        <w:t>,</w:t>
-      </w:r>
-      <w:r>
-        <w:t xml:space="preserve"> the </w:t>
-      </w:r>
-      <w:proofErr w:type="spellStart"/>
-      <w:r>
-        <w:t>ifStatement</w:t>
-      </w:r>
-      <w:proofErr w:type="spellEnd"/>
-      <w:r>
-        <w:t xml:space="preserve"> and </w:t>
-      </w:r>
-      <w:proofErr w:type="spellStart"/>
-      <w:r>
-        <w:t>whileStatements</w:t>
-      </w:r>
-      <w:proofErr w:type="spellEnd"/>
-      <w:r>
-        <w:t xml:space="preserve"> </w:t>
-      </w:r>
-      <w:r>
-        <w:t>were</w:t>
-      </w:r>
-      <w:r>
-        <w:t xml:space="preserve"> visited and their expressions </w:t>
-      </w:r>
-      <w:r>
-        <w:t>were</w:t>
-      </w:r>
-      <w:r>
-        <w:t xml:space="preserve"> changed. From the criteria discussed previously, the operators </w:t>
-      </w:r>
-      <w:r>
-        <w:t>were</w:t>
-      </w:r>
-      <w:r>
-        <w:t xml:space="preserve"> changed and saved. These changes </w:t>
-      </w:r>
-      <w:r>
-        <w:t>were</w:t>
-      </w:r>
-      <w:r>
-        <w:t xml:space="preserve"> also stored and verified against before making the ch</w:t>
-      </w:r>
-      <w:r>
-        <w:t>ange. If the change was</w:t>
-      </w:r>
-      <w:r>
-        <w:t xml:space="preserve"> a</w:t>
-      </w:r>
-      <w:r>
-        <w:t>lready applied, the next line was</w:t>
-      </w:r>
-      <w:r>
-        <w:t xml:space="preserve"> changed.</w:t>
-      </w:r>
-    </w:p>
-    <w:p>
-      <w:pPr>
-        <w:pStyle w:val="BodyTextIndent"/>
-        <w:spacing w:after="120"/>
-        <w:ind w:firstLine="0"/>
-      </w:pPr>
-      <w:r>
-        <w:t>Once all the mutants</w:t>
-      </w:r>
-      <w:r>
-        <w:t xml:space="preserve"> are generated, the next step was</w:t>
-      </w:r>
-      <w:r>
-        <w:t xml:space="preserve"> to execute the </w:t>
-      </w:r>
-      <w:proofErr w:type="spellStart"/>
-      <w:r>
-        <w:t>juni</w:t>
-      </w:r>
-      <w:r>
-        <w:t>t</w:t>
-      </w:r>
-      <w:proofErr w:type="spellEnd"/>
-      <w:r>
-        <w:t xml:space="preserve"> test cases on these mutants.  </w:t>
-      </w:r>
-      <w:r>
-        <w:t>At the end of each execution, the tests that passed and failed are noted down. Depending on the result of the execution, the mutants are either classified as dead or alive. This statistics will help us to determine how strong and accurate the unit tests are.</w:t>
-      </w:r>
-    </w:p>
-    <w:p>
-      <w:pPr>
-        <w:pStyle w:val="BodyTextIndent"/>
-        <w:spacing w:after="120"/>
-        <w:ind w:firstLine="0"/>
-      </w:pPr>
-    </w:p>
-    <w:p>
-      <w:pPr>
-        <w:pStyle w:val="BodyTextIndent"/>
-        <w:spacing w:after="120"/>
-        <w:ind w:firstLine="0"/>
+        <w:jc w:val="center"/>
       </w:pPr>
       <w:r>
         <w:rPr>
           <w:noProof/>
         </w:rPr>
+        <w:lastRenderedPageBreak/>
         <w:drawing>
-          <wp:inline distT="0" distB="0" distL="0" distR="0" wp14:anchorId="0A872F88" wp14:editId="7F372EEC">
-            <wp:extent cx="3049270" cy="1532034"/>
-            <wp:effectExtent l="0" t="0" r="0" b="0"/>
-            <wp:docPr id="3" name="Picture 3" descr="C:\Users\user\Desktop\STVV - 1.png"/>
+          <wp:inline distT="0" distB="0" distL="0" distR="0">
+            <wp:extent cx="1171575" cy="3609975"/>
+            <wp:effectExtent l="0" t="0" r="9525" b="9525"/>
+            <wp:docPr id="3" name="Picture 3" descr="D:\University of Texas at Dallas\Sem 5 - Spring 2016\Software Testing, Validation and Verification\SoftwareTesting-Project-MutationTesting\Documentation\STVV - 2.png"/>
             <wp:cNvGraphicFramePr>
               <a:graphicFrameLocks xmlns:a="http://schemas.openxmlformats.org/drawingml/2006/main" noChangeAspect="1"/>
             </wp:cNvGraphicFramePr>
@@ -1875,13 +1837,13 @@
               <a:graphicData uri="http://schemas.openxmlformats.org/drawingml/2006/picture">
                 <pic:pic xmlns:pic="http://schemas.openxmlformats.org/drawingml/2006/picture">
                   <pic:nvPicPr>
-                    <pic:cNvPr id="0" name="Picture 11" descr="C:\Users\user\Desktop\STVV - 1.png"/>
+                    <pic:cNvPr id="0" name="Picture 1" descr="D:\University of Texas at Dallas\Sem 5 - Spring 2016\Software Testing, Validation and Verification\SoftwareTesting-Project-MutationTesting\Documentation\STVV - 2.png"/>
                     <pic:cNvPicPr>
                       <a:picLocks noChangeAspect="1" noChangeArrowheads="1"/>
                     </pic:cNvPicPr>
                   </pic:nvPicPr>
                   <pic:blipFill>
-                    <a:blip r:embed="rId12">
+                    <a:blip r:embed="rId11">
                       <a:extLst>
                         <a:ext uri="{28A0092B-C50C-407E-A947-70E740481C1C}">
                           <a14:useLocalDpi xmlns:a14="http://schemas.microsoft.com/office/drawing/2010/main" val="0"/>
@@ -1896,7 +1858,7 @@
                   <pic:spPr bwMode="auto">
                     <a:xfrm>
                       <a:off x="0" y="0"/>
-                      <a:ext cx="3049270" cy="1532034"/>
+                      <a:ext cx="1171575" cy="3609975"/>
                     </a:xfrm>
                     <a:prstGeom prst="rect">
                       <a:avLst/>
@@ -1916,10 +1878,303 @@
     <w:p/>
     <w:p>
       <w:pPr>
-        <w:rPr>
-          <w:color w:val="FF0000"/>
-        </w:rPr>
-      </w:pPr>
+        <w:pStyle w:val="Heading2"/>
+      </w:pPr>
+      <w:r>
+        <w:t>Code</w:t>
+      </w:r>
+      <w:r>
+        <w:t xml:space="preserve"> S</w:t>
+      </w:r>
+      <w:r>
+        <w:t>ample</w:t>
+      </w:r>
+    </w:p>
+    <w:p>
+      <w:r>
+        <w:rPr>
+          <w:b/>
+        </w:rPr>
+        <w:t>Stage 1</w:t>
+      </w:r>
+      <w:r>
+        <w:t>:</w:t>
+      </w:r>
+    </w:p>
+    <w:p>
+      <w:r>
+        <w:t>Generate copies of the master project for each mutant</w:t>
+      </w:r>
+    </w:p>
+    <w:p>
+      <w:r>
+        <w:t>For each mutant</w:t>
+      </w:r>
+    </w:p>
+    <w:p>
+      <w:r>
+        <w:t>{</w:t>
+      </w:r>
+    </w:p>
+    <w:p>
+      <w:r>
+        <w:t>Randomly find a file to change</w:t>
+      </w:r>
+    </w:p>
+    <w:p>
+      <w:r>
+        <w:t>Generate the AST parse tree</w:t>
+      </w:r>
+    </w:p>
+    <w:p>
+      <w:r>
+        <w:t xml:space="preserve">For the compilation unit </w:t>
+      </w:r>
+    </w:p>
+    <w:p>
+      <w:r>
+        <w:t>Unit.accept(new ASTVisitor())</w:t>
+      </w:r>
+    </w:p>
+    <w:p>
+      <w:r>
+        <w:t>{</w:t>
+      </w:r>
+    </w:p>
+    <w:p>
+      <w:r>
+        <w:t>//Override visit method</w:t>
+      </w:r>
+    </w:p>
+    <w:p>
+      <w:r>
+        <w:t>Boolean visit(final IfStatement statement)</w:t>
+      </w:r>
+    </w:p>
+    <w:p>
+      <w:r>
+        <w:t>{</w:t>
+      </w:r>
+    </w:p>
+    <w:p>
+      <w:r>
+        <w:t xml:space="preserve">Get the expression in the statement </w:t>
+      </w:r>
+    </w:p>
+    <w:p>
+      <w:r>
+        <w:t>If the mutant is not already created</w:t>
+      </w:r>
+      <w:r>
+        <w:t xml:space="preserve">, get the mutation </w:t>
+      </w:r>
+      <w:r>
+        <w:t>strategy and make the change</w:t>
+      </w:r>
+    </w:p>
+    <w:p>
+      <w:r>
+        <w:t xml:space="preserve">Save the file if the same change is not already done </w:t>
+      </w:r>
+    </w:p>
+    <w:p>
+      <w:r>
+        <w:t>}</w:t>
+      </w:r>
+    </w:p>
+    <w:p>
+      <w:r>
+        <w:t>Boolean visit(final WhileStatement statement)</w:t>
+      </w:r>
+    </w:p>
+    <w:p>
+      <w:r>
+        <w:t>{</w:t>
+      </w:r>
+    </w:p>
+    <w:p>
+      <w:r>
+        <w:t>Do the same things as mentioned above</w:t>
+      </w:r>
+    </w:p>
+    <w:p>
+      <w:r>
+        <w:t>}</w:t>
+      </w:r>
+    </w:p>
+    <w:p>
+      <w:r>
+        <w:t>}</w:t>
+      </w:r>
+    </w:p>
+    <w:p>
+      <w:r>
+        <w:t>}</w:t>
+      </w:r>
+    </w:p>
+    <w:p/>
+    <w:p>
+      <w:r>
+        <w:rPr>
+          <w:b/>
+        </w:rPr>
+        <w:lastRenderedPageBreak/>
+        <w:t>Stage 2</w:t>
+      </w:r>
+      <w:r>
+        <w:t>:</w:t>
+      </w:r>
+    </w:p>
+    <w:p>
+      <w:r>
+        <w:t>Execute the test cases on the mutants</w:t>
+      </w:r>
+    </w:p>
+    <w:p>
+      <w:r>
+        <w:t>Mvn test</w:t>
+      </w:r>
+    </w:p>
+    <w:p/>
+    <w:p>
+      <w:r>
+        <w:rPr>
+          <w:b/>
+        </w:rPr>
+        <w:t>Stage 3</w:t>
+      </w:r>
+      <w:r>
+        <w:t>:</w:t>
+      </w:r>
+    </w:p>
+    <w:p>
+      <w:r>
+        <w:t>For all the mutants</w:t>
+      </w:r>
+    </w:p>
+    <w:p>
+      <w:r>
+        <w:t>{</w:t>
+      </w:r>
+    </w:p>
+    <w:p>
+      <w:r>
+        <w:t>Go through the target files and get the count of the failed tests and errored test</w:t>
+      </w:r>
+      <w:r>
+        <w:t xml:space="preserve"> cases</w:t>
+      </w:r>
+    </w:p>
+    <w:p>
+      <w:r>
+        <w:t>}</w:t>
+      </w:r>
+    </w:p>
+    <w:p>
+      <w:r>
+        <w:t xml:space="preserve">If the count doesn’t </w:t>
+      </w:r>
+      <w:r>
+        <w:t>match the count from the master project</w:t>
+      </w:r>
+    </w:p>
+    <w:p>
+      <w:r>
+        <w:t>{</w:t>
+      </w:r>
+    </w:p>
+    <w:p>
+      <w:r>
+        <w:t>Kill the mutant and update the count</w:t>
+      </w:r>
+    </w:p>
+    <w:p>
+      <w:r>
+        <w:t>}</w:t>
+      </w:r>
+    </w:p>
+    <w:p>
+      <w:r>
+        <w:t>Calculate the mutation score</w:t>
+      </w:r>
+    </w:p>
+    <w:p/>
+    <w:p>
+      <w:r>
+        <w:rPr>
+          <w:b/>
+        </w:rPr>
+        <w:t>Stage 4</w:t>
+      </w:r>
+      <w:r>
+        <w:t>:</w:t>
+      </w:r>
+    </w:p>
+    <w:p>
+      <w:r>
+        <w:t>T</w:t>
+      </w:r>
+      <w:r>
+        <w:t>his is the batch file to automate</w:t>
+      </w:r>
+      <w:r>
+        <w:t xml:space="preserve"> the previous stages</w:t>
+      </w:r>
+    </w:p>
+    <w:p>
+      <w:r>
+        <w:t>Enter the number of mutants to be generated</w:t>
+      </w:r>
+    </w:p>
+    <w:p>
+      <w:r>
+        <w:t xml:space="preserve">Compile the </w:t>
+      </w:r>
+      <w:r>
+        <w:t>first java code</w:t>
+      </w:r>
+    </w:p>
+    <w:p>
+      <w:r>
+        <w:t>Execute the code to generate the mutants</w:t>
+      </w:r>
+    </w:p>
+    <w:p>
+      <w:r>
+        <w:t>In a loop for all mutants</w:t>
+      </w:r>
+    </w:p>
+    <w:p>
+      <w:r>
+        <w:t>{</w:t>
+      </w:r>
+    </w:p>
+    <w:p>
+      <w:r>
+        <w:tab/>
+        <w:t>Go to the respective directory</w:t>
+      </w:r>
+    </w:p>
+    <w:p>
+      <w:r>
+        <w:tab/>
+        <w:t>Execute mvn test //to execute the test cases on the mutant</w:t>
+      </w:r>
+    </w:p>
+    <w:p>
+      <w:r>
+        <w:t>}</w:t>
+      </w:r>
+    </w:p>
+    <w:p>
+      <w:r>
+        <w:t>Compile the java code to calculate mutation score</w:t>
+      </w:r>
+    </w:p>
+    <w:p>
+      <w:r>
+        <w:t>Execute and calculate the mutation score</w:t>
+      </w:r>
     </w:p>
     <w:p>
       <w:pPr>
@@ -1946,8 +2201,6 @@
       <w:r>
         <w:t>.</w:t>
       </w:r>
-      <w:bookmarkStart w:id="0" w:name="_GoBack"/>
-      <w:bookmarkEnd w:id="0"/>
     </w:p>
     <w:p>
       <w:pPr>
@@ -1963,15 +2216,7 @@
         <w:t xml:space="preserve">This section will have the </w:t>
       </w:r>
       <w:r>
-        <w:t xml:space="preserve">conclusion, key finding and </w:t>
-      </w:r>
-      <w:proofErr w:type="spellStart"/>
-      <w:r>
-        <w:t>learnings</w:t>
-      </w:r>
-      <w:proofErr w:type="spellEnd"/>
-      <w:r>
-        <w:t xml:space="preserve"> from the project</w:t>
+        <w:t>conclusion, key finding and learnings from the project</w:t>
       </w:r>
       <w:r>
         <w:t>.</w:t>
@@ -1993,7 +2238,7 @@
       <w:r>
         <w:t xml:space="preserve">Mutation Testing, </w:t>
       </w:r>
-      <w:hyperlink r:id="rId13" w:history="1">
+      <w:hyperlink r:id="rId12" w:history="1">
         <w:r>
           <w:rPr>
             <w:rStyle w:val="Hyperlink"/>
@@ -2009,7 +2254,7 @@
       <w:r>
         <w:t xml:space="preserve">Eclipse JDT, </w:t>
       </w:r>
-      <w:hyperlink r:id="rId14" w:history="1">
+      <w:hyperlink r:id="rId13" w:history="1">
         <w:r>
           <w:rPr>
             <w:rStyle w:val="Hyperlink"/>
@@ -2022,16 +2267,10 @@
       <w:pPr>
         <w:pStyle w:val="References"/>
       </w:pPr>
-      <w:proofErr w:type="spellStart"/>
-      <w:r>
-        <w:lastRenderedPageBreak/>
-        <w:t>JUnit</w:t>
-      </w:r>
-      <w:proofErr w:type="spellEnd"/>
-      <w:r>
-        <w:t xml:space="preserve">, </w:t>
-      </w:r>
-      <w:hyperlink r:id="rId15" w:history="1">
+      <w:r>
+        <w:t xml:space="preserve">JUnit, </w:t>
+      </w:r>
+      <w:hyperlink r:id="rId14" w:history="1">
         <w:r>
           <w:rPr>
             <w:rStyle w:val="Hyperlink"/>
@@ -2047,7 +2286,7 @@
       <w:r>
         <w:t xml:space="preserve">PIT, </w:t>
       </w:r>
-      <w:hyperlink r:id="rId16" w:history="1">
+      <w:hyperlink r:id="rId15" w:history="1">
         <w:r>
           <w:rPr>
             <w:rStyle w:val="Hyperlink"/>
@@ -2061,10 +2300,9 @@
         <w:pStyle w:val="References"/>
       </w:pPr>
       <w:r>
-        <w:lastRenderedPageBreak/>
         <w:t xml:space="preserve">Mutation Score, </w:t>
       </w:r>
-      <w:hyperlink r:id="rId17" w:history="1">
+      <w:hyperlink r:id="rId16" w:history="1">
         <w:r>
           <w:rPr>
             <w:rStyle w:val="Hyperlink"/>
@@ -2076,12 +2314,6 @@
     <w:p>
       <w:pPr>
         <w:pStyle w:val="References"/>
-        <w:sectPr>
-          <w:type w:val="continuous"/>
-          <w:pgSz w:w="12240" w:h="15840" w:code="1"/>
-          <w:pgMar w:top="1080" w:right="1080" w:bottom="1440" w:left="1080" w:header="720" w:footer="720" w:gutter="0"/>
-          <w:cols w:num="2" w:space="475"/>
-        </w:sectPr>
       </w:pPr>
       <w:r>
         <w:t xml:space="preserve"> </w:t>
@@ -2089,7 +2321,7 @@
       <w:r>
         <w:t xml:space="preserve">µJava, </w:t>
       </w:r>
-      <w:hyperlink r:id="rId18" w:history="1">
+      <w:hyperlink r:id="rId17" w:history="1">
         <w:r>
           <w:rPr>
             <w:rStyle w:val="Hyperlink"/>
@@ -2097,6 +2329,101 @@
           <w:t>http://cs.gmu.edu/~offutt/mujava/</w:t>
         </w:r>
       </w:hyperlink>
+    </w:p>
+    <w:p>
+      <w:pPr>
+        <w:pStyle w:val="References"/>
+      </w:pPr>
+      <w:r>
+        <w:t xml:space="preserve"> </w:t>
+      </w:r>
+      <w:r>
+        <w:t xml:space="preserve">Abstract Syntax Tree, </w:t>
+      </w:r>
+      <w:hyperlink r:id="rId18" w:history="1">
+        <w:r>
+          <w:rPr>
+            <w:rStyle w:val="Hyperlink"/>
+          </w:rPr>
+          <w:t>https://en.wikipedia.org/wiki/Abstract_syntax_tree</w:t>
+        </w:r>
+      </w:hyperlink>
+    </w:p>
+    <w:p>
+      <w:pPr>
+        <w:pStyle w:val="References"/>
+      </w:pPr>
+      <w:r>
+        <w:t xml:space="preserve">ASTVisitor, </w:t>
+      </w:r>
+      <w:hyperlink r:id="rId19" w:history="1">
+        <w:r>
+          <w:rPr>
+            <w:rStyle w:val="Hyperlink"/>
+          </w:rPr>
+          <w:t>http://help.eclipse.org/juno/index.jsp?topic=%2Forg.eclipse.j</w:t>
+        </w:r>
+        <w:r>
+          <w:rPr>
+            <w:rStyle w:val="Hyperlink"/>
+          </w:rPr>
+          <w:lastRenderedPageBreak/>
+          <w:t>dt.doc.isv%2Freference%2Fapi%2Forg%2Feclipse%2Fjdt%2Fcore%2Fdom%2FASTVisitor.html</w:t>
+        </w:r>
+      </w:hyperlink>
+    </w:p>
+    <w:p>
+      <w:pPr>
+        <w:pStyle w:val="References"/>
+      </w:pPr>
+      <w:r>
+        <w:lastRenderedPageBreak/>
+        <w:t xml:space="preserve"> </w:t>
+      </w:r>
+      <w:r>
+        <w:t xml:space="preserve">Apache Maven, </w:t>
+      </w:r>
+      <w:hyperlink r:id="rId20" w:history="1">
+        <w:r>
+          <w:rPr>
+            <w:rStyle w:val="Hyperlink"/>
+          </w:rPr>
+          <w:t>https://en.wikipedia.org/wiki/Apache_Maven</w:t>
+        </w:r>
+      </w:hyperlink>
+    </w:p>
+    <w:p>
+      <w:pPr>
+        <w:pStyle w:val="References"/>
+        <w:sectPr>
+          <w:type w:val="continuous"/>
+          <w:pgSz w:w="12240" w:h="15840" w:code="1"/>
+          <w:pgMar w:top="1080" w:right="1080" w:bottom="1440" w:left="1080" w:header="720" w:footer="720" w:gutter="0"/>
+          <w:cols w:num="2" w:space="475"/>
+        </w:sectPr>
+      </w:pPr>
+    </w:p>
+    <w:p>
+      <w:pPr>
+        <w:pStyle w:val="References"/>
+        <w:sectPr>
+          <w:type w:val="continuous"/>
+          <w:pgSz w:w="12240" w:h="15840" w:code="1"/>
+          <w:pgMar w:top="1080" w:right="1080" w:bottom="1440" w:left="1080" w:header="720" w:footer="720" w:gutter="0"/>
+          <w:cols w:num="2" w:space="475"/>
+        </w:sectPr>
+      </w:pPr>
+    </w:p>
+    <w:p>
+      <w:pPr>
+        <w:pStyle w:val="References"/>
+        <w:sectPr>
+          <w:type w:val="continuous"/>
+          <w:pgSz w:w="12240" w:h="15840" w:code="1"/>
+          <w:pgMar w:top="1080" w:right="1080" w:bottom="1440" w:left="1080" w:header="720" w:footer="720" w:gutter="0"/>
+          <w:cols w:num="2" w:space="475"/>
+        </w:sectPr>
+      </w:pPr>
     </w:p>
     <w:p>
       <w:pPr>
@@ -2116,7 +2443,7 @@
 </file>
 
 <file path=word/endnotes.xml><?xml version="1.0" encoding="utf-8"?>
-<w:endnotes xmlns:wpc="http://schemas.microsoft.com/office/word/2010/wordprocessingCanvas" xmlns:mc="http://schemas.openxmlformats.org/markup-compatibility/2006" xmlns:o="urn:schemas-microsoft-com:office:office" xmlns:r="http://schemas.openxmlformats.org/officeDocument/2006/relationships" xmlns:m="http://schemas.openxmlformats.org/officeDocument/2006/math" xmlns:v="urn:schemas-microsoft-com:vml" xmlns:wp14="http://schemas.microsoft.com/office/word/2010/wordprocessingDrawing" xmlns:wp="http://schemas.openxmlformats.org/drawingml/2006/wordprocessingDrawing" xmlns:w10="urn:schemas-microsoft-com:office:word" xmlns:w="http://schemas.openxmlformats.org/wordprocessingml/2006/main" xmlns:w14="http://schemas.microsoft.com/office/word/2010/wordml" xmlns:wpg="http://schemas.microsoft.com/office/word/2010/wordprocessingGroup" xmlns:wpi="http://schemas.microsoft.com/office/word/2010/wordprocessingInk" xmlns:wne="http://schemas.microsoft.com/office/word/2006/wordml" xmlns:wps="http://schemas.microsoft.com/office/word/2010/wordprocessingShape" mc:Ignorable="w14 wp14">
+<w:endnotes xmlns:wpc="http://schemas.microsoft.com/office/word/2010/wordprocessingCanvas" xmlns:mc="http://schemas.openxmlformats.org/markup-compatibility/2006" xmlns:o="urn:schemas-microsoft-com:office:office" xmlns:r="http://schemas.openxmlformats.org/officeDocument/2006/relationships" xmlns:m="http://schemas.openxmlformats.org/officeDocument/2006/math" xmlns:v="urn:schemas-microsoft-com:vml" xmlns:wp14="http://schemas.microsoft.com/office/word/2010/wordprocessingDrawing" xmlns:wp="http://schemas.openxmlformats.org/drawingml/2006/wordprocessingDrawing" xmlns:w10="urn:schemas-microsoft-com:office:word" xmlns:w="http://schemas.openxmlformats.org/wordprocessingml/2006/main" xmlns:w14="http://schemas.microsoft.com/office/word/2010/wordml" xmlns:w15="http://schemas.microsoft.com/office/word/2012/wordml" xmlns:wpg="http://schemas.microsoft.com/office/word/2010/wordprocessingGroup" xmlns:wpi="http://schemas.microsoft.com/office/word/2010/wordprocessingInk" xmlns:wne="http://schemas.microsoft.com/office/word/2006/wordml" xmlns:wps="http://schemas.microsoft.com/office/word/2010/wordprocessingShape" mc:Ignorable="w14 w15 wp14">
   <w:endnote w:type="separator" w:id="-1">
     <w:p>
       <w:r>
@@ -2135,7 +2462,7 @@
 </file>
 
 <file path=word/footer1.xml><?xml version="1.0" encoding="utf-8"?>
-<w:ftr xmlns:wpc="http://schemas.microsoft.com/office/word/2010/wordprocessingCanvas" xmlns:mc="http://schemas.openxmlformats.org/markup-compatibility/2006" xmlns:o="urn:schemas-microsoft-com:office:office" xmlns:r="http://schemas.openxmlformats.org/officeDocument/2006/relationships" xmlns:m="http://schemas.openxmlformats.org/officeDocument/2006/math" xmlns:v="urn:schemas-microsoft-com:vml" xmlns:wp14="http://schemas.microsoft.com/office/word/2010/wordprocessingDrawing" xmlns:wp="http://schemas.openxmlformats.org/drawingml/2006/wordprocessingDrawing" xmlns:w10="urn:schemas-microsoft-com:office:word" xmlns:w="http://schemas.openxmlformats.org/wordprocessingml/2006/main" xmlns:w14="http://schemas.microsoft.com/office/word/2010/wordml" xmlns:wpg="http://schemas.microsoft.com/office/word/2010/wordprocessingGroup" xmlns:wpi="http://schemas.microsoft.com/office/word/2010/wordprocessingInk" xmlns:wne="http://schemas.microsoft.com/office/word/2006/wordml" xmlns:wps="http://schemas.microsoft.com/office/word/2010/wordprocessingShape" mc:Ignorable="w14 wp14">
+<w:ftr xmlns:wpc="http://schemas.microsoft.com/office/word/2010/wordprocessingCanvas" xmlns:mc="http://schemas.openxmlformats.org/markup-compatibility/2006" xmlns:o="urn:schemas-microsoft-com:office:office" xmlns:r="http://schemas.openxmlformats.org/officeDocument/2006/relationships" xmlns:m="http://schemas.openxmlformats.org/officeDocument/2006/math" xmlns:v="urn:schemas-microsoft-com:vml" xmlns:wp14="http://schemas.microsoft.com/office/word/2010/wordprocessingDrawing" xmlns:wp="http://schemas.openxmlformats.org/drawingml/2006/wordprocessingDrawing" xmlns:w10="urn:schemas-microsoft-com:office:word" xmlns:w="http://schemas.openxmlformats.org/wordprocessingml/2006/main" xmlns:w14="http://schemas.microsoft.com/office/word/2010/wordml" xmlns:w15="http://schemas.microsoft.com/office/word/2012/wordml" xmlns:wpg="http://schemas.microsoft.com/office/word/2010/wordprocessingGroup" xmlns:wpi="http://schemas.microsoft.com/office/word/2010/wordprocessingInk" xmlns:wne="http://schemas.microsoft.com/office/word/2006/wordml" xmlns:wps="http://schemas.microsoft.com/office/word/2010/wordprocessingShape" mc:Ignorable="w14 w15 wp14">
   <w:p>
     <w:pPr>
       <w:pStyle w:val="Footer"/>
@@ -2172,7 +2499,7 @@
 </file>
 
 <file path=word/footnotes.xml><?xml version="1.0" encoding="utf-8"?>
-<w:footnotes xmlns:wpc="http://schemas.microsoft.com/office/word/2010/wordprocessingCanvas" xmlns:mc="http://schemas.openxmlformats.org/markup-compatibility/2006" xmlns:o="urn:schemas-microsoft-com:office:office" xmlns:r="http://schemas.openxmlformats.org/officeDocument/2006/relationships" xmlns:m="http://schemas.openxmlformats.org/officeDocument/2006/math" xmlns:v="urn:schemas-microsoft-com:vml" xmlns:wp14="http://schemas.microsoft.com/office/word/2010/wordprocessingDrawing" xmlns:wp="http://schemas.openxmlformats.org/drawingml/2006/wordprocessingDrawing" xmlns:w10="urn:schemas-microsoft-com:office:word" xmlns:w="http://schemas.openxmlformats.org/wordprocessingml/2006/main" xmlns:w14="http://schemas.microsoft.com/office/word/2010/wordml" xmlns:wpg="http://schemas.microsoft.com/office/word/2010/wordprocessingGroup" xmlns:wpi="http://schemas.microsoft.com/office/word/2010/wordprocessingInk" xmlns:wne="http://schemas.microsoft.com/office/word/2006/wordml" xmlns:wps="http://schemas.microsoft.com/office/word/2010/wordprocessingShape" mc:Ignorable="w14 wp14">
+<w:footnotes xmlns:wpc="http://schemas.microsoft.com/office/word/2010/wordprocessingCanvas" xmlns:mc="http://schemas.openxmlformats.org/markup-compatibility/2006" xmlns:o="urn:schemas-microsoft-com:office:office" xmlns:r="http://schemas.openxmlformats.org/officeDocument/2006/relationships" xmlns:m="http://schemas.openxmlformats.org/officeDocument/2006/math" xmlns:v="urn:schemas-microsoft-com:vml" xmlns:wp14="http://schemas.microsoft.com/office/word/2010/wordprocessingDrawing" xmlns:wp="http://schemas.openxmlformats.org/drawingml/2006/wordprocessingDrawing" xmlns:w10="urn:schemas-microsoft-com:office:word" xmlns:w="http://schemas.openxmlformats.org/wordprocessingml/2006/main" xmlns:w14="http://schemas.microsoft.com/office/word/2010/wordml" xmlns:w15="http://schemas.microsoft.com/office/word/2012/wordml" xmlns:wpg="http://schemas.microsoft.com/office/word/2010/wordprocessingGroup" xmlns:wpi="http://schemas.microsoft.com/office/word/2010/wordprocessingInk" xmlns:wne="http://schemas.microsoft.com/office/word/2006/wordml" xmlns:wps="http://schemas.microsoft.com/office/word/2010/wordprocessingShape" mc:Ignorable="w14 w15 wp14">
   <w:footnote w:type="separator" w:id="-1">
     <w:p>
       <w:r>
@@ -2191,8 +2518,8 @@
 </file>
 
 <file path=word/numbering.xml><?xml version="1.0" encoding="utf-8"?>
-<w:numbering xmlns:wpc="http://schemas.microsoft.com/office/word/2010/wordprocessingCanvas" xmlns:mc="http://schemas.openxmlformats.org/markup-compatibility/2006" xmlns:o="urn:schemas-microsoft-com:office:office" xmlns:r="http://schemas.openxmlformats.org/officeDocument/2006/relationships" xmlns:m="http://schemas.openxmlformats.org/officeDocument/2006/math" xmlns:v="urn:schemas-microsoft-com:vml" xmlns:wp14="http://schemas.microsoft.com/office/word/2010/wordprocessingDrawing" xmlns:wp="http://schemas.openxmlformats.org/drawingml/2006/wordprocessingDrawing" xmlns:w10="urn:schemas-microsoft-com:office:word" xmlns:w="http://schemas.openxmlformats.org/wordprocessingml/2006/main" xmlns:w14="http://schemas.microsoft.com/office/word/2010/wordml" xmlns:wpg="http://schemas.microsoft.com/office/word/2010/wordprocessingGroup" xmlns:wpi="http://schemas.microsoft.com/office/word/2010/wordprocessingInk" xmlns:wne="http://schemas.microsoft.com/office/word/2006/wordml" xmlns:wps="http://schemas.microsoft.com/office/word/2010/wordprocessingShape" mc:Ignorable="w14 wp14">
-  <w:abstractNum w:abstractNumId="0">
+<w:numbering xmlns:wpc="http://schemas.microsoft.com/office/word/2010/wordprocessingCanvas" xmlns:mc="http://schemas.openxmlformats.org/markup-compatibility/2006" xmlns:o="urn:schemas-microsoft-com:office:office" xmlns:r="http://schemas.openxmlformats.org/officeDocument/2006/relationships" xmlns:m="http://schemas.openxmlformats.org/officeDocument/2006/math" xmlns:v="urn:schemas-microsoft-com:vml" xmlns:wp14="http://schemas.microsoft.com/office/word/2010/wordprocessingDrawing" xmlns:wp="http://schemas.openxmlformats.org/drawingml/2006/wordprocessingDrawing" xmlns:w10="urn:schemas-microsoft-com:office:word" xmlns:w="http://schemas.openxmlformats.org/wordprocessingml/2006/main" xmlns:w14="http://schemas.microsoft.com/office/word/2010/wordml" xmlns:w15="http://schemas.microsoft.com/office/word/2012/wordml" xmlns:wpg="http://schemas.microsoft.com/office/word/2010/wordprocessingGroup" xmlns:wpi="http://schemas.microsoft.com/office/word/2010/wordprocessingInk" xmlns:wne="http://schemas.microsoft.com/office/word/2006/wordml" xmlns:wps="http://schemas.microsoft.com/office/word/2010/wordprocessingShape" mc:Ignorable="w14 w15 wp14">
+  <w:abstractNum w:abstractNumId="0" w15:restartNumberingAfterBreak="0">
     <w:nsid w:val="FFFFFFFB"/>
     <w:multiLevelType w:val="multilevel"/>
     <w:tmpl w:val="FFFFFFFF"/>
@@ -2269,7 +2596,7 @@
       <w:lvlJc w:val="left"/>
     </w:lvl>
   </w:abstractNum>
-  <w:abstractNum w:abstractNumId="1">
+  <w:abstractNum w:abstractNumId="1" w15:restartNumberingAfterBreak="0">
     <w:nsid w:val="021A41EF"/>
     <w:multiLevelType w:val="hybridMultilevel"/>
     <w:tmpl w:val="6442D41A"/>
@@ -2358,120 +2685,7 @@
       </w:pPr>
     </w:lvl>
   </w:abstractNum>
-  <w:abstractNum w:abstractNumId="2">
-    <w:nsid w:val="13C76D44"/>
-    <w:multiLevelType w:val="hybridMultilevel"/>
-    <w:tmpl w:val="2EC0D712"/>
-    <w:lvl w:ilvl="0" w:tplc="04090001">
-      <w:start w:val="1"/>
-      <w:numFmt w:val="bullet"/>
-      <w:lvlText w:val=""/>
-      <w:lvlJc w:val="left"/>
-      <w:pPr>
-        <w:ind w:left="1080" w:hanging="360"/>
-      </w:pPr>
-      <w:rPr>
-        <w:rFonts w:ascii="Symbol" w:hAnsi="Symbol" w:hint="default"/>
-      </w:rPr>
-    </w:lvl>
-    <w:lvl w:ilvl="1" w:tplc="04090003" w:tentative="1">
-      <w:start w:val="1"/>
-      <w:numFmt w:val="bullet"/>
-      <w:lvlText w:val="o"/>
-      <w:lvlJc w:val="left"/>
-      <w:pPr>
-        <w:ind w:left="1800" w:hanging="360"/>
-      </w:pPr>
-      <w:rPr>
-        <w:rFonts w:ascii="Courier New" w:hAnsi="Courier New" w:cs="Courier New" w:hint="default"/>
-      </w:rPr>
-    </w:lvl>
-    <w:lvl w:ilvl="2" w:tplc="04090005" w:tentative="1">
-      <w:start w:val="1"/>
-      <w:numFmt w:val="bullet"/>
-      <w:lvlText w:val=""/>
-      <w:lvlJc w:val="left"/>
-      <w:pPr>
-        <w:ind w:left="2520" w:hanging="360"/>
-      </w:pPr>
-      <w:rPr>
-        <w:rFonts w:ascii="Wingdings" w:hAnsi="Wingdings" w:hint="default"/>
-      </w:rPr>
-    </w:lvl>
-    <w:lvl w:ilvl="3" w:tplc="04090001" w:tentative="1">
-      <w:start w:val="1"/>
-      <w:numFmt w:val="bullet"/>
-      <w:lvlText w:val=""/>
-      <w:lvlJc w:val="left"/>
-      <w:pPr>
-        <w:ind w:left="3240" w:hanging="360"/>
-      </w:pPr>
-      <w:rPr>
-        <w:rFonts w:ascii="Symbol" w:hAnsi="Symbol" w:hint="default"/>
-      </w:rPr>
-    </w:lvl>
-    <w:lvl w:ilvl="4" w:tplc="04090003" w:tentative="1">
-      <w:start w:val="1"/>
-      <w:numFmt w:val="bullet"/>
-      <w:lvlText w:val="o"/>
-      <w:lvlJc w:val="left"/>
-      <w:pPr>
-        <w:ind w:left="3960" w:hanging="360"/>
-      </w:pPr>
-      <w:rPr>
-        <w:rFonts w:ascii="Courier New" w:hAnsi="Courier New" w:cs="Courier New" w:hint="default"/>
-      </w:rPr>
-    </w:lvl>
-    <w:lvl w:ilvl="5" w:tplc="04090005" w:tentative="1">
-      <w:start w:val="1"/>
-      <w:numFmt w:val="bullet"/>
-      <w:lvlText w:val=""/>
-      <w:lvlJc w:val="left"/>
-      <w:pPr>
-        <w:ind w:left="4680" w:hanging="360"/>
-      </w:pPr>
-      <w:rPr>
-        <w:rFonts w:ascii="Wingdings" w:hAnsi="Wingdings" w:hint="default"/>
-      </w:rPr>
-    </w:lvl>
-    <w:lvl w:ilvl="6" w:tplc="04090001" w:tentative="1">
-      <w:start w:val="1"/>
-      <w:numFmt w:val="bullet"/>
-      <w:lvlText w:val=""/>
-      <w:lvlJc w:val="left"/>
-      <w:pPr>
-        <w:ind w:left="5400" w:hanging="360"/>
-      </w:pPr>
-      <w:rPr>
-        <w:rFonts w:ascii="Symbol" w:hAnsi="Symbol" w:hint="default"/>
-      </w:rPr>
-    </w:lvl>
-    <w:lvl w:ilvl="7" w:tplc="04090003" w:tentative="1">
-      <w:start w:val="1"/>
-      <w:numFmt w:val="bullet"/>
-      <w:lvlText w:val="o"/>
-      <w:lvlJc w:val="left"/>
-      <w:pPr>
-        <w:ind w:left="6120" w:hanging="360"/>
-      </w:pPr>
-      <w:rPr>
-        <w:rFonts w:ascii="Courier New" w:hAnsi="Courier New" w:cs="Courier New" w:hint="default"/>
-      </w:rPr>
-    </w:lvl>
-    <w:lvl w:ilvl="8" w:tplc="04090005" w:tentative="1">
-      <w:start w:val="1"/>
-      <w:numFmt w:val="bullet"/>
-      <w:lvlText w:val=""/>
-      <w:lvlJc w:val="left"/>
-      <w:pPr>
-        <w:ind w:left="6840" w:hanging="360"/>
-      </w:pPr>
-      <w:rPr>
-        <w:rFonts w:ascii="Wingdings" w:hAnsi="Wingdings" w:hint="default"/>
-      </w:rPr>
-    </w:lvl>
-  </w:abstractNum>
-  <w:abstractNum w:abstractNumId="3">
+  <w:abstractNum w:abstractNumId="2" w15:restartNumberingAfterBreak="0">
     <w:nsid w:val="6F1D6A21"/>
     <w:multiLevelType w:val="singleLevel"/>
     <w:tmpl w:val="A100F9DC"/>
@@ -2497,19 +2711,16 @@
     <w:abstractNumId w:val="0"/>
   </w:num>
   <w:num w:numId="2">
-    <w:abstractNumId w:val="3"/>
+    <w:abstractNumId w:val="2"/>
   </w:num>
   <w:num w:numId="3">
     <w:abstractNumId w:val="1"/>
-  </w:num>
-  <w:num w:numId="4">
-    <w:abstractNumId w:val="2"/>
   </w:num>
 </w:numbering>
 </file>
 
 <file path=word/styles.xml><?xml version="1.0" encoding="utf-8"?>
-<w:styles xmlns:mc="http://schemas.openxmlformats.org/markup-compatibility/2006" xmlns:r="http://schemas.openxmlformats.org/officeDocument/2006/relationships" xmlns:w="http://schemas.openxmlformats.org/wordprocessingml/2006/main" xmlns:w14="http://schemas.microsoft.com/office/word/2010/wordml" mc:Ignorable="w14">
+<w:styles xmlns:mc="http://schemas.openxmlformats.org/markup-compatibility/2006" xmlns:r="http://schemas.openxmlformats.org/officeDocument/2006/relationships" xmlns:w="http://schemas.openxmlformats.org/wordprocessingml/2006/main" xmlns:w14="http://schemas.microsoft.com/office/word/2010/wordml" xmlns:w15="http://schemas.microsoft.com/office/word/2012/wordml" mc:Ignorable="w14 w15">
   <w:docDefaults>
     <w:rPrDefault>
       <w:rPr>
@@ -2519,140 +2730,371 @@
     </w:rPrDefault>
     <w:pPrDefault/>
   </w:docDefaults>
-  <w:latentStyles w:defLockedState="0" w:defUIPriority="0" w:defSemiHidden="1" w:defUnhideWhenUsed="1" w:defQFormat="0" w:count="267">
-    <w:lsdException w:name="Normal" w:semiHidden="0" w:unhideWhenUsed="0" w:qFormat="1"/>
-    <w:lsdException w:name="heading 1" w:semiHidden="0" w:unhideWhenUsed="0" w:qFormat="1"/>
-    <w:lsdException w:name="heading 2" w:semiHidden="0" w:unhideWhenUsed="0" w:qFormat="1"/>
-    <w:lsdException w:name="heading 3" w:semiHidden="0" w:unhideWhenUsed="0" w:qFormat="1"/>
-    <w:lsdException w:name="heading 4" w:semiHidden="0" w:unhideWhenUsed="0" w:qFormat="1"/>
-    <w:lsdException w:name="heading 5" w:semiHidden="0" w:unhideWhenUsed="0" w:qFormat="1"/>
-    <w:lsdException w:name="heading 6" w:semiHidden="0" w:unhideWhenUsed="0" w:qFormat="1"/>
-    <w:lsdException w:name="heading 7" w:qFormat="1"/>
-    <w:lsdException w:name="heading 8" w:qFormat="1"/>
-    <w:lsdException w:name="heading 9" w:qFormat="1"/>
-    <w:lsdException w:name="caption" w:qFormat="1"/>
-    <w:lsdException w:name="List Number" w:semiHidden="0" w:unhideWhenUsed="0"/>
-    <w:lsdException w:name="List 4" w:semiHidden="0" w:unhideWhenUsed="0"/>
-    <w:lsdException w:name="List 5" w:semiHidden="0" w:unhideWhenUsed="0"/>
-    <w:lsdException w:name="Title" w:semiHidden="0" w:unhideWhenUsed="0" w:qFormat="1"/>
-    <w:lsdException w:name="Subtitle" w:semiHidden="0" w:unhideWhenUsed="0" w:qFormat="1"/>
-    <w:lsdException w:name="Salutation" w:semiHidden="0" w:unhideWhenUsed="0"/>
-    <w:lsdException w:name="Date" w:semiHidden="0" w:unhideWhenUsed="0"/>
-    <w:lsdException w:name="Body Text First Indent" w:semiHidden="0" w:unhideWhenUsed="0"/>
-    <w:lsdException w:name="Strong" w:semiHidden="0" w:uiPriority="22" w:unhideWhenUsed="0" w:qFormat="1"/>
-    <w:lsdException w:name="Emphasis" w:semiHidden="0" w:unhideWhenUsed="0" w:qFormat="1"/>
-    <w:lsdException w:name="Table Grid" w:semiHidden="0" w:unhideWhenUsed="0"/>
-    <w:lsdException w:name="Placeholder Text" w:uiPriority="99" w:unhideWhenUsed="0"/>
-    <w:lsdException w:name="No Spacing" w:semiHidden="0" w:uiPriority="1" w:unhideWhenUsed="0" w:qFormat="1"/>
-    <w:lsdException w:name="Light Shading" w:semiHidden="0" w:uiPriority="60" w:unhideWhenUsed="0"/>
-    <w:lsdException w:name="Light List" w:semiHidden="0" w:uiPriority="61" w:unhideWhenUsed="0"/>
-    <w:lsdException w:name="Light Grid" w:semiHidden="0" w:uiPriority="62" w:unhideWhenUsed="0"/>
-    <w:lsdException w:name="Medium Shading 1" w:semiHidden="0" w:uiPriority="63" w:unhideWhenUsed="0"/>
-    <w:lsdException w:name="Medium Shading 2" w:semiHidden="0" w:uiPriority="64" w:unhideWhenUsed="0"/>
-    <w:lsdException w:name="Medium List 1" w:semiHidden="0" w:uiPriority="65" w:unhideWhenUsed="0"/>
-    <w:lsdException w:name="Medium List 2" w:semiHidden="0" w:uiPriority="66" w:unhideWhenUsed="0"/>
-    <w:lsdException w:name="Medium Grid 1" w:semiHidden="0" w:uiPriority="67" w:unhideWhenUsed="0"/>
-    <w:lsdException w:name="Medium Grid 2" w:semiHidden="0" w:uiPriority="68" w:unhideWhenUsed="0"/>
-    <w:lsdException w:name="Medium Grid 3" w:semiHidden="0" w:uiPriority="69" w:unhideWhenUsed="0"/>
-    <w:lsdException w:name="Dark List" w:semiHidden="0" w:uiPriority="70" w:unhideWhenUsed="0"/>
-    <w:lsdException w:name="Colorful Shading" w:semiHidden="0" w:uiPriority="71" w:unhideWhenUsed="0"/>
-    <w:lsdException w:name="Colorful List" w:semiHidden="0" w:uiPriority="72" w:unhideWhenUsed="0"/>
-    <w:lsdException w:name="Colorful Grid" w:semiHidden="0" w:uiPriority="73" w:unhideWhenUsed="0"/>
-    <w:lsdException w:name="Light Shading Accent 1" w:semiHidden="0" w:uiPriority="60" w:unhideWhenUsed="0"/>
-    <w:lsdException w:name="Light List Accent 1" w:semiHidden="0" w:uiPriority="61" w:unhideWhenUsed="0"/>
-    <w:lsdException w:name="Light Grid Accent 1" w:semiHidden="0" w:uiPriority="62" w:unhideWhenUsed="0"/>
-    <w:lsdException w:name="Medium Shading 1 Accent 1" w:semiHidden="0" w:uiPriority="63" w:unhideWhenUsed="0"/>
-    <w:lsdException w:name="Medium Shading 2 Accent 1" w:semiHidden="0" w:uiPriority="64" w:unhideWhenUsed="0"/>
-    <w:lsdException w:name="Medium List 1 Accent 1" w:semiHidden="0" w:uiPriority="65" w:unhideWhenUsed="0"/>
-    <w:lsdException w:name="Revision" w:uiPriority="99" w:unhideWhenUsed="0"/>
-    <w:lsdException w:name="List Paragraph" w:semiHidden="0" w:uiPriority="34" w:unhideWhenUsed="0" w:qFormat="1"/>
-    <w:lsdException w:name="Quote" w:semiHidden="0" w:uiPriority="29" w:unhideWhenUsed="0" w:qFormat="1"/>
-    <w:lsdException w:name="Intense Quote" w:semiHidden="0" w:uiPriority="30" w:unhideWhenUsed="0" w:qFormat="1"/>
-    <w:lsdException w:name="Medium List 2 Accent 1" w:semiHidden="0" w:uiPriority="66" w:unhideWhenUsed="0"/>
-    <w:lsdException w:name="Medium Grid 1 Accent 1" w:semiHidden="0" w:uiPriority="67" w:unhideWhenUsed="0"/>
-    <w:lsdException w:name="Medium Grid 2 Accent 1" w:semiHidden="0" w:uiPriority="68" w:unhideWhenUsed="0"/>
-    <w:lsdException w:name="Medium Grid 3 Accent 1" w:semiHidden="0" w:uiPriority="69" w:unhideWhenUsed="0"/>
-    <w:lsdException w:name="Dark List Accent 1" w:semiHidden="0" w:uiPriority="70" w:unhideWhenUsed="0"/>
-    <w:lsdException w:name="Colorful Shading Accent 1" w:semiHidden="0" w:uiPriority="71" w:unhideWhenUsed="0"/>
-    <w:lsdException w:name="Colorful List Accent 1" w:semiHidden="0" w:uiPriority="72" w:unhideWhenUsed="0"/>
-    <w:lsdException w:name="Colorful Grid Accent 1" w:semiHidden="0" w:uiPriority="73" w:unhideWhenUsed="0"/>
-    <w:lsdException w:name="Light Shading Accent 2" w:semiHidden="0" w:uiPriority="60" w:unhideWhenUsed="0"/>
-    <w:lsdException w:name="Light List Accent 2" w:semiHidden="0" w:uiPriority="61" w:unhideWhenUsed="0"/>
-    <w:lsdException w:name="Light Grid Accent 2" w:semiHidden="0" w:uiPriority="62" w:unhideWhenUsed="0"/>
-    <w:lsdException w:name="Medium Shading 1 Accent 2" w:semiHidden="0" w:uiPriority="63" w:unhideWhenUsed="0"/>
-    <w:lsdException w:name="Medium Shading 2 Accent 2" w:semiHidden="0" w:uiPriority="64" w:unhideWhenUsed="0"/>
-    <w:lsdException w:name="Medium List 1 Accent 2" w:semiHidden="0" w:uiPriority="65" w:unhideWhenUsed="0"/>
-    <w:lsdException w:name="Medium List 2 Accent 2" w:semiHidden="0" w:uiPriority="66" w:unhideWhenUsed="0"/>
-    <w:lsdException w:name="Medium Grid 1 Accent 2" w:semiHidden="0" w:uiPriority="67" w:unhideWhenUsed="0"/>
-    <w:lsdException w:name="Medium Grid 2 Accent 2" w:semiHidden="0" w:uiPriority="68" w:unhideWhenUsed="0"/>
-    <w:lsdException w:name="Medium Grid 3 Accent 2" w:semiHidden="0" w:uiPriority="69" w:unhideWhenUsed="0"/>
-    <w:lsdException w:name="Dark List Accent 2" w:semiHidden="0" w:uiPriority="70" w:unhideWhenUsed="0"/>
-    <w:lsdException w:name="Colorful Shading Accent 2" w:semiHidden="0" w:uiPriority="71" w:unhideWhenUsed="0"/>
-    <w:lsdException w:name="Colorful List Accent 2" w:semiHidden="0" w:uiPriority="72" w:unhideWhenUsed="0"/>
-    <w:lsdException w:name="Colorful Grid Accent 2" w:semiHidden="0" w:uiPriority="73" w:unhideWhenUsed="0"/>
-    <w:lsdException w:name="Light Shading Accent 3" w:semiHidden="0" w:uiPriority="60" w:unhideWhenUsed="0"/>
-    <w:lsdException w:name="Light List Accent 3" w:semiHidden="0" w:uiPriority="61" w:unhideWhenUsed="0"/>
-    <w:lsdException w:name="Light Grid Accent 3" w:semiHidden="0" w:uiPriority="62" w:unhideWhenUsed="0"/>
-    <w:lsdException w:name="Medium Shading 1 Accent 3" w:semiHidden="0" w:uiPriority="63" w:unhideWhenUsed="0"/>
-    <w:lsdException w:name="Medium Shading 2 Accent 3" w:semiHidden="0" w:uiPriority="64" w:unhideWhenUsed="0"/>
-    <w:lsdException w:name="Medium List 1 Accent 3" w:semiHidden="0" w:uiPriority="65" w:unhideWhenUsed="0"/>
-    <w:lsdException w:name="Medium List 2 Accent 3" w:semiHidden="0" w:uiPriority="66" w:unhideWhenUsed="0"/>
-    <w:lsdException w:name="Medium Grid 1 Accent 3" w:semiHidden="0" w:uiPriority="67" w:unhideWhenUsed="0"/>
-    <w:lsdException w:name="Medium Grid 2 Accent 3" w:semiHidden="0" w:uiPriority="68" w:unhideWhenUsed="0"/>
-    <w:lsdException w:name="Medium Grid 3 Accent 3" w:semiHidden="0" w:uiPriority="69" w:unhideWhenUsed="0"/>
-    <w:lsdException w:name="Dark List Accent 3" w:semiHidden="0" w:uiPriority="70" w:unhideWhenUsed="0"/>
-    <w:lsdException w:name="Colorful Shading Accent 3" w:semiHidden="0" w:uiPriority="71" w:unhideWhenUsed="0"/>
-    <w:lsdException w:name="Colorful List Accent 3" w:semiHidden="0" w:uiPriority="72" w:unhideWhenUsed="0"/>
-    <w:lsdException w:name="Colorful Grid Accent 3" w:semiHidden="0" w:uiPriority="73" w:unhideWhenUsed="0"/>
-    <w:lsdException w:name="Light Shading Accent 4" w:semiHidden="0" w:uiPriority="60" w:unhideWhenUsed="0"/>
-    <w:lsdException w:name="Light List Accent 4" w:semiHidden="0" w:uiPriority="61" w:unhideWhenUsed="0"/>
-    <w:lsdException w:name="Light Grid Accent 4" w:semiHidden="0" w:uiPriority="62" w:unhideWhenUsed="0"/>
-    <w:lsdException w:name="Medium Shading 1 Accent 4" w:semiHidden="0" w:uiPriority="63" w:unhideWhenUsed="0"/>
-    <w:lsdException w:name="Medium Shading 2 Accent 4" w:semiHidden="0" w:uiPriority="64" w:unhideWhenUsed="0"/>
-    <w:lsdException w:name="Medium List 1 Accent 4" w:semiHidden="0" w:uiPriority="65" w:unhideWhenUsed="0"/>
-    <w:lsdException w:name="Medium List 2 Accent 4" w:semiHidden="0" w:uiPriority="66" w:unhideWhenUsed="0"/>
-    <w:lsdException w:name="Medium Grid 1 Accent 4" w:semiHidden="0" w:uiPriority="67" w:unhideWhenUsed="0"/>
-    <w:lsdException w:name="Medium Grid 2 Accent 4" w:semiHidden="0" w:uiPriority="68" w:unhideWhenUsed="0"/>
-    <w:lsdException w:name="Medium Grid 3 Accent 4" w:semiHidden="0" w:uiPriority="69" w:unhideWhenUsed="0"/>
-    <w:lsdException w:name="Dark List Accent 4" w:semiHidden="0" w:uiPriority="70" w:unhideWhenUsed="0"/>
-    <w:lsdException w:name="Colorful Shading Accent 4" w:semiHidden="0" w:uiPriority="71" w:unhideWhenUsed="0"/>
-    <w:lsdException w:name="Colorful List Accent 4" w:semiHidden="0" w:uiPriority="72" w:unhideWhenUsed="0"/>
-    <w:lsdException w:name="Colorful Grid Accent 4" w:semiHidden="0" w:uiPriority="73" w:unhideWhenUsed="0"/>
-    <w:lsdException w:name="Light Shading Accent 5" w:semiHidden="0" w:uiPriority="60" w:unhideWhenUsed="0"/>
-    <w:lsdException w:name="Light List Accent 5" w:semiHidden="0" w:uiPriority="61" w:unhideWhenUsed="0"/>
-    <w:lsdException w:name="Light Grid Accent 5" w:semiHidden="0" w:uiPriority="62" w:unhideWhenUsed="0"/>
-    <w:lsdException w:name="Medium Shading 1 Accent 5" w:semiHidden="0" w:uiPriority="63" w:unhideWhenUsed="0"/>
-    <w:lsdException w:name="Medium Shading 2 Accent 5" w:semiHidden="0" w:uiPriority="64" w:unhideWhenUsed="0"/>
-    <w:lsdException w:name="Medium List 1 Accent 5" w:semiHidden="0" w:uiPriority="65" w:unhideWhenUsed="0"/>
-    <w:lsdException w:name="Medium List 2 Accent 5" w:semiHidden="0" w:uiPriority="66" w:unhideWhenUsed="0"/>
-    <w:lsdException w:name="Medium Grid 1 Accent 5" w:semiHidden="0" w:uiPriority="67" w:unhideWhenUsed="0"/>
-    <w:lsdException w:name="Medium Grid 2 Accent 5" w:semiHidden="0" w:uiPriority="68" w:unhideWhenUsed="0"/>
-    <w:lsdException w:name="Medium Grid 3 Accent 5" w:semiHidden="0" w:uiPriority="69" w:unhideWhenUsed="0"/>
-    <w:lsdException w:name="Dark List Accent 5" w:semiHidden="0" w:uiPriority="70" w:unhideWhenUsed="0"/>
-    <w:lsdException w:name="Colorful Shading Accent 5" w:semiHidden="0" w:uiPriority="71" w:unhideWhenUsed="0"/>
-    <w:lsdException w:name="Colorful List Accent 5" w:semiHidden="0" w:uiPriority="72" w:unhideWhenUsed="0"/>
-    <w:lsdException w:name="Colorful Grid Accent 5" w:semiHidden="0" w:uiPriority="73" w:unhideWhenUsed="0"/>
-    <w:lsdException w:name="Light Shading Accent 6" w:semiHidden="0" w:uiPriority="60" w:unhideWhenUsed="0"/>
-    <w:lsdException w:name="Light List Accent 6" w:semiHidden="0" w:uiPriority="61" w:unhideWhenUsed="0"/>
-    <w:lsdException w:name="Light Grid Accent 6" w:semiHidden="0" w:uiPriority="62" w:unhideWhenUsed="0"/>
-    <w:lsdException w:name="Medium Shading 1 Accent 6" w:semiHidden="0" w:uiPriority="63" w:unhideWhenUsed="0"/>
-    <w:lsdException w:name="Medium Shading 2 Accent 6" w:semiHidden="0" w:uiPriority="64" w:unhideWhenUsed="0"/>
-    <w:lsdException w:name="Medium List 1 Accent 6" w:semiHidden="0" w:uiPriority="65" w:unhideWhenUsed="0"/>
-    <w:lsdException w:name="Medium List 2 Accent 6" w:semiHidden="0" w:uiPriority="66" w:unhideWhenUsed="0"/>
-    <w:lsdException w:name="Medium Grid 1 Accent 6" w:semiHidden="0" w:uiPriority="67" w:unhideWhenUsed="0"/>
-    <w:lsdException w:name="Medium Grid 2 Accent 6" w:semiHidden="0" w:uiPriority="68" w:unhideWhenUsed="0"/>
-    <w:lsdException w:name="Medium Grid 3 Accent 6" w:semiHidden="0" w:uiPriority="69" w:unhideWhenUsed="0"/>
-    <w:lsdException w:name="Dark List Accent 6" w:semiHidden="0" w:uiPriority="70" w:unhideWhenUsed="0"/>
-    <w:lsdException w:name="Colorful Shading Accent 6" w:semiHidden="0" w:uiPriority="71" w:unhideWhenUsed="0"/>
-    <w:lsdException w:name="Colorful List Accent 6" w:semiHidden="0" w:uiPriority="72" w:unhideWhenUsed="0"/>
-    <w:lsdException w:name="Colorful Grid Accent 6" w:semiHidden="0" w:uiPriority="73" w:unhideWhenUsed="0"/>
-    <w:lsdException w:name="Subtle Emphasis" w:semiHidden="0" w:uiPriority="19" w:unhideWhenUsed="0" w:qFormat="1"/>
-    <w:lsdException w:name="Intense Emphasis" w:semiHidden="0" w:uiPriority="21" w:unhideWhenUsed="0" w:qFormat="1"/>
-    <w:lsdException w:name="Subtle Reference" w:semiHidden="0" w:uiPriority="31" w:unhideWhenUsed="0" w:qFormat="1"/>
-    <w:lsdException w:name="Intense Reference" w:semiHidden="0" w:uiPriority="32" w:unhideWhenUsed="0" w:qFormat="1"/>
-    <w:lsdException w:name="Book Title" w:semiHidden="0" w:uiPriority="33" w:unhideWhenUsed="0" w:qFormat="1"/>
-    <w:lsdException w:name="Bibliography" w:uiPriority="37"/>
-    <w:lsdException w:name="TOC Heading" w:uiPriority="39" w:qFormat="1"/>
+  <w:latentStyles w:defLockedState="0" w:defUIPriority="0" w:defSemiHidden="0" w:defUnhideWhenUsed="0" w:defQFormat="0" w:count="371">
+    <w:lsdException w:name="Normal" w:qFormat="1"/>
+    <w:lsdException w:name="heading 1" w:qFormat="1"/>
+    <w:lsdException w:name="heading 2" w:qFormat="1"/>
+    <w:lsdException w:name="heading 3" w:qFormat="1"/>
+    <w:lsdException w:name="heading 4" w:qFormat="1"/>
+    <w:lsdException w:name="heading 5" w:qFormat="1"/>
+    <w:lsdException w:name="heading 6" w:qFormat="1"/>
+    <w:lsdException w:name="heading 7" w:semiHidden="1" w:unhideWhenUsed="1" w:qFormat="1"/>
+    <w:lsdException w:name="heading 8" w:semiHidden="1" w:unhideWhenUsed="1" w:qFormat="1"/>
+    <w:lsdException w:name="heading 9" w:semiHidden="1" w:unhideWhenUsed="1" w:qFormat="1"/>
+    <w:lsdException w:name="index 1" w:semiHidden="1" w:unhideWhenUsed="1"/>
+    <w:lsdException w:name="index 2" w:semiHidden="1" w:unhideWhenUsed="1"/>
+    <w:lsdException w:name="index 3" w:semiHidden="1" w:unhideWhenUsed="1"/>
+    <w:lsdException w:name="index 4" w:semiHidden="1" w:unhideWhenUsed="1"/>
+    <w:lsdException w:name="index 5" w:semiHidden="1" w:unhideWhenUsed="1"/>
+    <w:lsdException w:name="index 6" w:semiHidden="1" w:unhideWhenUsed="1"/>
+    <w:lsdException w:name="index 7" w:semiHidden="1" w:unhideWhenUsed="1"/>
+    <w:lsdException w:name="index 8" w:semiHidden="1" w:unhideWhenUsed="1"/>
+    <w:lsdException w:name="index 9" w:semiHidden="1" w:unhideWhenUsed="1"/>
+    <w:lsdException w:name="toc 1" w:semiHidden="1" w:unhideWhenUsed="1"/>
+    <w:lsdException w:name="toc 2" w:semiHidden="1" w:unhideWhenUsed="1"/>
+    <w:lsdException w:name="toc 3" w:semiHidden="1" w:unhideWhenUsed="1"/>
+    <w:lsdException w:name="toc 4" w:semiHidden="1" w:unhideWhenUsed="1"/>
+    <w:lsdException w:name="toc 5" w:semiHidden="1" w:unhideWhenUsed="1"/>
+    <w:lsdException w:name="toc 6" w:semiHidden="1" w:unhideWhenUsed="1"/>
+    <w:lsdException w:name="toc 7" w:semiHidden="1" w:unhideWhenUsed="1"/>
+    <w:lsdException w:name="toc 8" w:semiHidden="1" w:unhideWhenUsed="1"/>
+    <w:lsdException w:name="toc 9" w:semiHidden="1" w:unhideWhenUsed="1"/>
+    <w:lsdException w:name="Normal Indent" w:semiHidden="1" w:unhideWhenUsed="1"/>
+    <w:lsdException w:name="footnote text" w:semiHidden="1" w:unhideWhenUsed="1"/>
+    <w:lsdException w:name="annotation text" w:semiHidden="1" w:unhideWhenUsed="1"/>
+    <w:lsdException w:name="header" w:semiHidden="1" w:unhideWhenUsed="1"/>
+    <w:lsdException w:name="footer" w:semiHidden="1" w:unhideWhenUsed="1"/>
+    <w:lsdException w:name="index heading" w:semiHidden="1" w:unhideWhenUsed="1"/>
+    <w:lsdException w:name="caption" w:semiHidden="1" w:unhideWhenUsed="1" w:qFormat="1"/>
+    <w:lsdException w:name="table of figures" w:semiHidden="1" w:unhideWhenUsed="1"/>
+    <w:lsdException w:name="envelope address" w:semiHidden="1" w:unhideWhenUsed="1"/>
+    <w:lsdException w:name="envelope return" w:semiHidden="1" w:unhideWhenUsed="1"/>
+    <w:lsdException w:name="footnote reference" w:semiHidden="1" w:unhideWhenUsed="1"/>
+    <w:lsdException w:name="annotation reference" w:semiHidden="1" w:unhideWhenUsed="1"/>
+    <w:lsdException w:name="line number" w:semiHidden="1" w:unhideWhenUsed="1"/>
+    <w:lsdException w:name="page number" w:semiHidden="1" w:unhideWhenUsed="1"/>
+    <w:lsdException w:name="endnote reference" w:semiHidden="1" w:unhideWhenUsed="1"/>
+    <w:lsdException w:name="endnote text" w:semiHidden="1" w:unhideWhenUsed="1"/>
+    <w:lsdException w:name="table of authorities" w:semiHidden="1" w:unhideWhenUsed="1"/>
+    <w:lsdException w:name="macro" w:semiHidden="1" w:unhideWhenUsed="1"/>
+    <w:lsdException w:name="toa heading" w:semiHidden="1" w:unhideWhenUsed="1"/>
+    <w:lsdException w:name="List" w:semiHidden="1" w:unhideWhenUsed="1"/>
+    <w:lsdException w:name="List Bullet" w:semiHidden="1" w:unhideWhenUsed="1"/>
+    <w:lsdException w:name="List 2" w:semiHidden="1" w:unhideWhenUsed="1"/>
+    <w:lsdException w:name="List 3" w:semiHidden="1" w:unhideWhenUsed="1"/>
+    <w:lsdException w:name="List Bullet 2" w:semiHidden="1" w:unhideWhenUsed="1"/>
+    <w:lsdException w:name="List Bullet 3" w:semiHidden="1" w:unhideWhenUsed="1"/>
+    <w:lsdException w:name="List Bullet 4" w:semiHidden="1" w:unhideWhenUsed="1"/>
+    <w:lsdException w:name="List Bullet 5" w:semiHidden="1" w:unhideWhenUsed="1"/>
+    <w:lsdException w:name="List Number 2" w:semiHidden="1" w:unhideWhenUsed="1"/>
+    <w:lsdException w:name="List Number 3" w:semiHidden="1" w:unhideWhenUsed="1"/>
+    <w:lsdException w:name="List Number 4" w:semiHidden="1" w:unhideWhenUsed="1"/>
+    <w:lsdException w:name="List Number 5" w:semiHidden="1" w:unhideWhenUsed="1"/>
+    <w:lsdException w:name="Title" w:qFormat="1"/>
+    <w:lsdException w:name="Closing" w:semiHidden="1" w:unhideWhenUsed="1"/>
+    <w:lsdException w:name="Signature" w:semiHidden="1" w:unhideWhenUsed="1"/>
+    <w:lsdException w:name="Default Paragraph Font" w:semiHidden="1" w:unhideWhenUsed="1"/>
+    <w:lsdException w:name="Body Text" w:semiHidden="1" w:unhideWhenUsed="1"/>
+    <w:lsdException w:name="Body Text Indent" w:semiHidden="1" w:unhideWhenUsed="1"/>
+    <w:lsdException w:name="List Continue" w:semiHidden="1" w:unhideWhenUsed="1"/>
+    <w:lsdException w:name="List Continue 2" w:semiHidden="1" w:unhideWhenUsed="1"/>
+    <w:lsdException w:name="List Continue 3" w:semiHidden="1" w:unhideWhenUsed="1"/>
+    <w:lsdException w:name="List Continue 4" w:semiHidden="1" w:unhideWhenUsed="1"/>
+    <w:lsdException w:name="List Continue 5" w:semiHidden="1" w:unhideWhenUsed="1"/>
+    <w:lsdException w:name="Message Header" w:semiHidden="1" w:unhideWhenUsed="1"/>
+    <w:lsdException w:name="Subtitle" w:qFormat="1"/>
+    <w:lsdException w:name="Body Text First Indent 2" w:semiHidden="1" w:unhideWhenUsed="1"/>
+    <w:lsdException w:name="Note Heading" w:semiHidden="1" w:unhideWhenUsed="1"/>
+    <w:lsdException w:name="Body Text 2" w:semiHidden="1" w:unhideWhenUsed="1"/>
+    <w:lsdException w:name="Body Text 3" w:semiHidden="1" w:unhideWhenUsed="1"/>
+    <w:lsdException w:name="Body Text Indent 2" w:semiHidden="1" w:unhideWhenUsed="1"/>
+    <w:lsdException w:name="Body Text Indent 3" w:semiHidden="1" w:unhideWhenUsed="1"/>
+    <w:lsdException w:name="Block Text" w:semiHidden="1" w:unhideWhenUsed="1"/>
+    <w:lsdException w:name="Hyperlink" w:semiHidden="1" w:unhideWhenUsed="1"/>
+    <w:lsdException w:name="FollowedHyperlink" w:semiHidden="1" w:unhideWhenUsed="1"/>
+    <w:lsdException w:name="Strong" w:uiPriority="22" w:qFormat="1"/>
+    <w:lsdException w:name="Emphasis" w:qFormat="1"/>
+    <w:lsdException w:name="Document Map" w:semiHidden="1" w:unhideWhenUsed="1"/>
+    <w:lsdException w:name="Plain Text" w:semiHidden="1" w:unhideWhenUsed="1"/>
+    <w:lsdException w:name="E-mail Signature" w:semiHidden="1" w:unhideWhenUsed="1"/>
+    <w:lsdException w:name="HTML Top of Form" w:semiHidden="1" w:unhideWhenUsed="1"/>
+    <w:lsdException w:name="HTML Bottom of Form" w:semiHidden="1" w:unhideWhenUsed="1"/>
+    <w:lsdException w:name="Normal (Web)" w:semiHidden="1" w:unhideWhenUsed="1"/>
+    <w:lsdException w:name="HTML Acronym" w:semiHidden="1" w:unhideWhenUsed="1"/>
+    <w:lsdException w:name="HTML Address" w:semiHidden="1" w:unhideWhenUsed="1"/>
+    <w:lsdException w:name="HTML Cite" w:semiHidden="1" w:unhideWhenUsed="1"/>
+    <w:lsdException w:name="HTML Code" w:semiHidden="1" w:unhideWhenUsed="1"/>
+    <w:lsdException w:name="HTML Definition" w:semiHidden="1" w:unhideWhenUsed="1"/>
+    <w:lsdException w:name="HTML Keyboard" w:semiHidden="1" w:unhideWhenUsed="1"/>
+    <w:lsdException w:name="HTML Preformatted" w:semiHidden="1" w:unhideWhenUsed="1"/>
+    <w:lsdException w:name="HTML Sample" w:semiHidden="1" w:unhideWhenUsed="1"/>
+    <w:lsdException w:name="HTML Typewriter" w:semiHidden="1" w:unhideWhenUsed="1"/>
+    <w:lsdException w:name="HTML Variable" w:semiHidden="1" w:unhideWhenUsed="1"/>
+    <w:lsdException w:name="Normal Table" w:semiHidden="1" w:unhideWhenUsed="1"/>
+    <w:lsdException w:name="annotation subject" w:semiHidden="1" w:unhideWhenUsed="1"/>
+    <w:lsdException w:name="No List" w:semiHidden="1" w:unhideWhenUsed="1"/>
+    <w:lsdException w:name="Outline List 1" w:semiHidden="1" w:unhideWhenUsed="1"/>
+    <w:lsdException w:name="Outline List 2" w:semiHidden="1" w:unhideWhenUsed="1"/>
+    <w:lsdException w:name="Outline List 3" w:semiHidden="1" w:unhideWhenUsed="1"/>
+    <w:lsdException w:name="Table Simple 1" w:semiHidden="1" w:unhideWhenUsed="1"/>
+    <w:lsdException w:name="Table Simple 2" w:semiHidden="1" w:unhideWhenUsed="1"/>
+    <w:lsdException w:name="Table Simple 3" w:semiHidden="1" w:unhideWhenUsed="1"/>
+    <w:lsdException w:name="Table Classic 1" w:semiHidden="1" w:unhideWhenUsed="1"/>
+    <w:lsdException w:name="Table Classic 2" w:semiHidden="1" w:unhideWhenUsed="1"/>
+    <w:lsdException w:name="Table Classic 3" w:semiHidden="1" w:unhideWhenUsed="1"/>
+    <w:lsdException w:name="Table Classic 4" w:semiHidden="1" w:unhideWhenUsed="1"/>
+    <w:lsdException w:name="Table Colorful 1" w:semiHidden="1" w:unhideWhenUsed="1"/>
+    <w:lsdException w:name="Table Colorful 2" w:semiHidden="1" w:unhideWhenUsed="1"/>
+    <w:lsdException w:name="Table Colorful 3" w:semiHidden="1" w:unhideWhenUsed="1"/>
+    <w:lsdException w:name="Table Columns 1" w:semiHidden="1" w:unhideWhenUsed="1"/>
+    <w:lsdException w:name="Table Columns 2" w:semiHidden="1" w:unhideWhenUsed="1"/>
+    <w:lsdException w:name="Table Columns 3" w:semiHidden="1" w:unhideWhenUsed="1"/>
+    <w:lsdException w:name="Table Columns 4" w:semiHidden="1" w:unhideWhenUsed="1"/>
+    <w:lsdException w:name="Table Columns 5" w:semiHidden="1" w:unhideWhenUsed="1"/>
+    <w:lsdException w:name="Table Grid 1" w:semiHidden="1" w:unhideWhenUsed="1"/>
+    <w:lsdException w:name="Table Grid 2" w:semiHidden="1" w:unhideWhenUsed="1"/>
+    <w:lsdException w:name="Table Grid 3" w:semiHidden="1" w:unhideWhenUsed="1"/>
+    <w:lsdException w:name="Table Grid 4" w:semiHidden="1" w:unhideWhenUsed="1"/>
+    <w:lsdException w:name="Table Grid 5" w:semiHidden="1" w:unhideWhenUsed="1"/>
+    <w:lsdException w:name="Table Grid 6" w:semiHidden="1" w:unhideWhenUsed="1"/>
+    <w:lsdException w:name="Table Grid 7" w:semiHidden="1" w:unhideWhenUsed="1"/>
+    <w:lsdException w:name="Table Grid 8" w:semiHidden="1" w:unhideWhenUsed="1"/>
+    <w:lsdException w:name="Table List 1" w:semiHidden="1" w:unhideWhenUsed="1"/>
+    <w:lsdException w:name="Table List 2" w:semiHidden="1" w:unhideWhenUsed="1"/>
+    <w:lsdException w:name="Table List 3" w:semiHidden="1" w:unhideWhenUsed="1"/>
+    <w:lsdException w:name="Table List 4" w:semiHidden="1" w:unhideWhenUsed="1"/>
+    <w:lsdException w:name="Table List 5" w:semiHidden="1" w:unhideWhenUsed="1"/>
+    <w:lsdException w:name="Table List 6" w:semiHidden="1" w:unhideWhenUsed="1"/>
+    <w:lsdException w:name="Table List 7" w:semiHidden="1" w:unhideWhenUsed="1"/>
+    <w:lsdException w:name="Table List 8" w:semiHidden="1" w:unhideWhenUsed="1"/>
+    <w:lsdException w:name="Table 3D effects 1" w:semiHidden="1" w:unhideWhenUsed="1"/>
+    <w:lsdException w:name="Table 3D effects 2" w:semiHidden="1" w:unhideWhenUsed="1"/>
+    <w:lsdException w:name="Table 3D effects 3" w:semiHidden="1" w:unhideWhenUsed="1"/>
+    <w:lsdException w:name="Table Contemporary" w:semiHidden="1" w:unhideWhenUsed="1"/>
+    <w:lsdException w:name="Table Elegant" w:semiHidden="1" w:unhideWhenUsed="1"/>
+    <w:lsdException w:name="Table Professional" w:semiHidden="1" w:unhideWhenUsed="1"/>
+    <w:lsdException w:name="Table Subtle 1" w:semiHidden="1" w:unhideWhenUsed="1"/>
+    <w:lsdException w:name="Table Subtle 2" w:semiHidden="1" w:unhideWhenUsed="1"/>
+    <w:lsdException w:name="Table Web 1" w:semiHidden="1" w:unhideWhenUsed="1"/>
+    <w:lsdException w:name="Table Web 2" w:semiHidden="1" w:unhideWhenUsed="1"/>
+    <w:lsdException w:name="Table Web 3" w:semiHidden="1" w:unhideWhenUsed="1"/>
+    <w:lsdException w:name="Balloon Text" w:semiHidden="1" w:unhideWhenUsed="1"/>
+    <w:lsdException w:name="Table Theme" w:semiHidden="1" w:unhideWhenUsed="1"/>
+    <w:lsdException w:name="Placeholder Text" w:semiHidden="1" w:uiPriority="99"/>
+    <w:lsdException w:name="No Spacing" w:uiPriority="1" w:qFormat="1"/>
+    <w:lsdException w:name="Light Shading" w:uiPriority="60"/>
+    <w:lsdException w:name="Light List" w:uiPriority="61"/>
+    <w:lsdException w:name="Light Grid" w:uiPriority="62"/>
+    <w:lsdException w:name="Medium Shading 1" w:uiPriority="63"/>
+    <w:lsdException w:name="Medium Shading 2" w:uiPriority="64"/>
+    <w:lsdException w:name="Medium List 1" w:uiPriority="65"/>
+    <w:lsdException w:name="Medium List 2" w:uiPriority="66"/>
+    <w:lsdException w:name="Medium Grid 1" w:uiPriority="67"/>
+    <w:lsdException w:name="Medium Grid 2" w:uiPriority="68"/>
+    <w:lsdException w:name="Medium Grid 3" w:uiPriority="69"/>
+    <w:lsdException w:name="Dark List" w:uiPriority="70"/>
+    <w:lsdException w:name="Colorful Shading" w:uiPriority="71"/>
+    <w:lsdException w:name="Colorful List" w:uiPriority="72"/>
+    <w:lsdException w:name="Colorful Grid" w:uiPriority="73"/>
+    <w:lsdException w:name="Light Shading Accent 1" w:uiPriority="60"/>
+    <w:lsdException w:name="Light List Accent 1" w:uiPriority="61"/>
+    <w:lsdException w:name="Light Grid Accent 1" w:uiPriority="62"/>
+    <w:lsdException w:name="Medium Shading 1 Accent 1" w:uiPriority="63"/>
+    <w:lsdException w:name="Medium Shading 2 Accent 1" w:uiPriority="64"/>
+    <w:lsdException w:name="Medium List 1 Accent 1" w:uiPriority="65"/>
+    <w:lsdException w:name="Revision" w:semiHidden="1" w:uiPriority="99"/>
+    <w:lsdException w:name="List Paragraph" w:uiPriority="34" w:qFormat="1"/>
+    <w:lsdException w:name="Quote" w:uiPriority="29" w:qFormat="1"/>
+    <w:lsdException w:name="Intense Quote" w:uiPriority="30" w:qFormat="1"/>
+    <w:lsdException w:name="Medium List 2 Accent 1" w:uiPriority="66"/>
+    <w:lsdException w:name="Medium Grid 1 Accent 1" w:uiPriority="67"/>
+    <w:lsdException w:name="Medium Grid 2 Accent 1" w:uiPriority="68"/>
+    <w:lsdException w:name="Medium Grid 3 Accent 1" w:uiPriority="69"/>
+    <w:lsdException w:name="Dark List Accent 1" w:uiPriority="70"/>
+    <w:lsdException w:name="Colorful Shading Accent 1" w:uiPriority="71"/>
+    <w:lsdException w:name="Colorful List Accent 1" w:uiPriority="72"/>
+    <w:lsdException w:name="Colorful Grid Accent 1" w:uiPriority="73"/>
+    <w:lsdException w:name="Light Shading Accent 2" w:uiPriority="60"/>
+    <w:lsdException w:name="Light List Accent 2" w:uiPriority="61"/>
+    <w:lsdException w:name="Light Grid Accent 2" w:uiPriority="62"/>
+    <w:lsdException w:name="Medium Shading 1 Accent 2" w:uiPriority="63"/>
+    <w:lsdException w:name="Medium Shading 2 Accent 2" w:uiPriority="64"/>
+    <w:lsdException w:name="Medium List 1 Accent 2" w:uiPriority="65"/>
+    <w:lsdException w:name="Medium List 2 Accent 2" w:uiPriority="66"/>
+    <w:lsdException w:name="Medium Grid 1 Accent 2" w:uiPriority="67"/>
+    <w:lsdException w:name="Medium Grid 2 Accent 2" w:uiPriority="68"/>
+    <w:lsdException w:name="Medium Grid 3 Accent 2" w:uiPriority="69"/>
+    <w:lsdException w:name="Dark List Accent 2" w:uiPriority="70"/>
+    <w:lsdException w:name="Colorful Shading Accent 2" w:uiPriority="71"/>
+    <w:lsdException w:name="Colorful List Accent 2" w:uiPriority="72"/>
+    <w:lsdException w:name="Colorful Grid Accent 2" w:uiPriority="73"/>
+    <w:lsdException w:name="Light Shading Accent 3" w:uiPriority="60"/>
+    <w:lsdException w:name="Light List Accent 3" w:uiPriority="61"/>
+    <w:lsdException w:name="Light Grid Accent 3" w:uiPriority="62"/>
+    <w:lsdException w:name="Medium Shading 1 Accent 3" w:uiPriority="63"/>
+    <w:lsdException w:name="Medium Shading 2 Accent 3" w:uiPriority="64"/>
+    <w:lsdException w:name="Medium List 1 Accent 3" w:uiPriority="65"/>
+    <w:lsdException w:name="Medium List 2 Accent 3" w:uiPriority="66"/>
+    <w:lsdException w:name="Medium Grid 1 Accent 3" w:uiPriority="67"/>
+    <w:lsdException w:name="Medium Grid 2 Accent 3" w:uiPriority="68"/>
+    <w:lsdException w:name="Medium Grid 3 Accent 3" w:uiPriority="69"/>
+    <w:lsdException w:name="Dark List Accent 3" w:uiPriority="70"/>
+    <w:lsdException w:name="Colorful Shading Accent 3" w:uiPriority="71"/>
+    <w:lsdException w:name="Colorful List Accent 3" w:uiPriority="72"/>
+    <w:lsdException w:name="Colorful Grid Accent 3" w:uiPriority="73"/>
+    <w:lsdException w:name="Light Shading Accent 4" w:uiPriority="60"/>
+    <w:lsdException w:name="Light List Accent 4" w:uiPriority="61"/>
+    <w:lsdException w:name="Light Grid Accent 4" w:uiPriority="62"/>
+    <w:lsdException w:name="Medium Shading 1 Accent 4" w:uiPriority="63"/>
+    <w:lsdException w:name="Medium Shading 2 Accent 4" w:uiPriority="64"/>
+    <w:lsdException w:name="Medium List 1 Accent 4" w:uiPriority="65"/>
+    <w:lsdException w:name="Medium List 2 Accent 4" w:uiPriority="66"/>
+    <w:lsdException w:name="Medium Grid 1 Accent 4" w:uiPriority="67"/>
+    <w:lsdException w:name="Medium Grid 2 Accent 4" w:uiPriority="68"/>
+    <w:lsdException w:name="Medium Grid 3 Accent 4" w:uiPriority="69"/>
+    <w:lsdException w:name="Dark List Accent 4" w:uiPriority="70"/>
+    <w:lsdException w:name="Colorful Shading Accent 4" w:uiPriority="71"/>
+    <w:lsdException w:name="Colorful List Accent 4" w:uiPriority="72"/>
+    <w:lsdException w:name="Colorful Grid Accent 4" w:uiPriority="73"/>
+    <w:lsdException w:name="Light Shading Accent 5" w:uiPriority="60"/>
+    <w:lsdException w:name="Light List Accent 5" w:uiPriority="61"/>
+    <w:lsdException w:name="Light Grid Accent 5" w:uiPriority="62"/>
+    <w:lsdException w:name="Medium Shading 1 Accent 5" w:uiPriority="63"/>
+    <w:lsdException w:name="Medium Shading 2 Accent 5" w:uiPriority="64"/>
+    <w:lsdException w:name="Medium List 1 Accent 5" w:uiPriority="65"/>
+    <w:lsdException w:name="Medium List 2 Accent 5" w:uiPriority="66"/>
+    <w:lsdException w:name="Medium Grid 1 Accent 5" w:uiPriority="67"/>
+    <w:lsdException w:name="Medium Grid 2 Accent 5" w:uiPriority="68"/>
+    <w:lsdException w:name="Medium Grid 3 Accent 5" w:uiPriority="69"/>
+    <w:lsdException w:name="Dark List Accent 5" w:uiPriority="70"/>
+    <w:lsdException w:name="Colorful Shading Accent 5" w:uiPriority="71"/>
+    <w:lsdException w:name="Colorful List Accent 5" w:uiPriority="72"/>
+    <w:lsdException w:name="Colorful Grid Accent 5" w:uiPriority="73"/>
+    <w:lsdException w:name="Light Shading Accent 6" w:uiPriority="60"/>
+    <w:lsdException w:name="Light List Accent 6" w:uiPriority="61"/>
+    <w:lsdException w:name="Light Grid Accent 6" w:uiPriority="62"/>
+    <w:lsdException w:name="Medium Shading 1 Accent 6" w:uiPriority="63"/>
+    <w:lsdException w:name="Medium Shading 2 Accent 6" w:uiPriority="64"/>
+    <w:lsdException w:name="Medium List 1 Accent 6" w:uiPriority="65"/>
+    <w:lsdException w:name="Medium List 2 Accent 6" w:uiPriority="66"/>
+    <w:lsdException w:name="Medium Grid 1 Accent 6" w:uiPriority="67"/>
+    <w:lsdException w:name="Medium Grid 2 Accent 6" w:uiPriority="68"/>
+    <w:lsdException w:name="Medium Grid 3 Accent 6" w:uiPriority="69"/>
+    <w:lsdException w:name="Dark List Accent 6" w:uiPriority="70"/>
+    <w:lsdException w:name="Colorful Shading Accent 6" w:uiPriority="71"/>
+    <w:lsdException w:name="Colorful List Accent 6" w:uiPriority="72"/>
+    <w:lsdException w:name="Colorful Grid Accent 6" w:uiPriority="73"/>
+    <w:lsdException w:name="Subtle Emphasis" w:uiPriority="19" w:qFormat="1"/>
+    <w:lsdException w:name="Intense Emphasis" w:uiPriority="21" w:qFormat="1"/>
+    <w:lsdException w:name="Subtle Reference" w:uiPriority="31" w:qFormat="1"/>
+    <w:lsdException w:name="Intense Reference" w:uiPriority="32" w:qFormat="1"/>
+    <w:lsdException w:name="Book Title" w:uiPriority="33" w:qFormat="1"/>
+    <w:lsdException w:name="Bibliography" w:semiHidden="1" w:uiPriority="37" w:unhideWhenUsed="1"/>
+    <w:lsdException w:name="TOC Heading" w:semiHidden="1" w:uiPriority="39" w:unhideWhenUsed="1" w:qFormat="1"/>
+    <w:lsdException w:name="Plain Table 1" w:uiPriority="41"/>
+    <w:lsdException w:name="Plain Table 2" w:uiPriority="42"/>
+    <w:lsdException w:name="Plain Table 3" w:uiPriority="43"/>
+    <w:lsdException w:name="Plain Table 4" w:uiPriority="44"/>
+    <w:lsdException w:name="Plain Table 5" w:uiPriority="45"/>
+    <w:lsdException w:name="Grid Table Light" w:uiPriority="40"/>
+    <w:lsdException w:name="Grid Table 1 Light" w:uiPriority="46"/>
+    <w:lsdException w:name="Grid Table 2" w:uiPriority="47"/>
+    <w:lsdException w:name="Grid Table 3" w:uiPriority="48"/>
+    <w:lsdException w:name="Grid Table 4" w:uiPriority="49"/>
+    <w:lsdException w:name="Grid Table 5 Dark" w:uiPriority="50"/>
+    <w:lsdException w:name="Grid Table 6 Colorful" w:uiPriority="51"/>
+    <w:lsdException w:name="Grid Table 7 Colorful" w:uiPriority="52"/>
+    <w:lsdException w:name="Grid Table 1 Light Accent 1" w:uiPriority="46"/>
+    <w:lsdException w:name="Grid Table 2 Accent 1" w:uiPriority="47"/>
+    <w:lsdException w:name="Grid Table 3 Accent 1" w:uiPriority="48"/>
+    <w:lsdException w:name="Grid Table 4 Accent 1" w:uiPriority="49"/>
+    <w:lsdException w:name="Grid Table 5 Dark Accent 1" w:uiPriority="50"/>
+    <w:lsdException w:name="Grid Table 6 Colorful Accent 1" w:uiPriority="51"/>
+    <w:lsdException w:name="Grid Table 7 Colorful Accent 1" w:uiPriority="52"/>
+    <w:lsdException w:name="Grid Table 1 Light Accent 2" w:uiPriority="46"/>
+    <w:lsdException w:name="Grid Table 2 Accent 2" w:uiPriority="47"/>
+    <w:lsdException w:name="Grid Table 3 Accent 2" w:uiPriority="48"/>
+    <w:lsdException w:name="Grid Table 4 Accent 2" w:uiPriority="49"/>
+    <w:lsdException w:name="Grid Table 5 Dark Accent 2" w:uiPriority="50"/>
+    <w:lsdException w:name="Grid Table 6 Colorful Accent 2" w:uiPriority="51"/>
+    <w:lsdException w:name="Grid Table 7 Colorful Accent 2" w:uiPriority="52"/>
+    <w:lsdException w:name="Grid Table 1 Light Accent 3" w:uiPriority="46"/>
+    <w:lsdException w:name="Grid Table 2 Accent 3" w:uiPriority="47"/>
+    <w:lsdException w:name="Grid Table 3 Accent 3" w:uiPriority="48"/>
+    <w:lsdException w:name="Grid Table 4 Accent 3" w:uiPriority="49"/>
+    <w:lsdException w:name="Grid Table 5 Dark Accent 3" w:uiPriority="50"/>
+    <w:lsdException w:name="Grid Table 6 Colorful Accent 3" w:uiPriority="51"/>
+    <w:lsdException w:name="Grid Table 7 Colorful Accent 3" w:uiPriority="52"/>
+    <w:lsdException w:name="Grid Table 1 Light Accent 4" w:uiPriority="46"/>
+    <w:lsdException w:name="Grid Table 2 Accent 4" w:uiPriority="47"/>
+    <w:lsdException w:name="Grid Table 3 Accent 4" w:uiPriority="48"/>
+    <w:lsdException w:name="Grid Table 4 Accent 4" w:uiPriority="49"/>
+    <w:lsdException w:name="Grid Table 5 Dark Accent 4" w:uiPriority="50"/>
+    <w:lsdException w:name="Grid Table 6 Colorful Accent 4" w:uiPriority="51"/>
+    <w:lsdException w:name="Grid Table 7 Colorful Accent 4" w:uiPriority="52"/>
+    <w:lsdException w:name="Grid Table 1 Light Accent 5" w:uiPriority="46"/>
+    <w:lsdException w:name="Grid Table 2 Accent 5" w:uiPriority="47"/>
+    <w:lsdException w:name="Grid Table 3 Accent 5" w:uiPriority="48"/>
+    <w:lsdException w:name="Grid Table 4 Accent 5" w:uiPriority="49"/>
+    <w:lsdException w:name="Grid Table 5 Dark Accent 5" w:uiPriority="50"/>
+    <w:lsdException w:name="Grid Table 6 Colorful Accent 5" w:uiPriority="51"/>
+    <w:lsdException w:name="Grid Table 7 Colorful Accent 5" w:uiPriority="52"/>
+    <w:lsdException w:name="Grid Table 1 Light Accent 6" w:uiPriority="46"/>
+    <w:lsdException w:name="Grid Table 2 Accent 6" w:uiPriority="47"/>
+    <w:lsdException w:name="Grid Table 3 Accent 6" w:uiPriority="48"/>
+    <w:lsdException w:name="Grid Table 4 Accent 6" w:uiPriority="49"/>
+    <w:lsdException w:name="Grid Table 5 Dark Accent 6" w:uiPriority="50"/>
+    <w:lsdException w:name="Grid Table 6 Colorful Accent 6" w:uiPriority="51"/>
+    <w:lsdException w:name="Grid Table 7 Colorful Accent 6" w:uiPriority="52"/>
+    <w:lsdException w:name="List Table 1 Light" w:uiPriority="46"/>
+    <w:lsdException w:name="List Table 2" w:uiPriority="47"/>
+    <w:lsdException w:name="List Table 3" w:uiPriority="48"/>
+    <w:lsdException w:name="List Table 4" w:uiPriority="49"/>
+    <w:lsdException w:name="List Table 5 Dark" w:uiPriority="50"/>
+    <w:lsdException w:name="List Table 6 Colorful" w:uiPriority="51"/>
+    <w:lsdException w:name="List Table 7 Colorful" w:uiPriority="52"/>
+    <w:lsdException w:name="List Table 1 Light Accent 1" w:uiPriority="46"/>
+    <w:lsdException w:name="List Table 2 Accent 1" w:uiPriority="47"/>
+    <w:lsdException w:name="List Table 3 Accent 1" w:uiPriority="48"/>
+    <w:lsdException w:name="List Table 4 Accent 1" w:uiPriority="49"/>
+    <w:lsdException w:name="List Table 5 Dark Accent 1" w:uiPriority="50"/>
+    <w:lsdException w:name="List Table 6 Colorful Accent 1" w:uiPriority="51"/>
+    <w:lsdException w:name="List Table 7 Colorful Accent 1" w:uiPriority="52"/>
+    <w:lsdException w:name="List Table 1 Light Accent 2" w:uiPriority="46"/>
+    <w:lsdException w:name="List Table 2 Accent 2" w:uiPriority="47"/>
+    <w:lsdException w:name="List Table 3 Accent 2" w:uiPriority="48"/>
+    <w:lsdException w:name="List Table 4 Accent 2" w:uiPriority="49"/>
+    <w:lsdException w:name="List Table 5 Dark Accent 2" w:uiPriority="50"/>
+    <w:lsdException w:name="List Table 6 Colorful Accent 2" w:uiPriority="51"/>
+    <w:lsdException w:name="List Table 7 Colorful Accent 2" w:uiPriority="52"/>
+    <w:lsdException w:name="List Table 1 Light Accent 3" w:uiPriority="46"/>
+    <w:lsdException w:name="List Table 2 Accent 3" w:uiPriority="47"/>
+    <w:lsdException w:name="List Table 3 Accent 3" w:uiPriority="48"/>
+    <w:lsdException w:name="List Table 4 Accent 3" w:uiPriority="49"/>
+    <w:lsdException w:name="List Table 5 Dark Accent 3" w:uiPriority="50"/>
+    <w:lsdException w:name="List Table 6 Colorful Accent 3" w:uiPriority="51"/>
+    <w:lsdException w:name="List Table 7 Colorful Accent 3" w:uiPriority="52"/>
+    <w:lsdException w:name="List Table 1 Light Accent 4" w:uiPriority="46"/>
+    <w:lsdException w:name="List Table 2 Accent 4" w:uiPriority="47"/>
+    <w:lsdException w:name="List Table 3 Accent 4" w:uiPriority="48"/>
+    <w:lsdException w:name="List Table 4 Accent 4" w:uiPriority="49"/>
+    <w:lsdException w:name="List Table 5 Dark Accent 4" w:uiPriority="50"/>
+    <w:lsdException w:name="List Table 6 Colorful Accent 4" w:uiPriority="51"/>
+    <w:lsdException w:name="List Table 7 Colorful Accent 4" w:uiPriority="52"/>
+    <w:lsdException w:name="List Table 1 Light Accent 5" w:uiPriority="46"/>
+    <w:lsdException w:name="List Table 2 Accent 5" w:uiPriority="47"/>
+    <w:lsdException w:name="List Table 3 Accent 5" w:uiPriority="48"/>
+    <w:lsdException w:name="List Table 4 Accent 5" w:uiPriority="49"/>
+    <w:lsdException w:name="List Table 5 Dark Accent 5" w:uiPriority="50"/>
+    <w:lsdException w:name="List Table 6 Colorful Accent 5" w:uiPriority="51"/>
+    <w:lsdException w:name="List Table 7 Colorful Accent 5" w:uiPriority="52"/>
+    <w:lsdException w:name="List Table 1 Light Accent 6" w:uiPriority="46"/>
+    <w:lsdException w:name="List Table 2 Accent 6" w:uiPriority="47"/>
+    <w:lsdException w:name="List Table 3 Accent 6" w:uiPriority="48"/>
+    <w:lsdException w:name="List Table 4 Accent 6" w:uiPriority="49"/>
+    <w:lsdException w:name="List Table 5 Dark Accent 6" w:uiPriority="50"/>
+    <w:lsdException w:name="List Table 6 Colorful Accent 6" w:uiPriority="51"/>
+    <w:lsdException w:name="List Table 7 Colorful Accent 6" w:uiPriority="52"/>
   </w:latentStyles>
   <w:style w:type="paragraph" w:default="1" w:styleId="Normal">
     <w:name w:val="Normal"/>
@@ -3079,7 +3521,6 @@
     <w:basedOn w:val="TableNormal"/>
     <w:rsid w:val="004357D2"/>
     <w:tblPr>
-      <w:tblInd w:w="0" w:type="dxa"/>
       <w:tblBorders>
         <w:top w:val="single" w:sz="4" w:space="0" w:color="auto"/>
         <w:left w:val="single" w:sz="4" w:space="0" w:color="auto"/>
@@ -3088,12 +3529,6 @@
         <w:insideH w:val="single" w:sz="4" w:space="0" w:color="auto"/>
         <w:insideV w:val="single" w:sz="4" w:space="0" w:color="auto"/>
       </w:tblBorders>
-      <w:tblCellMar>
-        <w:top w:w="0" w:type="dxa"/>
-        <w:left w:w="108" w:type="dxa"/>
-        <w:bottom w:w="0" w:type="dxa"/>
-        <w:right w:w="108" w:type="dxa"/>
-      </w:tblCellMar>
     </w:tblPr>
   </w:style>
   <w:style w:type="character" w:styleId="PlaceholderText">
@@ -3104,663 +3539,6 @@
     <w:rsid w:val="0084744C"/>
     <w:rPr>
       <w:color w:val="808080"/>
-    </w:rPr>
-  </w:style>
-  <w:style w:type="paragraph" w:styleId="BalloonText">
-    <w:name w:val="Balloon Text"/>
-    <w:basedOn w:val="Normal"/>
-    <w:link w:val="BalloonTextChar"/>
-    <w:semiHidden/>
-    <w:unhideWhenUsed/>
-    <w:rsid w:val="00DC7FA0"/>
-    <w:pPr>
-      <w:spacing w:after="0"/>
-    </w:pPr>
-    <w:rPr>
-      <w:rFonts w:ascii="Tahoma" w:hAnsi="Tahoma" w:cs="Tahoma"/>
-      <w:sz w:val="16"/>
-      <w:szCs w:val="16"/>
-    </w:rPr>
-  </w:style>
-  <w:style w:type="character" w:customStyle="1" w:styleId="BalloonTextChar">
-    <w:name w:val="Balloon Text Char"/>
-    <w:basedOn w:val="DefaultParagraphFont"/>
-    <w:link w:val="BalloonText"/>
-    <w:semiHidden/>
-    <w:rsid w:val="00DC7FA0"/>
-    <w:rPr>
-      <w:rFonts w:ascii="Tahoma" w:hAnsi="Tahoma" w:cs="Tahoma"/>
-      <w:sz w:val="16"/>
-      <w:szCs w:val="16"/>
-    </w:rPr>
-  </w:style>
-</w:styles>
-</file>
-
-<file path=word/stylesWithEffects.xml><?xml version="1.0" encoding="utf-8"?>
-<w:styles xmlns:wpc="http://schemas.microsoft.com/office/word/2010/wordprocessingCanvas" xmlns:mc="http://schemas.openxmlformats.org/markup-compatibility/2006" xmlns:o="urn:schemas-microsoft-com:office:office" xmlns:r="http://schemas.openxmlformats.org/officeDocument/2006/relationships" xmlns:m="http://schemas.openxmlformats.org/officeDocument/2006/math" xmlns:v="urn:schemas-microsoft-com:vml" xmlns:wp14="http://schemas.microsoft.com/office/word/2010/wordprocessingDrawing" xmlns:wp="http://schemas.openxmlformats.org/drawingml/2006/wordprocessingDrawing" xmlns:w10="urn:schemas-microsoft-com:office:word" xmlns:w="http://schemas.openxmlformats.org/wordprocessingml/2006/main" xmlns:w14="http://schemas.microsoft.com/office/word/2010/wordml" xmlns:wpg="http://schemas.microsoft.com/office/word/2010/wordprocessingGroup" xmlns:wpi="http://schemas.microsoft.com/office/word/2010/wordprocessingInk" xmlns:wne="http://schemas.microsoft.com/office/word/2006/wordml" xmlns:wps="http://schemas.microsoft.com/office/word/2010/wordprocessingShape" mc:Ignorable="w14 wp14">
-  <w:docDefaults>
-    <w:rPrDefault>
-      <w:rPr>
-        <w:rFonts w:ascii="Times New Roman" w:eastAsia="Times New Roman" w:hAnsi="Times New Roman" w:cs="Times New Roman"/>
-        <w:lang w:val="en-US" w:eastAsia="en-US" w:bidi="ar-SA"/>
-      </w:rPr>
-    </w:rPrDefault>
-    <w:pPrDefault/>
-  </w:docDefaults>
-  <w:latentStyles w:defLockedState="0" w:defUIPriority="0" w:defSemiHidden="1" w:defUnhideWhenUsed="1" w:defQFormat="0" w:count="267">
-    <w:lsdException w:name="Normal" w:semiHidden="0" w:unhideWhenUsed="0" w:qFormat="1"/>
-    <w:lsdException w:name="heading 1" w:semiHidden="0" w:unhideWhenUsed="0" w:qFormat="1"/>
-    <w:lsdException w:name="heading 2" w:semiHidden="0" w:unhideWhenUsed="0" w:qFormat="1"/>
-    <w:lsdException w:name="heading 3" w:semiHidden="0" w:unhideWhenUsed="0" w:qFormat="1"/>
-    <w:lsdException w:name="heading 4" w:semiHidden="0" w:unhideWhenUsed="0" w:qFormat="1"/>
-    <w:lsdException w:name="heading 5" w:semiHidden="0" w:unhideWhenUsed="0" w:qFormat="1"/>
-    <w:lsdException w:name="heading 6" w:semiHidden="0" w:unhideWhenUsed="0" w:qFormat="1"/>
-    <w:lsdException w:name="heading 7" w:qFormat="1"/>
-    <w:lsdException w:name="heading 8" w:qFormat="1"/>
-    <w:lsdException w:name="heading 9" w:qFormat="1"/>
-    <w:lsdException w:name="caption" w:qFormat="1"/>
-    <w:lsdException w:name="List Number" w:semiHidden="0" w:unhideWhenUsed="0"/>
-    <w:lsdException w:name="List 4" w:semiHidden="0" w:unhideWhenUsed="0"/>
-    <w:lsdException w:name="List 5" w:semiHidden="0" w:unhideWhenUsed="0"/>
-    <w:lsdException w:name="Title" w:semiHidden="0" w:unhideWhenUsed="0" w:qFormat="1"/>
-    <w:lsdException w:name="Subtitle" w:semiHidden="0" w:unhideWhenUsed="0" w:qFormat="1"/>
-    <w:lsdException w:name="Salutation" w:semiHidden="0" w:unhideWhenUsed="0"/>
-    <w:lsdException w:name="Date" w:semiHidden="0" w:unhideWhenUsed="0"/>
-    <w:lsdException w:name="Body Text First Indent" w:semiHidden="0" w:unhideWhenUsed="0"/>
-    <w:lsdException w:name="Strong" w:semiHidden="0" w:uiPriority="22" w:unhideWhenUsed="0" w:qFormat="1"/>
-    <w:lsdException w:name="Emphasis" w:semiHidden="0" w:unhideWhenUsed="0" w:qFormat="1"/>
-    <w:lsdException w:name="Table Grid" w:semiHidden="0" w:unhideWhenUsed="0"/>
-    <w:lsdException w:name="Placeholder Text" w:uiPriority="99" w:unhideWhenUsed="0"/>
-    <w:lsdException w:name="No Spacing" w:semiHidden="0" w:uiPriority="1" w:unhideWhenUsed="0" w:qFormat="1"/>
-    <w:lsdException w:name="Light Shading" w:semiHidden="0" w:uiPriority="60" w:unhideWhenUsed="0"/>
-    <w:lsdException w:name="Light List" w:semiHidden="0" w:uiPriority="61" w:unhideWhenUsed="0"/>
-    <w:lsdException w:name="Light Grid" w:semiHidden="0" w:uiPriority="62" w:unhideWhenUsed="0"/>
-    <w:lsdException w:name="Medium Shading 1" w:semiHidden="0" w:uiPriority="63" w:unhideWhenUsed="0"/>
-    <w:lsdException w:name="Medium Shading 2" w:semiHidden="0" w:uiPriority="64" w:unhideWhenUsed="0"/>
-    <w:lsdException w:name="Medium List 1" w:semiHidden="0" w:uiPriority="65" w:unhideWhenUsed="0"/>
-    <w:lsdException w:name="Medium List 2" w:semiHidden="0" w:uiPriority="66" w:unhideWhenUsed="0"/>
-    <w:lsdException w:name="Medium Grid 1" w:semiHidden="0" w:uiPriority="67" w:unhideWhenUsed="0"/>
-    <w:lsdException w:name="Medium Grid 2" w:semiHidden="0" w:uiPriority="68" w:unhideWhenUsed="0"/>
-    <w:lsdException w:name="Medium Grid 3" w:semiHidden="0" w:uiPriority="69" w:unhideWhenUsed="0"/>
-    <w:lsdException w:name="Dark List" w:semiHidden="0" w:uiPriority="70" w:unhideWhenUsed="0"/>
-    <w:lsdException w:name="Colorful Shading" w:semiHidden="0" w:uiPriority="71" w:unhideWhenUsed="0"/>
-    <w:lsdException w:name="Colorful List" w:semiHidden="0" w:uiPriority="72" w:unhideWhenUsed="0"/>
-    <w:lsdException w:name="Colorful Grid" w:semiHidden="0" w:uiPriority="73" w:unhideWhenUsed="0"/>
-    <w:lsdException w:name="Light Shading Accent 1" w:semiHidden="0" w:uiPriority="60" w:unhideWhenUsed="0"/>
-    <w:lsdException w:name="Light List Accent 1" w:semiHidden="0" w:uiPriority="61" w:unhideWhenUsed="0"/>
-    <w:lsdException w:name="Light Grid Accent 1" w:semiHidden="0" w:uiPriority="62" w:unhideWhenUsed="0"/>
-    <w:lsdException w:name="Medium Shading 1 Accent 1" w:semiHidden="0" w:uiPriority="63" w:unhideWhenUsed="0"/>
-    <w:lsdException w:name="Medium Shading 2 Accent 1" w:semiHidden="0" w:uiPriority="64" w:unhideWhenUsed="0"/>
-    <w:lsdException w:name="Medium List 1 Accent 1" w:semiHidden="0" w:uiPriority="65" w:unhideWhenUsed="0"/>
-    <w:lsdException w:name="Revision" w:uiPriority="99" w:unhideWhenUsed="0"/>
-    <w:lsdException w:name="List Paragraph" w:semiHidden="0" w:uiPriority="34" w:unhideWhenUsed="0" w:qFormat="1"/>
-    <w:lsdException w:name="Quote" w:semiHidden="0" w:uiPriority="29" w:unhideWhenUsed="0" w:qFormat="1"/>
-    <w:lsdException w:name="Intense Quote" w:semiHidden="0" w:uiPriority="30" w:unhideWhenUsed="0" w:qFormat="1"/>
-    <w:lsdException w:name="Medium List 2 Accent 1" w:semiHidden="0" w:uiPriority="66" w:unhideWhenUsed="0"/>
-    <w:lsdException w:name="Medium Grid 1 Accent 1" w:semiHidden="0" w:uiPriority="67" w:unhideWhenUsed="0"/>
-    <w:lsdException w:name="Medium Grid 2 Accent 1" w:semiHidden="0" w:uiPriority="68" w:unhideWhenUsed="0"/>
-    <w:lsdException w:name="Medium Grid 3 Accent 1" w:semiHidden="0" w:uiPriority="69" w:unhideWhenUsed="0"/>
-    <w:lsdException w:name="Dark List Accent 1" w:semiHidden="0" w:uiPriority="70" w:unhideWhenUsed="0"/>
-    <w:lsdException w:name="Colorful Shading Accent 1" w:semiHidden="0" w:uiPriority="71" w:unhideWhenUsed="0"/>
-    <w:lsdException w:name="Colorful List Accent 1" w:semiHidden="0" w:uiPriority="72" w:unhideWhenUsed="0"/>
-    <w:lsdException w:name="Colorful Grid Accent 1" w:semiHidden="0" w:uiPriority="73" w:unhideWhenUsed="0"/>
-    <w:lsdException w:name="Light Shading Accent 2" w:semiHidden="0" w:uiPriority="60" w:unhideWhenUsed="0"/>
-    <w:lsdException w:name="Light List Accent 2" w:semiHidden="0" w:uiPriority="61" w:unhideWhenUsed="0"/>
-    <w:lsdException w:name="Light Grid Accent 2" w:semiHidden="0" w:uiPriority="62" w:unhideWhenUsed="0"/>
-    <w:lsdException w:name="Medium Shading 1 Accent 2" w:semiHidden="0" w:uiPriority="63" w:unhideWhenUsed="0"/>
-    <w:lsdException w:name="Medium Shading 2 Accent 2" w:semiHidden="0" w:uiPriority="64" w:unhideWhenUsed="0"/>
-    <w:lsdException w:name="Medium List 1 Accent 2" w:semiHidden="0" w:uiPriority="65" w:unhideWhenUsed="0"/>
-    <w:lsdException w:name="Medium List 2 Accent 2" w:semiHidden="0" w:uiPriority="66" w:unhideWhenUsed="0"/>
-    <w:lsdException w:name="Medium Grid 1 Accent 2" w:semiHidden="0" w:uiPriority="67" w:unhideWhenUsed="0"/>
-    <w:lsdException w:name="Medium Grid 2 Accent 2" w:semiHidden="0" w:uiPriority="68" w:unhideWhenUsed="0"/>
-    <w:lsdException w:name="Medium Grid 3 Accent 2" w:semiHidden="0" w:uiPriority="69" w:unhideWhenUsed="0"/>
-    <w:lsdException w:name="Dark List Accent 2" w:semiHidden="0" w:uiPriority="70" w:unhideWhenUsed="0"/>
-    <w:lsdException w:name="Colorful Shading Accent 2" w:semiHidden="0" w:uiPriority="71" w:unhideWhenUsed="0"/>
-    <w:lsdException w:name="Colorful List Accent 2" w:semiHidden="0" w:uiPriority="72" w:unhideWhenUsed="0"/>
-    <w:lsdException w:name="Colorful Grid Accent 2" w:semiHidden="0" w:uiPriority="73" w:unhideWhenUsed="0"/>
-    <w:lsdException w:name="Light Shading Accent 3" w:semiHidden="0" w:uiPriority="60" w:unhideWhenUsed="0"/>
-    <w:lsdException w:name="Light List Accent 3" w:semiHidden="0" w:uiPriority="61" w:unhideWhenUsed="0"/>
-    <w:lsdException w:name="Light Grid Accent 3" w:semiHidden="0" w:uiPriority="62" w:unhideWhenUsed="0"/>
-    <w:lsdException w:name="Medium Shading 1 Accent 3" w:semiHidden="0" w:uiPriority="63" w:unhideWhenUsed="0"/>
-    <w:lsdException w:name="Medium Shading 2 Accent 3" w:semiHidden="0" w:uiPriority="64" w:unhideWhenUsed="0"/>
-    <w:lsdException w:name="Medium List 1 Accent 3" w:semiHidden="0" w:uiPriority="65" w:unhideWhenUsed="0"/>
-    <w:lsdException w:name="Medium List 2 Accent 3" w:semiHidden="0" w:uiPriority="66" w:unhideWhenUsed="0"/>
-    <w:lsdException w:name="Medium Grid 1 Accent 3" w:semiHidden="0" w:uiPriority="67" w:unhideWhenUsed="0"/>
-    <w:lsdException w:name="Medium Grid 2 Accent 3" w:semiHidden="0" w:uiPriority="68" w:unhideWhenUsed="0"/>
-    <w:lsdException w:name="Medium Grid 3 Accent 3" w:semiHidden="0" w:uiPriority="69" w:unhideWhenUsed="0"/>
-    <w:lsdException w:name="Dark List Accent 3" w:semiHidden="0" w:uiPriority="70" w:unhideWhenUsed="0"/>
-    <w:lsdException w:name="Colorful Shading Accent 3" w:semiHidden="0" w:uiPriority="71" w:unhideWhenUsed="0"/>
-    <w:lsdException w:name="Colorful List Accent 3" w:semiHidden="0" w:uiPriority="72" w:unhideWhenUsed="0"/>
-    <w:lsdException w:name="Colorful Grid Accent 3" w:semiHidden="0" w:uiPriority="73" w:unhideWhenUsed="0"/>
-    <w:lsdException w:name="Light Shading Accent 4" w:semiHidden="0" w:uiPriority="60" w:unhideWhenUsed="0"/>
-    <w:lsdException w:name="Light List Accent 4" w:semiHidden="0" w:uiPriority="61" w:unhideWhenUsed="0"/>
-    <w:lsdException w:name="Light Grid Accent 4" w:semiHidden="0" w:uiPriority="62" w:unhideWhenUsed="0"/>
-    <w:lsdException w:name="Medium Shading 1 Accent 4" w:semiHidden="0" w:uiPriority="63" w:unhideWhenUsed="0"/>
-    <w:lsdException w:name="Medium Shading 2 Accent 4" w:semiHidden="0" w:uiPriority="64" w:unhideWhenUsed="0"/>
-    <w:lsdException w:name="Medium List 1 Accent 4" w:semiHidden="0" w:uiPriority="65" w:unhideWhenUsed="0"/>
-    <w:lsdException w:name="Medium List 2 Accent 4" w:semiHidden="0" w:uiPriority="66" w:unhideWhenUsed="0"/>
-    <w:lsdException w:name="Medium Grid 1 Accent 4" w:semiHidden="0" w:uiPriority="67" w:unhideWhenUsed="0"/>
-    <w:lsdException w:name="Medium Grid 2 Accent 4" w:semiHidden="0" w:uiPriority="68" w:unhideWhenUsed="0"/>
-    <w:lsdException w:name="Medium Grid 3 Accent 4" w:semiHidden="0" w:uiPriority="69" w:unhideWhenUsed="0"/>
-    <w:lsdException w:name="Dark List Accent 4" w:semiHidden="0" w:uiPriority="70" w:unhideWhenUsed="0"/>
-    <w:lsdException w:name="Colorful Shading Accent 4" w:semiHidden="0" w:uiPriority="71" w:unhideWhenUsed="0"/>
-    <w:lsdException w:name="Colorful List Accent 4" w:semiHidden="0" w:uiPriority="72" w:unhideWhenUsed="0"/>
-    <w:lsdException w:name="Colorful Grid Accent 4" w:semiHidden="0" w:uiPriority="73" w:unhideWhenUsed="0"/>
-    <w:lsdException w:name="Light Shading Accent 5" w:semiHidden="0" w:uiPriority="60" w:unhideWhenUsed="0"/>
-    <w:lsdException w:name="Light List Accent 5" w:semiHidden="0" w:uiPriority="61" w:unhideWhenUsed="0"/>
-    <w:lsdException w:name="Light Grid Accent 5" w:semiHidden="0" w:uiPriority="62" w:unhideWhenUsed="0"/>
-    <w:lsdException w:name="Medium Shading 1 Accent 5" w:semiHidden="0" w:uiPriority="63" w:unhideWhenUsed="0"/>
-    <w:lsdException w:name="Medium Shading 2 Accent 5" w:semiHidden="0" w:uiPriority="64" w:unhideWhenUsed="0"/>
-    <w:lsdException w:name="Medium List 1 Accent 5" w:semiHidden="0" w:uiPriority="65" w:unhideWhenUsed="0"/>
-    <w:lsdException w:name="Medium List 2 Accent 5" w:semiHidden="0" w:uiPriority="66" w:unhideWhenUsed="0"/>
-    <w:lsdException w:name="Medium Grid 1 Accent 5" w:semiHidden="0" w:uiPriority="67" w:unhideWhenUsed="0"/>
-    <w:lsdException w:name="Medium Grid 2 Accent 5" w:semiHidden="0" w:uiPriority="68" w:unhideWhenUsed="0"/>
-    <w:lsdException w:name="Medium Grid 3 Accent 5" w:semiHidden="0" w:uiPriority="69" w:unhideWhenUsed="0"/>
-    <w:lsdException w:name="Dark List Accent 5" w:semiHidden="0" w:uiPriority="70" w:unhideWhenUsed="0"/>
-    <w:lsdException w:name="Colorful Shading Accent 5" w:semiHidden="0" w:uiPriority="71" w:unhideWhenUsed="0"/>
-    <w:lsdException w:name="Colorful List Accent 5" w:semiHidden="0" w:uiPriority="72" w:unhideWhenUsed="0"/>
-    <w:lsdException w:name="Colorful Grid Accent 5" w:semiHidden="0" w:uiPriority="73" w:unhideWhenUsed="0"/>
-    <w:lsdException w:name="Light Shading Accent 6" w:semiHidden="0" w:uiPriority="60" w:unhideWhenUsed="0"/>
-    <w:lsdException w:name="Light List Accent 6" w:semiHidden="0" w:uiPriority="61" w:unhideWhenUsed="0"/>
-    <w:lsdException w:name="Light Grid Accent 6" w:semiHidden="0" w:uiPriority="62" w:unhideWhenUsed="0"/>
-    <w:lsdException w:name="Medium Shading 1 Accent 6" w:semiHidden="0" w:uiPriority="63" w:unhideWhenUsed="0"/>
-    <w:lsdException w:name="Medium Shading 2 Accent 6" w:semiHidden="0" w:uiPriority="64" w:unhideWhenUsed="0"/>
-    <w:lsdException w:name="Medium List 1 Accent 6" w:semiHidden="0" w:uiPriority="65" w:unhideWhenUsed="0"/>
-    <w:lsdException w:name="Medium List 2 Accent 6" w:semiHidden="0" w:uiPriority="66" w:unhideWhenUsed="0"/>
-    <w:lsdException w:name="Medium Grid 1 Accent 6" w:semiHidden="0" w:uiPriority="67" w:unhideWhenUsed="0"/>
-    <w:lsdException w:name="Medium Grid 2 Accent 6" w:semiHidden="0" w:uiPriority="68" w:unhideWhenUsed="0"/>
-    <w:lsdException w:name="Medium Grid 3 Accent 6" w:semiHidden="0" w:uiPriority="69" w:unhideWhenUsed="0"/>
-    <w:lsdException w:name="Dark List Accent 6" w:semiHidden="0" w:uiPriority="70" w:unhideWhenUsed="0"/>
-    <w:lsdException w:name="Colorful Shading Accent 6" w:semiHidden="0" w:uiPriority="71" w:unhideWhenUsed="0"/>
-    <w:lsdException w:name="Colorful List Accent 6" w:semiHidden="0" w:uiPriority="72" w:unhideWhenUsed="0"/>
-    <w:lsdException w:name="Colorful Grid Accent 6" w:semiHidden="0" w:uiPriority="73" w:unhideWhenUsed="0"/>
-    <w:lsdException w:name="Subtle Emphasis" w:semiHidden="0" w:uiPriority="19" w:unhideWhenUsed="0" w:qFormat="1"/>
-    <w:lsdException w:name="Intense Emphasis" w:semiHidden="0" w:uiPriority="21" w:unhideWhenUsed="0" w:qFormat="1"/>
-    <w:lsdException w:name="Subtle Reference" w:semiHidden="0" w:uiPriority="31" w:unhideWhenUsed="0" w:qFormat="1"/>
-    <w:lsdException w:name="Intense Reference" w:semiHidden="0" w:uiPriority="32" w:unhideWhenUsed="0" w:qFormat="1"/>
-    <w:lsdException w:name="Book Title" w:semiHidden="0" w:uiPriority="33" w:unhideWhenUsed="0" w:qFormat="1"/>
-    <w:lsdException w:name="Bibliography" w:uiPriority="37"/>
-    <w:lsdException w:name="TOC Heading" w:uiPriority="39" w:qFormat="1"/>
-  </w:latentStyles>
-  <w:style w:type="paragraph" w:default="1" w:styleId="Normal">
-    <w:name w:val="Normal"/>
-    <w:qFormat/>
-    <w:pPr>
-      <w:spacing w:after="80"/>
-      <w:jc w:val="both"/>
-    </w:pPr>
-    <w:rPr>
-      <w:sz w:val="18"/>
-    </w:rPr>
-  </w:style>
-  <w:style w:type="paragraph" w:styleId="Heading1">
-    <w:name w:val="heading 1"/>
-    <w:basedOn w:val="Normal"/>
-    <w:next w:val="Normal"/>
-    <w:qFormat/>
-    <w:pPr>
-      <w:keepNext/>
-      <w:numPr>
-        <w:numId w:val="1"/>
-      </w:numPr>
-      <w:spacing w:before="40" w:after="0"/>
-      <w:jc w:val="left"/>
-      <w:outlineLvl w:val="0"/>
-    </w:pPr>
-    <w:rPr>
-      <w:b/>
-      <w:kern w:val="28"/>
-      <w:sz w:val="24"/>
-    </w:rPr>
-  </w:style>
-  <w:style w:type="paragraph" w:styleId="Heading2">
-    <w:name w:val="heading 2"/>
-    <w:basedOn w:val="Heading1"/>
-    <w:next w:val="Normal"/>
-    <w:qFormat/>
-    <w:pPr>
-      <w:numPr>
-        <w:ilvl w:val="1"/>
-      </w:numPr>
-      <w:outlineLvl w:val="1"/>
-    </w:pPr>
-  </w:style>
-  <w:style w:type="paragraph" w:styleId="Heading3">
-    <w:name w:val="heading 3"/>
-    <w:basedOn w:val="Heading2"/>
-    <w:next w:val="Normal"/>
-    <w:qFormat/>
-    <w:pPr>
-      <w:numPr>
-        <w:ilvl w:val="2"/>
-      </w:numPr>
-      <w:outlineLvl w:val="2"/>
-    </w:pPr>
-    <w:rPr>
-      <w:b w:val="0"/>
-      <w:i/>
-      <w:sz w:val="22"/>
-    </w:rPr>
-  </w:style>
-  <w:style w:type="paragraph" w:styleId="Heading4">
-    <w:name w:val="heading 4"/>
-    <w:basedOn w:val="Heading3"/>
-    <w:next w:val="Normal"/>
-    <w:qFormat/>
-    <w:pPr>
-      <w:numPr>
-        <w:ilvl w:val="3"/>
-      </w:numPr>
-      <w:outlineLvl w:val="3"/>
-    </w:pPr>
-  </w:style>
-  <w:style w:type="paragraph" w:styleId="Heading5">
-    <w:name w:val="heading 5"/>
-    <w:basedOn w:val="ListNumber3"/>
-    <w:next w:val="Normal"/>
-    <w:qFormat/>
-    <w:pPr>
-      <w:numPr>
-        <w:ilvl w:val="4"/>
-        <w:numId w:val="1"/>
-      </w:numPr>
-      <w:spacing w:before="40" w:after="0"/>
-      <w:ind w:left="0" w:firstLine="0"/>
-      <w:jc w:val="left"/>
-      <w:outlineLvl w:val="4"/>
-    </w:pPr>
-    <w:rPr>
-      <w:i/>
-      <w:sz w:val="22"/>
-    </w:rPr>
-  </w:style>
-  <w:style w:type="paragraph" w:styleId="Heading6">
-    <w:name w:val="heading 6"/>
-    <w:basedOn w:val="Normal"/>
-    <w:next w:val="Normal"/>
-    <w:qFormat/>
-    <w:pPr>
-      <w:numPr>
-        <w:ilvl w:val="5"/>
-        <w:numId w:val="1"/>
-      </w:numPr>
-      <w:spacing w:before="240" w:after="60"/>
-      <w:outlineLvl w:val="5"/>
-    </w:pPr>
-    <w:rPr>
-      <w:rFonts w:ascii="Arial" w:hAnsi="Arial"/>
-      <w:i/>
-      <w:sz w:val="22"/>
-    </w:rPr>
-  </w:style>
-  <w:style w:type="paragraph" w:styleId="Heading7">
-    <w:name w:val="heading 7"/>
-    <w:basedOn w:val="Normal"/>
-    <w:next w:val="Normal"/>
-    <w:qFormat/>
-    <w:pPr>
-      <w:numPr>
-        <w:ilvl w:val="6"/>
-        <w:numId w:val="1"/>
-      </w:numPr>
-      <w:spacing w:before="240" w:after="60"/>
-      <w:outlineLvl w:val="6"/>
-    </w:pPr>
-    <w:rPr>
-      <w:rFonts w:ascii="Arial" w:hAnsi="Arial"/>
-    </w:rPr>
-  </w:style>
-  <w:style w:type="paragraph" w:styleId="Heading8">
-    <w:name w:val="heading 8"/>
-    <w:basedOn w:val="Normal"/>
-    <w:next w:val="Normal"/>
-    <w:qFormat/>
-    <w:pPr>
-      <w:numPr>
-        <w:ilvl w:val="7"/>
-        <w:numId w:val="1"/>
-      </w:numPr>
-      <w:spacing w:before="240" w:after="60"/>
-      <w:outlineLvl w:val="7"/>
-    </w:pPr>
-    <w:rPr>
-      <w:rFonts w:ascii="Arial" w:hAnsi="Arial"/>
-      <w:i/>
-    </w:rPr>
-  </w:style>
-  <w:style w:type="paragraph" w:styleId="Heading9">
-    <w:name w:val="heading 9"/>
-    <w:basedOn w:val="Normal"/>
-    <w:next w:val="Normal"/>
-    <w:qFormat/>
-    <w:pPr>
-      <w:numPr>
-        <w:ilvl w:val="8"/>
-        <w:numId w:val="1"/>
-      </w:numPr>
-      <w:spacing w:before="240" w:after="60"/>
-      <w:outlineLvl w:val="8"/>
-    </w:pPr>
-    <w:rPr>
-      <w:rFonts w:ascii="Arial" w:hAnsi="Arial"/>
-      <w:i/>
-    </w:rPr>
-  </w:style>
-  <w:style w:type="character" w:default="1" w:styleId="DefaultParagraphFont">
-    <w:name w:val="Default Paragraph Font"/>
-    <w:uiPriority w:val="1"/>
-    <w:semiHidden/>
-    <w:unhideWhenUsed/>
-  </w:style>
-  <w:style w:type="table" w:default="1" w:styleId="TableNormal">
-    <w:name w:val="Normal Table"/>
-    <w:uiPriority w:val="99"/>
-    <w:semiHidden/>
-    <w:unhideWhenUsed/>
-    <w:tblPr>
-      <w:tblInd w:w="0" w:type="dxa"/>
-      <w:tblCellMar>
-        <w:top w:w="0" w:type="dxa"/>
-        <w:left w:w="108" w:type="dxa"/>
-        <w:bottom w:w="0" w:type="dxa"/>
-        <w:right w:w="108" w:type="dxa"/>
-      </w:tblCellMar>
-    </w:tblPr>
-  </w:style>
-  <w:style w:type="numbering" w:default="1" w:styleId="NoList">
-    <w:name w:val="No List"/>
-    <w:uiPriority w:val="99"/>
-    <w:semiHidden/>
-    <w:unhideWhenUsed/>
-  </w:style>
-  <w:style w:type="character" w:styleId="FootnoteReference">
-    <w:name w:val="footnote reference"/>
-    <w:semiHidden/>
-    <w:rPr>
-      <w:rFonts w:ascii="Times New Roman" w:hAnsi="Times New Roman"/>
-      <w:sz w:val="18"/>
-      <w:vertAlign w:val="superscript"/>
-    </w:rPr>
-  </w:style>
-  <w:style w:type="paragraph" w:customStyle="1" w:styleId="Author">
-    <w:name w:val="Author"/>
-    <w:basedOn w:val="Normal"/>
-    <w:pPr>
-      <w:jc w:val="center"/>
-    </w:pPr>
-    <w:rPr>
-      <w:rFonts w:ascii="Helvetica" w:hAnsi="Helvetica"/>
-      <w:sz w:val="24"/>
-    </w:rPr>
-  </w:style>
-  <w:style w:type="paragraph" w:customStyle="1" w:styleId="Paper-Title">
-    <w:name w:val="Paper-Title"/>
-    <w:basedOn w:val="Normal"/>
-    <w:pPr>
-      <w:spacing w:after="120"/>
-      <w:jc w:val="center"/>
-    </w:pPr>
-    <w:rPr>
-      <w:rFonts w:ascii="Helvetica" w:hAnsi="Helvetica"/>
-      <w:b/>
-      <w:sz w:val="36"/>
-    </w:rPr>
-  </w:style>
-  <w:style w:type="paragraph" w:customStyle="1" w:styleId="Affiliations">
-    <w:name w:val="Affiliations"/>
-    <w:basedOn w:val="Normal"/>
-    <w:rsid w:val="00F5619A"/>
-    <w:pPr>
-      <w:spacing w:after="0"/>
-      <w:jc w:val="center"/>
-    </w:pPr>
-    <w:rPr>
-      <w:rFonts w:ascii="Helvetica" w:hAnsi="Helvetica"/>
-      <w:sz w:val="20"/>
-    </w:rPr>
-  </w:style>
-  <w:style w:type="paragraph" w:styleId="FootnoteText">
-    <w:name w:val="footnote text"/>
-    <w:basedOn w:val="Normal"/>
-    <w:semiHidden/>
-    <w:pPr>
-      <w:ind w:left="144" w:hanging="144"/>
-    </w:pPr>
-  </w:style>
-  <w:style w:type="paragraph" w:customStyle="1" w:styleId="Bullet">
-    <w:name w:val="Bullet"/>
-    <w:basedOn w:val="Normal"/>
-    <w:pPr>
-      <w:ind w:left="144" w:hanging="144"/>
-    </w:pPr>
-  </w:style>
-  <w:style w:type="paragraph" w:styleId="Footer">
-    <w:name w:val="footer"/>
-    <w:basedOn w:val="Normal"/>
-    <w:pPr>
-      <w:tabs>
-        <w:tab w:val="center" w:pos="4320"/>
-        <w:tab w:val="right" w:pos="8640"/>
-      </w:tabs>
-    </w:pPr>
-  </w:style>
-  <w:style w:type="paragraph" w:customStyle="1" w:styleId="E-Mail">
-    <w:name w:val="E-Mail"/>
-    <w:basedOn w:val="Author"/>
-    <w:pPr>
-      <w:spacing w:after="60"/>
-    </w:pPr>
-  </w:style>
-  <w:style w:type="paragraph" w:customStyle="1" w:styleId="Abstract">
-    <w:name w:val="Abstract"/>
-    <w:basedOn w:val="Heading1"/>
-    <w:pPr>
-      <w:numPr>
-        <w:numId w:val="0"/>
-      </w:numPr>
-      <w:spacing w:before="0" w:after="120"/>
-      <w:jc w:val="both"/>
-      <w:outlineLvl w:val="9"/>
-    </w:pPr>
-    <w:rPr>
-      <w:b w:val="0"/>
-      <w:sz w:val="18"/>
-    </w:rPr>
-  </w:style>
-  <w:style w:type="paragraph" w:styleId="ListNumber3">
-    <w:name w:val="List Number 3"/>
-    <w:basedOn w:val="Normal"/>
-    <w:pPr>
-      <w:ind w:left="1080" w:hanging="360"/>
-    </w:pPr>
-  </w:style>
-  <w:style w:type="paragraph" w:customStyle="1" w:styleId="Captions">
-    <w:name w:val="Captions"/>
-    <w:basedOn w:val="Normal"/>
-    <w:pPr>
-      <w:framePr w:w="4680" w:h="2160" w:hRule="exact" w:hSpace="187" w:wrap="around" w:hAnchor="text" w:yAlign="bottom" w:anchorLock="1"/>
-      <w:jc w:val="center"/>
-    </w:pPr>
-    <w:rPr>
-      <w:b/>
-    </w:rPr>
-  </w:style>
-  <w:style w:type="paragraph" w:customStyle="1" w:styleId="References">
-    <w:name w:val="References"/>
-    <w:basedOn w:val="Normal"/>
-    <w:pPr>
-      <w:numPr>
-        <w:numId w:val="2"/>
-      </w:numPr>
-      <w:jc w:val="left"/>
-    </w:pPr>
-  </w:style>
-  <w:style w:type="character" w:styleId="PageNumber">
-    <w:name w:val="page number"/>
-    <w:basedOn w:val="DefaultParagraphFont"/>
-  </w:style>
-  <w:style w:type="paragraph" w:styleId="BodyTextIndent">
-    <w:name w:val="Body Text Indent"/>
-    <w:basedOn w:val="Normal"/>
-    <w:pPr>
-      <w:spacing w:after="0"/>
-      <w:ind w:firstLine="360"/>
-    </w:pPr>
-  </w:style>
-  <w:style w:type="paragraph" w:styleId="DocumentMap">
-    <w:name w:val="Document Map"/>
-    <w:basedOn w:val="Normal"/>
-    <w:semiHidden/>
-    <w:pPr>
-      <w:shd w:val="clear" w:color="auto" w:fill="000080"/>
-    </w:pPr>
-    <w:rPr>
-      <w:rFonts w:ascii="Tahoma" w:hAnsi="Tahoma" w:cs="Tahoma"/>
-    </w:rPr>
-  </w:style>
-  <w:style w:type="paragraph" w:styleId="Caption">
-    <w:name w:val="caption"/>
-    <w:basedOn w:val="Normal"/>
-    <w:next w:val="Normal"/>
-    <w:qFormat/>
-    <w:pPr>
-      <w:jc w:val="center"/>
-    </w:pPr>
-    <w:rPr>
-      <w:rFonts w:cs="Miriam"/>
-      <w:b/>
-      <w:bCs/>
-      <w:szCs w:val="18"/>
-      <w:lang w:eastAsia="en-AU"/>
-    </w:rPr>
-  </w:style>
-  <w:style w:type="paragraph" w:styleId="BodyText">
-    <w:name w:val="Body Text"/>
-    <w:basedOn w:val="Normal"/>
-    <w:pPr>
-      <w:framePr w:w="4680" w:h="2112" w:hRule="exact" w:hSpace="187" w:wrap="around" w:vAnchor="page" w:hAnchor="page" w:x="1155" w:y="12245" w:anchorLock="1"/>
-      <w:spacing w:after="0"/>
-    </w:pPr>
-    <w:rPr>
-      <w:sz w:val="16"/>
-    </w:rPr>
-  </w:style>
-  <w:style w:type="character" w:styleId="Hyperlink">
-    <w:name w:val="Hyperlink"/>
-    <w:rPr>
-      <w:color w:val="0000FF"/>
-      <w:u w:val="single"/>
-    </w:rPr>
-  </w:style>
-  <w:style w:type="paragraph" w:styleId="Header">
-    <w:name w:val="header"/>
-    <w:basedOn w:val="Normal"/>
-    <w:pPr>
-      <w:tabs>
-        <w:tab w:val="center" w:pos="4320"/>
-        <w:tab w:val="right" w:pos="8640"/>
-      </w:tabs>
-    </w:pPr>
-  </w:style>
-  <w:style w:type="character" w:styleId="FollowedHyperlink">
-    <w:name w:val="FollowedHyperlink"/>
-    <w:rsid w:val="0062758A"/>
-    <w:rPr>
-      <w:color w:val="800080"/>
-      <w:u w:val="single"/>
-    </w:rPr>
-  </w:style>
-  <w:style w:type="character" w:styleId="Strong">
-    <w:name w:val="Strong"/>
-    <w:uiPriority w:val="22"/>
-    <w:qFormat/>
-    <w:rsid w:val="00B606DF"/>
-    <w:rPr>
-      <w:rFonts w:cs="Times New Roman"/>
-      <w:b/>
-      <w:bCs/>
-    </w:rPr>
-  </w:style>
-  <w:style w:type="paragraph" w:styleId="ListParagraph">
-    <w:name w:val="List Paragraph"/>
-    <w:basedOn w:val="Normal"/>
-    <w:uiPriority w:val="34"/>
-    <w:qFormat/>
-    <w:rsid w:val="00235501"/>
-    <w:pPr>
-      <w:ind w:left="720"/>
-      <w:contextualSpacing/>
-    </w:pPr>
-  </w:style>
-  <w:style w:type="character" w:customStyle="1" w:styleId="apple-converted-space">
-    <w:name w:val="apple-converted-space"/>
-    <w:basedOn w:val="DefaultParagraphFont"/>
-    <w:rsid w:val="009C55BD"/>
-  </w:style>
-  <w:style w:type="character" w:customStyle="1" w:styleId="mujava">
-    <w:name w:val="mujava"/>
-    <w:basedOn w:val="DefaultParagraphFont"/>
-    <w:rsid w:val="009C55BD"/>
-  </w:style>
-  <w:style w:type="table" w:styleId="TableGrid">
-    <w:name w:val="Table Grid"/>
-    <w:basedOn w:val="TableNormal"/>
-    <w:rsid w:val="004357D2"/>
-    <w:tblPr>
-      <w:tblInd w:w="0" w:type="dxa"/>
-      <w:tblBorders>
-        <w:top w:val="single" w:sz="4" w:space="0" w:color="auto"/>
-        <w:left w:val="single" w:sz="4" w:space="0" w:color="auto"/>
-        <w:bottom w:val="single" w:sz="4" w:space="0" w:color="auto"/>
-        <w:right w:val="single" w:sz="4" w:space="0" w:color="auto"/>
-        <w:insideH w:val="single" w:sz="4" w:space="0" w:color="auto"/>
-        <w:insideV w:val="single" w:sz="4" w:space="0" w:color="auto"/>
-      </w:tblBorders>
-      <w:tblCellMar>
-        <w:top w:w="0" w:type="dxa"/>
-        <w:left w:w="108" w:type="dxa"/>
-        <w:bottom w:w="0" w:type="dxa"/>
-        <w:right w:w="108" w:type="dxa"/>
-      </w:tblCellMar>
-    </w:tblPr>
-  </w:style>
-  <w:style w:type="character" w:styleId="PlaceholderText">
-    <w:name w:val="Placeholder Text"/>
-    <w:basedOn w:val="DefaultParagraphFont"/>
-    <w:uiPriority w:val="99"/>
-    <w:semiHidden/>
-    <w:rsid w:val="0084744C"/>
-    <w:rPr>
-      <w:color w:val="808080"/>
-    </w:rPr>
-  </w:style>
-  <w:style w:type="paragraph" w:styleId="BalloonText">
-    <w:name w:val="Balloon Text"/>
-    <w:basedOn w:val="Normal"/>
-    <w:link w:val="BalloonTextChar"/>
-    <w:semiHidden/>
-    <w:unhideWhenUsed/>
-    <w:rsid w:val="00DC7FA0"/>
-    <w:pPr>
-      <w:spacing w:after="0"/>
-    </w:pPr>
-    <w:rPr>
-      <w:rFonts w:ascii="Tahoma" w:hAnsi="Tahoma" w:cs="Tahoma"/>
-      <w:sz w:val="16"/>
-      <w:szCs w:val="16"/>
-    </w:rPr>
-  </w:style>
-  <w:style w:type="character" w:customStyle="1" w:styleId="BalloonTextChar">
-    <w:name w:val="Balloon Text Char"/>
-    <w:basedOn w:val="DefaultParagraphFont"/>
-    <w:link w:val="BalloonText"/>
-    <w:semiHidden/>
-    <w:rsid w:val="00DC7FA0"/>
-    <w:rPr>
-      <w:rFonts w:ascii="Tahoma" w:hAnsi="Tahoma" w:cs="Tahoma"/>
-      <w:sz w:val="16"/>
-      <w:szCs w:val="16"/>
     </w:rPr>
   </w:style>
 </w:styles>
@@ -4056,7 +3834,7 @@
 </file>
 
 <file path=customXml/itemProps1.xml><?xml version="1.0" encoding="utf-8"?>
-<ds:datastoreItem xmlns:ds="http://schemas.openxmlformats.org/officeDocument/2006/customXml" ds:itemID="{1A1B7897-6CBF-4812-984F-66CEA27B777E}">
+<ds:datastoreItem xmlns:ds="http://schemas.openxmlformats.org/officeDocument/2006/customXml" ds:itemID="{319B53A6-2C32-47F1-A83F-A89E62E3F194}">
   <ds:schemaRefs>
     <ds:schemaRef ds:uri="http://schemas.openxmlformats.org/officeDocument/2006/bibliography"/>
   </ds:schemaRefs>

</xml_diff>

<commit_message>
Added observations and conclusion
</commit_message>
<xml_diff>
--- a/Documentation/Project Report - Final.docx
+++ b/Documentation/Project Report - Final.docx
@@ -2460,25 +2460,372 @@
     </w:p>
     <w:p>
       <w:r>
-        <w:t>This section will</w:t>
+        <w:t xml:space="preserve">For example observation, we consider creating _ number of mutants. This can be specified when the batch file is run. The batch file contains the automated code to compile the java files and run </w:t>
+      </w:r>
+      <w:proofErr w:type="spellStart"/>
+      <w:r>
+        <w:t>JUnit</w:t>
+      </w:r>
+      <w:proofErr w:type="spellEnd"/>
+      <w:r>
+        <w:t xml:space="preserve"> tests on the mutants. The only input the user is required to give is the number of mutants he/she wishes to create for performing mutation testing.</w:t>
+      </w:r>
+    </w:p>
+    <w:p>
+      <w:r>
+        <w:t xml:space="preserve">For _ number of mutants, our testing framework gives the following observations which are stored in an output.txt file. It logs the test statistics namely, the number of </w:t>
+      </w:r>
+      <w:proofErr w:type="spellStart"/>
+      <w:r>
+        <w:t>JUnit</w:t>
+      </w:r>
+      <w:proofErr w:type="spellEnd"/>
+      <w:r>
+        <w:t xml:space="preserve"> tests, how many of them failed, how many of them threw errors and how many of them passed. Then we applied the software testing concept of mutation testing and inferred how many of them were actually killed. If the mutant is killed it contributes in increasing the mutation score. Higher the mutation score, greater is the quality of the testing framework. </w:t>
+      </w:r>
+    </w:p>
+    <w:p>
+      <w:r>
+        <w:t>Following is one of our observed samples:</w:t>
+      </w:r>
+    </w:p>
+    <w:p>
+      <w:r>
+        <w:t xml:space="preserve">Enter </w:t>
+      </w:r>
+      <w:proofErr w:type="spellStart"/>
+      <w:r>
+        <w:t>num</w:t>
+      </w:r>
+      <w:proofErr w:type="spellEnd"/>
+      <w:r>
+        <w:t xml:space="preserve"> of mutants: </w:t>
+      </w:r>
+      <w:r>
+        <w:t>4</w:t>
+      </w:r>
+    </w:p>
+    <w:p>
+      <w:r>
+        <w:lastRenderedPageBreak/>
+        <w:t>Master Project</w:t>
+      </w:r>
+    </w:p>
+    <w:p>
+      <w:r>
+        <w:t xml:space="preserve">Test </w:t>
+      </w:r>
+      <w:proofErr w:type="gramStart"/>
+      <w:r>
+        <w:t>Run :</w:t>
+      </w:r>
+      <w:proofErr w:type="gramEnd"/>
+      <w:r>
+        <w:t xml:space="preserve"> 92</w:t>
+      </w:r>
+    </w:p>
+    <w:p>
+      <w:proofErr w:type="gramStart"/>
+      <w:r>
+        <w:t>Failed :</w:t>
+      </w:r>
+      <w:proofErr w:type="gramEnd"/>
+      <w:r>
+        <w:t xml:space="preserve"> 9</w:t>
+      </w:r>
+    </w:p>
+    <w:p>
+      <w:proofErr w:type="gramStart"/>
+      <w:r>
+        <w:t>Error :</w:t>
+      </w:r>
+      <w:proofErr w:type="gramEnd"/>
+      <w:r>
+        <w:t xml:space="preserve"> 11</w:t>
+      </w:r>
+    </w:p>
+    <w:p>
+      <w:proofErr w:type="gramStart"/>
+      <w:r>
+        <w:t>Skipped :</w:t>
+      </w:r>
+      <w:proofErr w:type="gramEnd"/>
+      <w:r>
+        <w:t xml:space="preserve"> 0</w:t>
+      </w:r>
+    </w:p>
+    <w:p/>
+    <w:p>
+      <w:r>
+        <w:t>For Mutant 0</w:t>
+      </w:r>
+    </w:p>
+    <w:p>
+      <w:r>
+        <w:t xml:space="preserve">Test </w:t>
+      </w:r>
+      <w:proofErr w:type="gramStart"/>
+      <w:r>
+        <w:t>Run :</w:t>
+      </w:r>
+      <w:proofErr w:type="gramEnd"/>
+      <w:r>
+        <w:t xml:space="preserve"> 92</w:t>
+      </w:r>
+    </w:p>
+    <w:p>
+      <w:proofErr w:type="gramStart"/>
+      <w:r>
+        <w:t>Failed :</w:t>
+      </w:r>
+      <w:proofErr w:type="gramEnd"/>
+      <w:r>
+        <w:t xml:space="preserve"> 14</w:t>
+      </w:r>
+    </w:p>
+    <w:p>
+      <w:proofErr w:type="gramStart"/>
+      <w:r>
+        <w:t>Error :</w:t>
+      </w:r>
+      <w:proofErr w:type="gramEnd"/>
+      <w:r>
+        <w:t xml:space="preserve"> 14</w:t>
+      </w:r>
+    </w:p>
+    <w:p>
+      <w:proofErr w:type="gramStart"/>
+      <w:r>
+        <w:t>Skipped :</w:t>
+      </w:r>
+      <w:proofErr w:type="gramEnd"/>
+      <w:r>
+        <w:t xml:space="preserve"> 0</w:t>
+      </w:r>
+    </w:p>
+    <w:p>
+      <w:r>
+        <w:t>Mutant 0 is killed</w:t>
+      </w:r>
+    </w:p>
+    <w:p/>
+    <w:p>
+      <w:r>
+        <w:t>For Mutant 1</w:t>
+      </w:r>
+    </w:p>
+    <w:p>
+      <w:r>
+        <w:t xml:space="preserve">Test </w:t>
+      </w:r>
+      <w:proofErr w:type="gramStart"/>
+      <w:r>
+        <w:t>Run :</w:t>
+      </w:r>
+      <w:proofErr w:type="gramEnd"/>
+      <w:r>
+        <w:t xml:space="preserve"> 92</w:t>
+      </w:r>
+    </w:p>
+    <w:p>
+      <w:proofErr w:type="gramStart"/>
+      <w:r>
+        <w:t>Failed :</w:t>
+      </w:r>
+      <w:proofErr w:type="gramEnd"/>
+      <w:r>
+        <w:t xml:space="preserve"> 11</w:t>
+      </w:r>
+    </w:p>
+    <w:p>
+      <w:proofErr w:type="gramStart"/>
+      <w:r>
+        <w:t>Error :</w:t>
+      </w:r>
+      <w:proofErr w:type="gramEnd"/>
+      <w:r>
+        <w:t xml:space="preserve"> 11</w:t>
+      </w:r>
+    </w:p>
+    <w:p>
+      <w:proofErr w:type="gramStart"/>
+      <w:r>
+        <w:t>Skipped :</w:t>
+      </w:r>
+      <w:proofErr w:type="gramEnd"/>
+      <w:r>
+        <w:t xml:space="preserve"> 0</w:t>
+      </w:r>
+    </w:p>
+    <w:p>
+      <w:r>
+        <w:t>Mutant 1</w:t>
+      </w:r>
+      <w:r>
+        <w:t xml:space="preserve"> is killed</w:t>
+      </w:r>
+    </w:p>
+    <w:p/>
+    <w:p>
+      <w:r>
+        <w:t>For Mutant 2</w:t>
+      </w:r>
+    </w:p>
+    <w:p>
+      <w:r>
+        <w:t xml:space="preserve">Test </w:t>
+      </w:r>
+      <w:proofErr w:type="gramStart"/>
+      <w:r>
+        <w:t>Run :</w:t>
+      </w:r>
+      <w:proofErr w:type="gramEnd"/>
+      <w:r>
+        <w:t xml:space="preserve"> 92</w:t>
+      </w:r>
+    </w:p>
+    <w:p>
+      <w:proofErr w:type="gramStart"/>
+      <w:r>
+        <w:t>Failed :</w:t>
+      </w:r>
+      <w:proofErr w:type="gramEnd"/>
+      <w:r>
+        <w:t xml:space="preserve"> 9</w:t>
+      </w:r>
+    </w:p>
+    <w:p>
+      <w:proofErr w:type="gramStart"/>
+      <w:r>
+        <w:t>Error :</w:t>
+      </w:r>
+      <w:proofErr w:type="gramEnd"/>
+      <w:r>
+        <w:t xml:space="preserve"> 11</w:t>
+      </w:r>
+    </w:p>
+    <w:p>
+      <w:proofErr w:type="gramStart"/>
+      <w:r>
+        <w:t>Skipped :</w:t>
+      </w:r>
+      <w:proofErr w:type="gramEnd"/>
+      <w:r>
+        <w:t xml:space="preserve"> 0</w:t>
+      </w:r>
+    </w:p>
+    <w:p>
+      <w:r>
+        <w:t>Mutant 2</w:t>
+      </w:r>
+      <w:r>
+        <w:t xml:space="preserve"> is alive</w:t>
+      </w:r>
+    </w:p>
+    <w:p/>
+    <w:p>
+      <w:r>
+        <w:t>For Mutant 3</w:t>
+      </w:r>
+    </w:p>
+    <w:p>
+      <w:r>
+        <w:t xml:space="preserve">Test </w:t>
+      </w:r>
+      <w:proofErr w:type="gramStart"/>
+      <w:r>
+        <w:t>Run :</w:t>
+      </w:r>
+      <w:proofErr w:type="gramEnd"/>
+      <w:r>
+        <w:t xml:space="preserve"> 92</w:t>
+      </w:r>
+    </w:p>
+    <w:p>
+      <w:proofErr w:type="gramStart"/>
+      <w:r>
+        <w:t>Failed :</w:t>
+      </w:r>
+      <w:proofErr w:type="gramEnd"/>
+      <w:r>
+        <w:t xml:space="preserve"> 9</w:t>
+      </w:r>
+    </w:p>
+    <w:p>
+      <w:proofErr w:type="gramStart"/>
+      <w:r>
+        <w:t>Error :</w:t>
+      </w:r>
+      <w:proofErr w:type="gramEnd"/>
+      <w:r>
+        <w:t xml:space="preserve"> 11</w:t>
+      </w:r>
+    </w:p>
+    <w:p>
+      <w:proofErr w:type="gramStart"/>
+      <w:r>
+        <w:t>Skipped :</w:t>
+      </w:r>
+      <w:proofErr w:type="gramEnd"/>
+      <w:r>
+        <w:t xml:space="preserve"> 0</w:t>
+      </w:r>
+    </w:p>
+    <w:p>
+      <w:r>
+        <w:lastRenderedPageBreak/>
+        <w:t>Mutant 3</w:t>
+      </w:r>
+      <w:r>
+        <w:t xml:space="preserve"> is alive</w:t>
+      </w:r>
+    </w:p>
+    <w:p/>
+    <w:p>
+      <w:r>
+        <w:t xml:space="preserve">Final </w:t>
+      </w:r>
+      <w:proofErr w:type="gramStart"/>
+      <w:r>
+        <w:t>Statistics :</w:t>
+      </w:r>
+      <w:proofErr w:type="gramEnd"/>
+      <w:r>
+        <w:t xml:space="preserve"> Killed Mutants : 0</w:t>
+      </w:r>
+    </w:p>
+    <w:p>
+      <w:r>
+        <w:t xml:space="preserve">Alive </w:t>
+      </w:r>
+      <w:proofErr w:type="gramStart"/>
+      <w:r>
+        <w:t>Mutants :</w:t>
+      </w:r>
+      <w:proofErr w:type="gramEnd"/>
+      <w:r>
+        <w:t xml:space="preserve"> 2</w:t>
+      </w:r>
+    </w:p>
+    <w:p>
+      <w:r>
+        <w:t xml:space="preserve">Total </w:t>
+      </w:r>
+      <w:proofErr w:type="gramStart"/>
+      <w:r>
+        <w:t>Mutants :</w:t>
+      </w:r>
+      <w:proofErr w:type="gramEnd"/>
+      <w:r>
+        <w:t xml:space="preserve"> 2</w:t>
+      </w:r>
+    </w:p>
+    <w:p>
+      <w:r>
+        <w:t>Mutation Score : 50.0%</w:t>
       </w:r>
       <w:bookmarkStart w:id="0" w:name="_GoBack"/>
       <w:bookmarkEnd w:id="0"/>
-      <w:r>
-        <w:t xml:space="preserve"> have the</w:t>
-      </w:r>
-      <w:r>
-        <w:t xml:space="preserve"> observations that are noticed while </w:t>
-      </w:r>
-      <w:r>
-        <w:t>implementing</w:t>
-      </w:r>
-      <w:r>
-        <w:t xml:space="preserve"> the project</w:t>
-      </w:r>
-      <w:r>
-        <w:t>.</w:t>
-      </w:r>
     </w:p>
     <w:p>
       <w:pPr>
@@ -2491,21 +2838,38 @@
     </w:p>
     <w:p>
       <w:r>
-        <w:t xml:space="preserve">This section will have the </w:t>
-      </w:r>
-      <w:r>
-        <w:t xml:space="preserve">conclusion, key finding and </w:t>
-      </w:r>
-      <w:proofErr w:type="spellStart"/>
-      <w:r>
-        <w:t>learnings</w:t>
-      </w:r>
-      <w:proofErr w:type="spellEnd"/>
-      <w:r>
-        <w:t xml:space="preserve"> from the project</w:t>
-      </w:r>
-      <w:r>
-        <w:t>.</w:t>
+        <w:t xml:space="preserve">We have thus achieved the project aim satisfying all the requirements and criteria. Developing an automated software </w:t>
+      </w:r>
+      <w:r>
+        <w:t>testing framework was indeed a challenge but very interesting at the same time. We learnt how the basic concepts of software testing can be applied on real world projects.</w:t>
+      </w:r>
+      <w:r>
+        <w:t xml:space="preserve"> </w:t>
+      </w:r>
+    </w:p>
+    <w:p>
+      <w:r>
+        <w:t xml:space="preserve">Mutation testing seems powerful and </w:t>
+      </w:r>
+      <w:r>
+        <w:t xml:space="preserve">some </w:t>
+      </w:r>
+      <w:r>
+        <w:t>research indicates that mutation score is a better predictor of real fault detec</w:t>
+      </w:r>
+      <w:r>
+        <w:t>tion rate than code coverage</w:t>
+      </w:r>
+      <w:r>
+        <w:t>. As one might guess, creating mutations and executing tests against those mutations is not a lightweight process and can take quite a lot of time.</w:t>
+      </w:r>
+      <w:r>
+        <w:t xml:space="preserve"> </w:t>
+      </w:r>
+    </w:p>
+    <w:p>
+      <w:r>
+        <w:t>Automating the mutation testing process has greatly increased the scope to perform much more complex testing and has opened a new window for software testing, verification and validation.</w:t>
       </w:r>
     </w:p>
     <w:p>
@@ -2626,7 +2990,6 @@
         <w:pStyle w:val="References"/>
       </w:pPr>
       <w:r>
-        <w:lastRenderedPageBreak/>
         <w:t xml:space="preserve"> </w:t>
       </w:r>
       <w:r>
@@ -2658,14 +3021,7 @@
           <w:rPr>
             <w:rStyle w:val="Hyperlink"/>
           </w:rPr>
-          <w:t>http://help.eclipse.org/juno/index.jsp?topic=%2Forg.eclipse.j</w:t>
-        </w:r>
-        <w:r>
-          <w:rPr>
-            <w:rStyle w:val="Hyperlink"/>
-          </w:rPr>
-          <w:lastRenderedPageBreak/>
-          <w:t>dt.doc.isv%2Freference%2Fapi%2Forg%2Feclipse%2Fjdt%2Fcore%2Fdom%2FASTVisitor.html</w:t>
+          <w:t>http://help.eclipse.org/juno/index.jsp?topic=%2Forg.eclipse.jdt.doc.isv%2Freference%2Fapi%2Forg%2Feclipse%2Fjdt%2Fcore%2Fdom%2FASTVisitor.html</w:t>
         </w:r>
       </w:hyperlink>
     </w:p>
@@ -4560,7 +4916,7 @@
 </file>
 
 <file path=customXml/itemProps1.xml><?xml version="1.0" encoding="utf-8"?>
-<ds:datastoreItem xmlns:ds="http://schemas.openxmlformats.org/officeDocument/2006/customXml" ds:itemID="{D8FCCBFD-B5F1-4AD1-A83A-A372E1065760}">
+<ds:datastoreItem xmlns:ds="http://schemas.openxmlformats.org/officeDocument/2006/customXml" ds:itemID="{A1CC25E5-9D24-41C1-913B-E69808DB08DC}">
   <ds:schemaRefs>
     <ds:schemaRef ds:uri="http://schemas.openxmlformats.org/officeDocument/2006/bibliography"/>
   </ds:schemaRefs>

</xml_diff>